<commit_message>
modified requirements document. Added Functional Diagram
</commit_message>
<xml_diff>
--- a/documentation/Requirements Document.docx
+++ b/documentation/Requirements Document.docx
@@ -74,7 +74,13 @@
     <w:sdt>
       <w:sdtPr>
         <w:rPr>
-          <w:rFonts w:ascii="Times New Roman" w:hAnsi="Times New Roman" w:cs="Times New Roman"/>
+          <w:rFonts w:ascii="Times New Roman" w:eastAsiaTheme="minorHAnsi" w:hAnsi="Times New Roman" w:cs="Times New Roman"/>
+          <w:b w:val="0"/>
+          <w:bCs w:val="0"/>
+          <w:color w:val="auto"/>
+          <w:sz w:val="22"/>
+          <w:szCs w:val="22"/>
+          <w:lang w:eastAsia="en-US"/>
         </w:rPr>
         <w:id w:val="1043877282"/>
         <w:docPartObj>
@@ -84,12 +90,7 @@
       </w:sdtPr>
       <w:sdtEndPr>
         <w:rPr>
-          <w:rFonts w:eastAsiaTheme="minorHAnsi"/>
           <w:noProof/>
-          <w:color w:val="auto"/>
-          <w:sz w:val="22"/>
-          <w:szCs w:val="22"/>
-          <w:lang w:eastAsia="en-US"/>
         </w:rPr>
       </w:sdtEndPr>
       <w:sdtContent>
@@ -2818,7 +2819,12 @@
     <w:sdt>
       <w:sdtPr>
         <w:rPr>
-          <w:rFonts w:ascii="Times New Roman" w:hAnsi="Times New Roman" w:cs="Times New Roman"/>
+          <w:rFonts w:ascii="Times New Roman" w:eastAsiaTheme="minorHAnsi" w:hAnsi="Times New Roman" w:cs="Times New Roman"/>
+          <w:b w:val="0"/>
+          <w:bCs w:val="0"/>
+          <w:color w:val="auto"/>
+          <w:sz w:val="22"/>
+          <w:szCs w:val="22"/>
         </w:rPr>
         <w:id w:val="1140158035"/>
         <w:docPartObj>
@@ -2826,16 +2832,7 @@
           <w:docPartUnique/>
         </w:docPartObj>
       </w:sdtPr>
-      <w:sdtEndPr>
-        <w:rPr>
-          <w:rFonts w:eastAsiaTheme="minorHAnsi"/>
-          <w:b w:val="0"/>
-          <w:bCs w:val="0"/>
-          <w:color w:val="auto"/>
-          <w:sz w:val="22"/>
-          <w:szCs w:val="22"/>
-        </w:rPr>
-      </w:sdtEndPr>
+      <w:sdtEndPr/>
       <w:sdtContent>
         <w:p>
           <w:pPr>
@@ -2860,6 +2857,7 @@
             <w:id w:val="111145805"/>
             <w:bibliography/>
           </w:sdtPr>
+          <w:sdtEndPr/>
           <w:sdtContent>
             <w:p>
               <w:pPr>
@@ -2905,7 +2903,6 @@
               </w:tblGrid>
               <w:tr>
                 <w:trPr>
-                  <w:divId w:val="123936584"/>
                   <w:tblCellSpacing w:w="15" w:type="dxa"/>
                 </w:trPr>
                 <w:tc>
@@ -2955,7 +2952,6 @@
               </w:tr>
               <w:tr>
                 <w:trPr>
-                  <w:divId w:val="123936584"/>
                   <w:tblCellSpacing w:w="15" w:type="dxa"/>
                 </w:trPr>
                 <w:tc>
@@ -3022,7 +3018,6 @@
             </w:tbl>
             <w:p>
               <w:pPr>
-                <w:divId w:val="123936584"/>
                 <w:rPr>
                   <w:rFonts w:ascii="Times New Roman" w:eastAsia="Times New Roman" w:hAnsi="Times New Roman" w:cs="Times New Roman"/>
                   <w:noProof/>
@@ -3325,8 +3320,75 @@
         </w:rPr>
         <w:t xml:space="preserve"> or less with approximately 2 minutes or less of initial instruction. </w:t>
       </w:r>
+    </w:p>
+    <w:p>
+      <w:pPr>
+        <w:keepNext/>
+      </w:pPr>
+      <w:r>
+        <w:object w:dxaOrig="3684" w:dyaOrig="2686">
+          <v:shapetype id="_x0000_t75" coordsize="21600,21600" o:spt="75" o:preferrelative="t" path="m@4@5l@4@11@9@11@9@5xe" filled="f" stroked="f">
+            <v:stroke joinstyle="miter"/>
+            <v:formulas>
+              <v:f eqn="if lineDrawn pixelLineWidth 0"/>
+              <v:f eqn="sum @0 1 0"/>
+              <v:f eqn="sum 0 0 @1"/>
+              <v:f eqn="prod @2 1 2"/>
+              <v:f eqn="prod @3 21600 pixelWidth"/>
+              <v:f eqn="prod @3 21600 pixelHeight"/>
+              <v:f eqn="sum @0 0 1"/>
+              <v:f eqn="prod @6 1 2"/>
+              <v:f eqn="prod @7 21600 pixelWidth"/>
+              <v:f eqn="sum @8 21600 0"/>
+              <v:f eqn="prod @7 21600 pixelHeight"/>
+              <v:f eqn="sum @10 21600 0"/>
+            </v:formulas>
+            <v:path o:extrusionok="f" gradientshapeok="t" o:connecttype="rect"/>
+            <o:lock v:ext="edit" aspectratio="t"/>
+          </v:shapetype>
+          <v:shape id="_x0000_i1025" type="#_x0000_t75" style="width:184.5pt;height:134.25pt" o:ole="">
+            <v:imagedata r:id="rId9" o:title=""/>
+          </v:shape>
+          <o:OLEObject Type="Embed" ProgID="Visio.Drawing.11" ShapeID="_x0000_i1025" DrawAspect="Content" ObjectID="_1508181897" r:id="rId10"/>
+        </w:object>
+      </w:r>
+    </w:p>
+    <w:p>
+      <w:pPr>
+        <w:pStyle w:val="Caption"/>
+        <w:rPr>
+          <w:rFonts w:ascii="Times New Roman" w:hAnsi="Times New Roman" w:cs="Times New Roman"/>
+        </w:rPr>
+      </w:pPr>
+      <w:r>
+        <w:t xml:space="preserve">Figure </w:t>
+      </w:r>
+      <w:r>
+        <w:fldChar w:fldCharType="begin"/>
+      </w:r>
+      <w:r>
+        <w:instrText xml:space="preserve"> SEQ Figure \* ARABIC </w:instrText>
+      </w:r>
+      <w:r>
+        <w:fldChar w:fldCharType="separate"/>
+      </w:r>
+      <w:r>
+        <w:rPr>
+          <w:noProof/>
+        </w:rPr>
+        <w:t>1</w:t>
+      </w:r>
+      <w:r>
+        <w:fldChar w:fldCharType="end"/>
+      </w:r>
+      <w:r>
+        <w:t>: A Functional Diagram, demonstrating the interactions between the user and the application.</w:t>
+      </w:r>
       <w:bookmarkStart w:id="9" w:name="_GoBack"/>
       <w:bookmarkEnd w:id="9"/>
+      <w:r>
+        <w:t xml:space="preserve"> </w:t>
+      </w:r>
     </w:p>
     <w:p>
       <w:pPr>
@@ -3372,14 +3434,7 @@
         <w:rPr>
           <w:rFonts w:ascii="Times New Roman" w:hAnsi="Times New Roman" w:cs="Times New Roman"/>
         </w:rPr>
-        <w:t xml:space="preserve">The project should allow the user to select a subset of samples in a file to be drawn to the screen. Note that, in order to allow the user to easily identify similarities and differences in the drawn models, the number of models that can be drawn to the screen, and thus samples that can be </w:t>
-      </w:r>
-      <w:r>
-        <w:rPr>
-          <w:rFonts w:ascii="Times New Roman" w:hAnsi="Times New Roman" w:cs="Times New Roman"/>
-        </w:rPr>
-        <w:lastRenderedPageBreak/>
-        <w:t>represented at once, is limited to 6, since the maximum number of things a person can process at a given time is 7 ± 2</w:t>
+        <w:t>The project should allow the user to select a subset of samples in a file to be drawn to the screen. Note that, in order to allow the user to easily identify similarities and differences in the drawn models, the number of models that can be drawn to the screen, and thus samples that can be represented at once, is limited to 6, since the maximum number of things a person can process at a given time is 7 ± 2</w:t>
       </w:r>
       <w:sdt>
         <w:sdtPr>
@@ -3661,6 +3716,7 @@
         <w:rPr>
           <w:rFonts w:ascii="Times New Roman" w:hAnsi="Times New Roman" w:cs="Times New Roman"/>
         </w:rPr>
+        <w:lastRenderedPageBreak/>
         <w:t>Organism Subset</w:t>
       </w:r>
       <w:bookmarkEnd w:id="15"/>
@@ -3771,277 +3827,284 @@
         <w:rPr>
           <w:rFonts w:ascii="Times New Roman" w:hAnsi="Times New Roman" w:cs="Times New Roman"/>
         </w:rPr>
+        <w:t>Transforming Data</w:t>
+      </w:r>
+      <w:bookmarkEnd w:id="18"/>
+    </w:p>
+    <w:p>
+      <w:pPr>
+        <w:spacing w:line="240" w:lineRule="auto"/>
+        <w:rPr>
+          <w:rFonts w:ascii="Times New Roman" w:hAnsi="Times New Roman" w:cs="Times New Roman"/>
+          <w:sz w:val="24"/>
+        </w:rPr>
+      </w:pPr>
+      <w:r>
+        <w:rPr>
+          <w:rFonts w:ascii="Times New Roman" w:hAnsi="Times New Roman" w:cs="Times New Roman"/>
+          <w:sz w:val="24"/>
+        </w:rPr>
+        <w:t>The project should transform the data from the data file into a format that can be used to generate the models. This allows us to produce a standard format for model generation, which allows us to expand supported file formats.</w:t>
+      </w:r>
+    </w:p>
+    <w:p>
+      <w:pPr>
+        <w:pStyle w:val="Heading3"/>
+        <w:rPr>
+          <w:rFonts w:ascii="Times New Roman" w:hAnsi="Times New Roman" w:cs="Times New Roman"/>
+        </w:rPr>
+      </w:pPr>
+      <w:bookmarkStart w:id="19" w:name="_Toc434431057"/>
+      <w:r>
+        <w:rPr>
+          <w:rFonts w:ascii="Times New Roman" w:hAnsi="Times New Roman" w:cs="Times New Roman"/>
+        </w:rPr>
+        <w:t>Producing a Model</w:t>
+      </w:r>
+      <w:bookmarkEnd w:id="19"/>
+    </w:p>
+    <w:p>
+      <w:pPr>
+        <w:spacing w:line="240" w:lineRule="auto"/>
+        <w:rPr>
+          <w:rFonts w:ascii="Times New Roman" w:hAnsi="Times New Roman" w:cs="Times New Roman"/>
+          <w:sz w:val="24"/>
+        </w:rPr>
+      </w:pPr>
+      <w:r>
+        <w:rPr>
+          <w:rFonts w:ascii="Times New Roman" w:hAnsi="Times New Roman" w:cs="Times New Roman"/>
+          <w:sz w:val="24"/>
+        </w:rPr>
+        <w:t>The project should produce a 3d human model based on the parameters from each selected sample. For each model generated in the batch, the same data parameter corresponds to the same model parameter. For example, if the population of a certain microbe in a certain sample corresponded to the straightness of the produced model’s nose for that sample, then the population of the same microbe in a second sample would correspond to the straightness of its model’s nose.</w:t>
+      </w:r>
+      <w:r>
+        <w:rPr>
+          <w:rFonts w:ascii="Times New Roman" w:hAnsi="Times New Roman" w:cs="Times New Roman"/>
+          <w:sz w:val="24"/>
+        </w:rPr>
+        <w:t xml:space="preserve"> This process should not take longer than 30 seconds.</w:t>
+      </w:r>
+    </w:p>
+    <w:p>
+      <w:pPr>
+        <w:pStyle w:val="Heading3"/>
+        <w:rPr>
+          <w:rFonts w:ascii="Times New Roman" w:hAnsi="Times New Roman" w:cs="Times New Roman"/>
+        </w:rPr>
+      </w:pPr>
+      <w:bookmarkStart w:id="20" w:name="_Toc434431058"/>
+      <w:r>
+        <w:rPr>
+          <w:rFonts w:ascii="Times New Roman" w:hAnsi="Times New Roman" w:cs="Times New Roman"/>
+        </w:rPr>
+        <w:t>Drawing Models</w:t>
+      </w:r>
+      <w:bookmarkEnd w:id="20"/>
+    </w:p>
+    <w:p>
+      <w:pPr>
+        <w:spacing w:line="240" w:lineRule="auto"/>
+        <w:rPr>
+          <w:rFonts w:ascii="Times New Roman" w:hAnsi="Times New Roman" w:cs="Times New Roman"/>
+          <w:sz w:val="24"/>
+        </w:rPr>
+      </w:pPr>
+      <w:r>
+        <w:rPr>
+          <w:rFonts w:ascii="Times New Roman" w:hAnsi="Times New Roman" w:cs="Times New Roman"/>
+          <w:sz w:val="24"/>
+        </w:rPr>
+        <w:t xml:space="preserve">The project should draw the produced models to the screen such that each of the models </w:t>
+      </w:r>
+      <w:proofErr w:type="gramStart"/>
+      <w:r>
+        <w:rPr>
+          <w:rFonts w:ascii="Times New Roman" w:hAnsi="Times New Roman" w:cs="Times New Roman"/>
+          <w:sz w:val="24"/>
+        </w:rPr>
+        <w:t>are</w:t>
+      </w:r>
+      <w:proofErr w:type="gramEnd"/>
+      <w:r>
+        <w:rPr>
+          <w:rFonts w:ascii="Times New Roman" w:hAnsi="Times New Roman" w:cs="Times New Roman"/>
+          <w:sz w:val="24"/>
+        </w:rPr>
+        <w:t xml:space="preserve"> viewable at the same time. This</w:t>
+      </w:r>
+      <w:r>
+        <w:rPr>
+          <w:rFonts w:ascii="Times New Roman" w:hAnsi="Times New Roman" w:cs="Times New Roman"/>
+          <w:sz w:val="24"/>
+        </w:rPr>
+        <w:t xml:space="preserve"> is to facilitate the user comparing models</w:t>
+      </w:r>
+      <w:r>
+        <w:rPr>
+          <w:rFonts w:ascii="Times New Roman" w:hAnsi="Times New Roman" w:cs="Times New Roman"/>
+          <w:sz w:val="24"/>
+        </w:rPr>
+        <w:t>.</w:t>
+      </w:r>
+    </w:p>
+    <w:p>
+      <w:pPr>
+        <w:pStyle w:val="Heading3"/>
+        <w:rPr>
+          <w:rFonts w:ascii="Times New Roman" w:hAnsi="Times New Roman" w:cs="Times New Roman"/>
+        </w:rPr>
+      </w:pPr>
+      <w:bookmarkStart w:id="21" w:name="_Toc434431059"/>
+      <w:r>
+        <w:rPr>
+          <w:rFonts w:ascii="Times New Roman" w:hAnsi="Times New Roman" w:cs="Times New Roman"/>
+        </w:rPr>
+        <w:t>User Controls</w:t>
+      </w:r>
+      <w:bookmarkEnd w:id="21"/>
+    </w:p>
+    <w:p>
+      <w:pPr>
+        <w:spacing w:line="240" w:lineRule="auto"/>
+        <w:rPr>
+          <w:rFonts w:ascii="Times New Roman" w:hAnsi="Times New Roman" w:cs="Times New Roman"/>
+          <w:sz w:val="24"/>
+        </w:rPr>
+      </w:pPr>
+      <w:r>
+        <w:rPr>
+          <w:rFonts w:ascii="Times New Roman" w:hAnsi="Times New Roman" w:cs="Times New Roman"/>
+          <w:sz w:val="24"/>
+        </w:rPr>
+        <w:t>The project should allow users to rotate, pan, and zoom around the models in order to better compare them. All models should</w:t>
+      </w:r>
+      <w:r>
+        <w:rPr>
+          <w:rFonts w:ascii="Times New Roman" w:hAnsi="Times New Roman" w:cs="Times New Roman"/>
+          <w:sz w:val="24"/>
+        </w:rPr>
+        <w:t xml:space="preserve"> rotate, pan, and zoom.</w:t>
+      </w:r>
+    </w:p>
+    <w:p>
+      <w:pPr>
+        <w:pStyle w:val="Heading2"/>
+        <w:rPr>
+          <w:rFonts w:ascii="Times New Roman" w:hAnsi="Times New Roman" w:cs="Times New Roman"/>
+        </w:rPr>
+      </w:pPr>
+      <w:bookmarkStart w:id="22" w:name="_Toc434431060"/>
+      <w:r>
+        <w:rPr>
+          <w:rFonts w:ascii="Times New Roman" w:hAnsi="Times New Roman" w:cs="Times New Roman"/>
+        </w:rPr>
+        <w:t>Additional “</w:t>
+      </w:r>
+      <w:r>
+        <w:rPr>
+          <w:rFonts w:ascii="Times New Roman" w:hAnsi="Times New Roman" w:cs="Times New Roman"/>
+        </w:rPr>
+        <w:t>Stretch</w:t>
+      </w:r>
+      <w:r>
+        <w:rPr>
+          <w:rFonts w:ascii="Times New Roman" w:hAnsi="Times New Roman" w:cs="Times New Roman"/>
+        </w:rPr>
+        <w:t>”</w:t>
+      </w:r>
+      <w:r>
+        <w:rPr>
+          <w:rFonts w:ascii="Times New Roman" w:hAnsi="Times New Roman" w:cs="Times New Roman"/>
+        </w:rPr>
+        <w:t xml:space="preserve"> Goals</w:t>
+      </w:r>
+      <w:bookmarkEnd w:id="22"/>
+    </w:p>
+    <w:p>
+      <w:pPr>
+        <w:pStyle w:val="Heading3"/>
+        <w:rPr>
+          <w:rFonts w:ascii="Times New Roman" w:hAnsi="Times New Roman" w:cs="Times New Roman"/>
+        </w:rPr>
+      </w:pPr>
+      <w:bookmarkStart w:id="23" w:name="_Toc434431061"/>
+      <w:r>
+        <w:rPr>
+          <w:rFonts w:ascii="Times New Roman" w:hAnsi="Times New Roman" w:cs="Times New Roman"/>
+        </w:rPr>
+        <w:t>Provide a Web UI</w:t>
+      </w:r>
+      <w:bookmarkEnd w:id="23"/>
+    </w:p>
+    <w:p>
+      <w:pPr>
+        <w:spacing w:line="240" w:lineRule="auto"/>
+        <w:rPr>
+          <w:rFonts w:ascii="Times New Roman" w:hAnsi="Times New Roman" w:cs="Times New Roman"/>
+          <w:sz w:val="24"/>
+        </w:rPr>
+      </w:pPr>
+      <w:r>
+        <w:rPr>
+          <w:rFonts w:ascii="Times New Roman" w:hAnsi="Times New Roman" w:cs="Times New Roman"/>
+          <w:sz w:val="24"/>
+        </w:rPr>
+        <w:t>In addition to the local version, this would provide a web UI which would invoke the component that generates models on the server. These models would then be sent to the client browser to be presented to the user.</w:t>
+      </w:r>
+      <w:r>
+        <w:rPr>
+          <w:rFonts w:ascii="Times New Roman" w:hAnsi="Times New Roman" w:cs="Times New Roman"/>
+          <w:sz w:val="24"/>
+        </w:rPr>
+        <w:t xml:space="preserve"> This stretch goal would necessitate that the project be portable enough to run on a Linux server. </w:t>
+      </w:r>
+    </w:p>
+    <w:p>
+      <w:pPr>
+        <w:pStyle w:val="Heading3"/>
+        <w:rPr>
+          <w:rFonts w:ascii="Times New Roman" w:hAnsi="Times New Roman" w:cs="Times New Roman"/>
+        </w:rPr>
+      </w:pPr>
+      <w:bookmarkStart w:id="24" w:name="_Toc434431062"/>
+      <w:r>
+        <w:rPr>
+          <w:rFonts w:ascii="Times New Roman" w:hAnsi="Times New Roman" w:cs="Times New Roman"/>
+          <w:sz w:val="24"/>
+        </w:rPr>
+        <w:t>E</w:t>
+      </w:r>
+      <w:r>
+        <w:rPr>
+          <w:rFonts w:ascii="Times New Roman" w:hAnsi="Times New Roman" w:cs="Times New Roman"/>
+        </w:rPr>
+        <w:t>xport Images for Later Comparison</w:t>
+      </w:r>
+      <w:bookmarkEnd w:id="24"/>
+    </w:p>
+    <w:p>
+      <w:pPr>
+        <w:spacing w:after="0" w:line="240" w:lineRule="auto"/>
+        <w:rPr>
+          <w:rFonts w:ascii="Times New Roman" w:hAnsi="Times New Roman" w:cs="Times New Roman"/>
+          <w:sz w:val="24"/>
+        </w:rPr>
+      </w:pPr>
+      <w:r>
+        <w:rPr>
+          <w:rFonts w:ascii="Times New Roman" w:hAnsi="Times New Roman" w:cs="Times New Roman"/>
+          <w:sz w:val="24"/>
+        </w:rPr>
+        <w:t xml:space="preserve">This feature would allow users to not only compare samples in the same file, but also to compare to files compared earlier. However, this would allow the user the opportunity to associate </w:t>
+      </w:r>
+      <w:r>
+        <w:rPr>
+          <w:rFonts w:ascii="Times New Roman" w:hAnsi="Times New Roman" w:cs="Times New Roman"/>
+          <w:sz w:val="24"/>
+        </w:rPr>
         <w:lastRenderedPageBreak/>
-        <w:t>Transforming Data</w:t>
-      </w:r>
-      <w:bookmarkEnd w:id="18"/>
-    </w:p>
-    <w:p>
-      <w:pPr>
-        <w:spacing w:line="240" w:lineRule="auto"/>
-        <w:rPr>
-          <w:rFonts w:ascii="Times New Roman" w:hAnsi="Times New Roman" w:cs="Times New Roman"/>
-          <w:sz w:val="24"/>
-        </w:rPr>
-      </w:pPr>
-      <w:r>
-        <w:rPr>
-          <w:rFonts w:ascii="Times New Roman" w:hAnsi="Times New Roman" w:cs="Times New Roman"/>
-          <w:sz w:val="24"/>
-        </w:rPr>
-        <w:t>The project should transform the data from the data file into a format that can be used to generate the models. This allows us to produce a standard format for model generation, which allows us to expand supported file formats.</w:t>
-      </w:r>
-    </w:p>
-    <w:p>
-      <w:pPr>
-        <w:pStyle w:val="Heading3"/>
-        <w:rPr>
-          <w:rFonts w:ascii="Times New Roman" w:hAnsi="Times New Roman" w:cs="Times New Roman"/>
-        </w:rPr>
-      </w:pPr>
-      <w:bookmarkStart w:id="19" w:name="_Toc434431057"/>
-      <w:r>
-        <w:rPr>
-          <w:rFonts w:ascii="Times New Roman" w:hAnsi="Times New Roman" w:cs="Times New Roman"/>
-        </w:rPr>
-        <w:t>Producing a Model</w:t>
-      </w:r>
-      <w:bookmarkEnd w:id="19"/>
-    </w:p>
-    <w:p>
-      <w:pPr>
-        <w:spacing w:line="240" w:lineRule="auto"/>
-        <w:rPr>
-          <w:rFonts w:ascii="Times New Roman" w:hAnsi="Times New Roman" w:cs="Times New Roman"/>
-          <w:sz w:val="24"/>
-        </w:rPr>
-      </w:pPr>
-      <w:r>
-        <w:rPr>
-          <w:rFonts w:ascii="Times New Roman" w:hAnsi="Times New Roman" w:cs="Times New Roman"/>
-          <w:sz w:val="24"/>
-        </w:rPr>
-        <w:t>The project should produce a 3d human model based on the parameters from each selected sample. For each model generated in the batch, the same data parameter corresponds to the same model parameter. For example, if the population of a certain microbe in a certain sample corresponded to the straightness of the produced model’s nose for that sample, then the population of the same microbe in a second sample would correspond to the straightness of its model’s nose.</w:t>
-      </w:r>
-      <w:r>
-        <w:rPr>
-          <w:rFonts w:ascii="Times New Roman" w:hAnsi="Times New Roman" w:cs="Times New Roman"/>
-          <w:sz w:val="24"/>
-        </w:rPr>
-        <w:t xml:space="preserve"> This process should not take longer than 30 seconds.</w:t>
-      </w:r>
-    </w:p>
-    <w:p>
-      <w:pPr>
-        <w:pStyle w:val="Heading3"/>
-        <w:rPr>
-          <w:rFonts w:ascii="Times New Roman" w:hAnsi="Times New Roman" w:cs="Times New Roman"/>
-        </w:rPr>
-      </w:pPr>
-      <w:bookmarkStart w:id="20" w:name="_Toc434431058"/>
-      <w:r>
-        <w:rPr>
-          <w:rFonts w:ascii="Times New Roman" w:hAnsi="Times New Roman" w:cs="Times New Roman"/>
-        </w:rPr>
-        <w:t>Drawing Models</w:t>
-      </w:r>
-      <w:bookmarkEnd w:id="20"/>
-    </w:p>
-    <w:p>
-      <w:pPr>
-        <w:spacing w:line="240" w:lineRule="auto"/>
-        <w:rPr>
-          <w:rFonts w:ascii="Times New Roman" w:hAnsi="Times New Roman" w:cs="Times New Roman"/>
-          <w:sz w:val="24"/>
-        </w:rPr>
-      </w:pPr>
-      <w:r>
-        <w:rPr>
-          <w:rFonts w:ascii="Times New Roman" w:hAnsi="Times New Roman" w:cs="Times New Roman"/>
-          <w:sz w:val="24"/>
-        </w:rPr>
-        <w:t xml:space="preserve">The project should draw the produced models to the screen such that each of the models </w:t>
-      </w:r>
-      <w:proofErr w:type="gramStart"/>
-      <w:r>
-        <w:rPr>
-          <w:rFonts w:ascii="Times New Roman" w:hAnsi="Times New Roman" w:cs="Times New Roman"/>
-          <w:sz w:val="24"/>
-        </w:rPr>
-        <w:t>are</w:t>
-      </w:r>
-      <w:proofErr w:type="gramEnd"/>
-      <w:r>
-        <w:rPr>
-          <w:rFonts w:ascii="Times New Roman" w:hAnsi="Times New Roman" w:cs="Times New Roman"/>
-          <w:sz w:val="24"/>
-        </w:rPr>
-        <w:t xml:space="preserve"> viewable at the same time. This</w:t>
-      </w:r>
-      <w:r>
-        <w:rPr>
-          <w:rFonts w:ascii="Times New Roman" w:hAnsi="Times New Roman" w:cs="Times New Roman"/>
-          <w:sz w:val="24"/>
-        </w:rPr>
-        <w:t xml:space="preserve"> is to facilitate the user comparing models</w:t>
-      </w:r>
-      <w:r>
-        <w:rPr>
-          <w:rFonts w:ascii="Times New Roman" w:hAnsi="Times New Roman" w:cs="Times New Roman"/>
-          <w:sz w:val="24"/>
-        </w:rPr>
-        <w:t>.</w:t>
-      </w:r>
-    </w:p>
-    <w:p>
-      <w:pPr>
-        <w:pStyle w:val="Heading3"/>
-        <w:rPr>
-          <w:rFonts w:ascii="Times New Roman" w:hAnsi="Times New Roman" w:cs="Times New Roman"/>
-        </w:rPr>
-      </w:pPr>
-      <w:bookmarkStart w:id="21" w:name="_Toc434431059"/>
-      <w:r>
-        <w:rPr>
-          <w:rFonts w:ascii="Times New Roman" w:hAnsi="Times New Roman" w:cs="Times New Roman"/>
-        </w:rPr>
-        <w:t>User Controls</w:t>
-      </w:r>
-      <w:bookmarkEnd w:id="21"/>
-    </w:p>
-    <w:p>
-      <w:pPr>
-        <w:spacing w:line="240" w:lineRule="auto"/>
-        <w:rPr>
-          <w:rFonts w:ascii="Times New Roman" w:hAnsi="Times New Roman" w:cs="Times New Roman"/>
-          <w:sz w:val="24"/>
-        </w:rPr>
-      </w:pPr>
-      <w:r>
-        <w:rPr>
-          <w:rFonts w:ascii="Times New Roman" w:hAnsi="Times New Roman" w:cs="Times New Roman"/>
-          <w:sz w:val="24"/>
-        </w:rPr>
-        <w:t>The project should allow users to rotate, pan, and zoom around the models in order to better compare them. All models should</w:t>
-      </w:r>
-      <w:r>
-        <w:rPr>
-          <w:rFonts w:ascii="Times New Roman" w:hAnsi="Times New Roman" w:cs="Times New Roman"/>
-          <w:sz w:val="24"/>
-        </w:rPr>
-        <w:t xml:space="preserve"> rotate, pan, and zoom.</w:t>
-      </w:r>
-    </w:p>
-    <w:p>
-      <w:pPr>
-        <w:pStyle w:val="Heading2"/>
-        <w:rPr>
-          <w:rFonts w:ascii="Times New Roman" w:hAnsi="Times New Roman" w:cs="Times New Roman"/>
-        </w:rPr>
-      </w:pPr>
-      <w:bookmarkStart w:id="22" w:name="_Toc434431060"/>
-      <w:r>
-        <w:rPr>
-          <w:rFonts w:ascii="Times New Roman" w:hAnsi="Times New Roman" w:cs="Times New Roman"/>
-        </w:rPr>
-        <w:t>Additional “</w:t>
-      </w:r>
-      <w:r>
-        <w:rPr>
-          <w:rFonts w:ascii="Times New Roman" w:hAnsi="Times New Roman" w:cs="Times New Roman"/>
-        </w:rPr>
-        <w:t>Stretch</w:t>
-      </w:r>
-      <w:r>
-        <w:rPr>
-          <w:rFonts w:ascii="Times New Roman" w:hAnsi="Times New Roman" w:cs="Times New Roman"/>
-        </w:rPr>
-        <w:t>”</w:t>
-      </w:r>
-      <w:r>
-        <w:rPr>
-          <w:rFonts w:ascii="Times New Roman" w:hAnsi="Times New Roman" w:cs="Times New Roman"/>
-        </w:rPr>
-        <w:t xml:space="preserve"> Goals</w:t>
-      </w:r>
-      <w:bookmarkEnd w:id="22"/>
-    </w:p>
-    <w:p>
-      <w:pPr>
-        <w:pStyle w:val="Heading3"/>
-        <w:rPr>
-          <w:rFonts w:ascii="Times New Roman" w:hAnsi="Times New Roman" w:cs="Times New Roman"/>
-        </w:rPr>
-      </w:pPr>
-      <w:bookmarkStart w:id="23" w:name="_Toc434431061"/>
-      <w:r>
-        <w:rPr>
-          <w:rFonts w:ascii="Times New Roman" w:hAnsi="Times New Roman" w:cs="Times New Roman"/>
-        </w:rPr>
-        <w:t>Provide a Web UI</w:t>
-      </w:r>
-      <w:bookmarkEnd w:id="23"/>
-    </w:p>
-    <w:p>
-      <w:pPr>
-        <w:spacing w:line="240" w:lineRule="auto"/>
-        <w:rPr>
-          <w:rFonts w:ascii="Times New Roman" w:hAnsi="Times New Roman" w:cs="Times New Roman"/>
-          <w:sz w:val="24"/>
-        </w:rPr>
-      </w:pPr>
-      <w:r>
-        <w:rPr>
-          <w:rFonts w:ascii="Times New Roman" w:hAnsi="Times New Roman" w:cs="Times New Roman"/>
-          <w:sz w:val="24"/>
-        </w:rPr>
-        <w:t>In addition to the local version, this would provide a web UI which would invoke the component that generates models on the server. These models would then be sent to the client browser to be presented to the user.</w:t>
-      </w:r>
-      <w:r>
-        <w:rPr>
-          <w:rFonts w:ascii="Times New Roman" w:hAnsi="Times New Roman" w:cs="Times New Roman"/>
-          <w:sz w:val="24"/>
-        </w:rPr>
-        <w:t xml:space="preserve"> This stretch goal would necessitate that the project be portable enough to run on a Linux server. </w:t>
-      </w:r>
-    </w:p>
-    <w:p>
-      <w:pPr>
-        <w:pStyle w:val="Heading3"/>
-        <w:rPr>
-          <w:rFonts w:ascii="Times New Roman" w:hAnsi="Times New Roman" w:cs="Times New Roman"/>
-        </w:rPr>
-      </w:pPr>
-      <w:bookmarkStart w:id="24" w:name="_Toc434431062"/>
-      <w:r>
-        <w:rPr>
-          <w:rFonts w:ascii="Times New Roman" w:hAnsi="Times New Roman" w:cs="Times New Roman"/>
-          <w:sz w:val="24"/>
-        </w:rPr>
-        <w:t>E</w:t>
-      </w:r>
-      <w:r>
-        <w:rPr>
-          <w:rFonts w:ascii="Times New Roman" w:hAnsi="Times New Roman" w:cs="Times New Roman"/>
-        </w:rPr>
-        <w:t>xport Images for Later Comparison</w:t>
-      </w:r>
-      <w:bookmarkEnd w:id="24"/>
-    </w:p>
-    <w:p>
-      <w:pPr>
-        <w:spacing w:after="0" w:line="240" w:lineRule="auto"/>
-        <w:rPr>
-          <w:rFonts w:ascii="Times New Roman" w:hAnsi="Times New Roman" w:cs="Times New Roman"/>
-          <w:sz w:val="24"/>
-        </w:rPr>
-      </w:pPr>
-      <w:r>
-        <w:rPr>
-          <w:rFonts w:ascii="Times New Roman" w:hAnsi="Times New Roman" w:cs="Times New Roman"/>
-          <w:sz w:val="24"/>
-        </w:rPr>
-        <w:t>This feature would allow users to not only compare samples in the same file, but also to compare to files compared earlier. However, this would allow the user the opportunity to associate different data parameters with different model parameters between the two results, which could lead to misleading results.</w:t>
+        <w:t>different data parameters with different model parameters between the two results, which could lead to misleading results.</w:t>
       </w:r>
     </w:p>
     <w:p>
@@ -6395,7 +6458,7 @@
 </file>
 
 <file path=customXml/itemProps1.xml><?xml version="1.0" encoding="utf-8"?>
-<ds:datastoreItem xmlns:ds="http://schemas.openxmlformats.org/officeDocument/2006/customXml" ds:itemID="{0998E0B3-1C07-4A1B-815D-6AF120CB028E}">
+<ds:datastoreItem xmlns:ds="http://schemas.openxmlformats.org/officeDocument/2006/customXml" ds:itemID="{F611EB8D-BAB2-44F9-B8C9-B6EB0583B497}">
   <ds:schemaRefs>
     <ds:schemaRef ds:uri="http://schemas.openxmlformats.org/officeDocument/2006/bibliography"/>
   </ds:schemaRefs>

</xml_diff>

<commit_message>
Addressed Dr. Lang's suggestions in the requirements document
</commit_message>
<xml_diff>
--- a/documentation/Requirements Document.docx
+++ b/documentation/Requirements Document.docx
@@ -41,7 +41,21 @@
         <w:rPr>
           <w:rFonts w:ascii="Times New Roman" w:hAnsi="Times New Roman" w:cs="Times New Roman"/>
         </w:rPr>
-        <w:t>Team Name: ViewCrobe Software</w:t>
+        <w:t xml:space="preserve">Team Name: </w:t>
+      </w:r>
+      <w:proofErr w:type="spellStart"/>
+      <w:r>
+        <w:rPr>
+          <w:rFonts w:ascii="Times New Roman" w:hAnsi="Times New Roman" w:cs="Times New Roman"/>
+        </w:rPr>
+        <w:t>ViewCrobe</w:t>
+      </w:r>
+      <w:proofErr w:type="spellEnd"/>
+      <w:r>
+        <w:rPr>
+          <w:rFonts w:ascii="Times New Roman" w:hAnsi="Times New Roman" w:cs="Times New Roman"/>
+        </w:rPr>
+        <w:t xml:space="preserve"> Software</w:t>
       </w:r>
     </w:p>
     <w:p>
@@ -2522,11 +2536,33 @@
           <w:rFonts w:ascii="Times New Roman" w:hAnsi="Times New Roman" w:cs="Times New Roman"/>
         </w:rPr>
       </w:pPr>
-      <w:r>
-        <w:rPr>
-          <w:rFonts w:ascii="Times New Roman" w:hAnsi="Times New Roman" w:cs="Times New Roman"/>
-        </w:rPr>
-        <w:t>FaceView will be a user-friendly tool for providing visualizations of microbial population data by representing data as 3d models of humans. Given a supported data file, FaceView will allow the user to select a subset of samples from the file from which to generate models based on a subset of the various populations in the file. After these models are generated, these models will be draw to the screen for comparison by users.</w:t>
+      <w:proofErr w:type="spellStart"/>
+      <w:r>
+        <w:rPr>
+          <w:rFonts w:ascii="Times New Roman" w:hAnsi="Times New Roman" w:cs="Times New Roman"/>
+        </w:rPr>
+        <w:t>FaceView</w:t>
+      </w:r>
+      <w:proofErr w:type="spellEnd"/>
+      <w:r>
+        <w:rPr>
+          <w:rFonts w:ascii="Times New Roman" w:hAnsi="Times New Roman" w:cs="Times New Roman"/>
+        </w:rPr>
+        <w:t xml:space="preserve"> will be a user-friendly tool for providing visualizations of microbial population data by representing data as 3d models of humans. Given a supported data file, </w:t>
+      </w:r>
+      <w:proofErr w:type="spellStart"/>
+      <w:r>
+        <w:rPr>
+          <w:rFonts w:ascii="Times New Roman" w:hAnsi="Times New Roman" w:cs="Times New Roman"/>
+        </w:rPr>
+        <w:t>FaceView</w:t>
+      </w:r>
+      <w:proofErr w:type="spellEnd"/>
+      <w:r>
+        <w:rPr>
+          <w:rFonts w:ascii="Times New Roman" w:hAnsi="Times New Roman" w:cs="Times New Roman"/>
+        </w:rPr>
+        <w:t xml:space="preserve"> will allow the user to select a subset of samples from the file from which to generate models based on a subset of the various populations in the file. After these models are generated, these models will be draw to the screen for comparison by users.</w:t>
       </w:r>
     </w:p>
     <w:p>
@@ -2585,13 +2621,33 @@
         <w:rPr>
           <w:rFonts w:ascii="Times New Roman" w:hAnsi="Times New Roman" w:cs="Times New Roman"/>
         </w:rPr>
-        <w:t xml:space="preserve">Model—In the context of this project, “model” refers to a 3 dimensional representation of </w:t>
+        <w:t>Model—</w:t>
+      </w:r>
+      <w:proofErr w:type="gramStart"/>
+      <w:r>
+        <w:rPr>
+          <w:rFonts w:ascii="Times New Roman" w:hAnsi="Times New Roman" w:cs="Times New Roman"/>
+        </w:rPr>
+        <w:t>In</w:t>
+      </w:r>
+      <w:proofErr w:type="gramEnd"/>
+      <w:r>
+        <w:rPr>
+          <w:rFonts w:ascii="Times New Roman" w:hAnsi="Times New Roman" w:cs="Times New Roman"/>
+        </w:rPr>
+        <w:t xml:space="preserve"> the context of this project, “model” refers to a 3 dimensional representation of </w:t>
       </w:r>
       <w:r>
         <w:rPr>
           <w:rFonts w:ascii="Times New Roman" w:hAnsi="Times New Roman" w:cs="Times New Roman"/>
         </w:rPr>
         <w:t>a human based on a subset of the input data.</w:t>
+      </w:r>
+      <w:r>
+        <w:rPr>
+          <w:rFonts w:ascii="Times New Roman" w:hAnsi="Times New Roman" w:cs="Times New Roman"/>
+        </w:rPr>
+        <w:t xml:space="preserve"> Since a given model is generated from a sample, in some contexts, the two terms may be interchangeable.</w:t>
       </w:r>
     </w:p>
     <w:p>
@@ -2609,7 +2665,21 @@
         <w:rPr>
           <w:rFonts w:ascii="Times New Roman" w:hAnsi="Times New Roman" w:cs="Times New Roman"/>
         </w:rPr>
-        <w:t>Sample—In the context of an input file, a sample is a subset of the data representing one population. As an example, a sample may contain the number of colonies and which species they are associated with in a petri dish</w:t>
+        <w:t>Sample—</w:t>
+      </w:r>
+      <w:proofErr w:type="gramStart"/>
+      <w:r>
+        <w:rPr>
+          <w:rFonts w:ascii="Times New Roman" w:hAnsi="Times New Roman" w:cs="Times New Roman"/>
+        </w:rPr>
+        <w:t>In</w:t>
+      </w:r>
+      <w:proofErr w:type="gramEnd"/>
+      <w:r>
+        <w:rPr>
+          <w:rFonts w:ascii="Times New Roman" w:hAnsi="Times New Roman" w:cs="Times New Roman"/>
+        </w:rPr>
+        <w:t xml:space="preserve"> the context of an input file, a sample is a subset of the data representing one population. As an example, a sample may contain the number of colonies and which species they are associated with in a petri dish</w:t>
       </w:r>
     </w:p>
     <w:p>
@@ -2711,7 +2781,21 @@
         <w:rPr>
           <w:rFonts w:ascii="Times New Roman" w:hAnsi="Times New Roman" w:cs="Times New Roman"/>
         </w:rPr>
-        <w:t xml:space="preserve"> For example, the population of E. Coli in a set of sample</w:t>
+        <w:t xml:space="preserve"> For example, the population of E. </w:t>
+      </w:r>
+      <w:proofErr w:type="gramStart"/>
+      <w:r>
+        <w:rPr>
+          <w:rFonts w:ascii="Times New Roman" w:hAnsi="Times New Roman" w:cs="Times New Roman"/>
+        </w:rPr>
+        <w:t>Coli</w:t>
+      </w:r>
+      <w:proofErr w:type="gramEnd"/>
+      <w:r>
+        <w:rPr>
+          <w:rFonts w:ascii="Times New Roman" w:hAnsi="Times New Roman" w:cs="Times New Roman"/>
+        </w:rPr>
+        <w:t xml:space="preserve"> in a set of sample</w:t>
       </w:r>
       <w:r>
         <w:rPr>
@@ -2825,6 +2909,7 @@
               </w:tblGrid>
               <w:tr>
                 <w:trPr>
+                  <w:divId w:val="1885672964"/>
                   <w:tblCellSpacing w:w="15" w:type="dxa"/>
                 </w:trPr>
                 <w:tc>
@@ -2867,13 +2952,14 @@
                         <w:rFonts w:ascii="Times New Roman" w:hAnsi="Times New Roman" w:cs="Times New Roman"/>
                         <w:noProof/>
                       </w:rPr>
-                      <w:t>"The Biom File Format," 21 October 2015. [Online]. Available: http://biom-format.org/documentation/biom_format.html. [Accessed 3 November 2015].</w:t>
+                      <w:t>"Data Formats," [Online]. Available: http://www.metagenassist.ca/METAGENassist/faces/Docs/Format.jsp. [Accessed 6 November 2015].</w:t>
                     </w:r>
                   </w:p>
                 </w:tc>
               </w:tr>
               <w:tr>
                 <w:trPr>
+                  <w:divId w:val="1885672964"/>
                   <w:tblCellSpacing w:w="15" w:type="dxa"/>
                 </w:trPr>
                 <w:tc>
@@ -2940,6 +3026,7 @@
             </w:tbl>
             <w:p>
               <w:pPr>
+                <w:divId w:val="1885672964"/>
                 <w:rPr>
                   <w:rFonts w:ascii="Times New Roman" w:eastAsia="Times New Roman" w:hAnsi="Times New Roman" w:cs="Times New Roman"/>
                   <w:noProof/>
@@ -3026,7 +3113,19 @@
         <w:rPr>
           <w:rFonts w:ascii="Times New Roman" w:hAnsi="Times New Roman" w:cs="Times New Roman"/>
         </w:rPr>
-        <w:t>ormats is only the BIOM format</w:t>
+        <w:t>ormats includes</w:t>
+      </w:r>
+      <w:r>
+        <w:rPr>
+          <w:rFonts w:ascii="Times New Roman" w:hAnsi="Times New Roman" w:cs="Times New Roman"/>
+        </w:rPr>
+        <w:t xml:space="preserve"> only the tab separated “Classic QIIME OTU”</w:t>
+      </w:r>
+      <w:r>
+        <w:rPr>
+          <w:rFonts w:ascii="Times New Roman" w:hAnsi="Times New Roman" w:cs="Times New Roman"/>
+        </w:rPr>
+        <w:t xml:space="preserve"> format</w:t>
       </w:r>
       <w:sdt>
         <w:sdtPr>
@@ -3048,7 +3147,7 @@
             <w:rPr>
               <w:rFonts w:ascii="Times New Roman" w:hAnsi="Times New Roman" w:cs="Times New Roman"/>
             </w:rPr>
-            <w:instrText xml:space="preserve"> CITATION The15 \l 1033 </w:instrText>
+            <w:instrText xml:space="preserve">CITATION The15 \l 1033 </w:instrText>
           </w:r>
           <w:r>
             <w:rPr>
@@ -3075,20 +3174,50 @@
         <w:rPr>
           <w:rFonts w:ascii="Times New Roman" w:hAnsi="Times New Roman" w:cs="Times New Roman"/>
         </w:rPr>
-        <w:t xml:space="preserve">, as it is sufficient for use, but expanding the set of supported file formats is a stretch goal. </w:t>
-      </w:r>
-    </w:p>
-    <w:p>
-      <w:pPr>
-        <w:rPr>
-          <w:rFonts w:ascii="Times New Roman" w:hAnsi="Times New Roman" w:cs="Times New Roman"/>
-        </w:rPr>
-      </w:pPr>
-      <w:r>
-        <w:rPr>
-          <w:rFonts w:ascii="Times New Roman" w:hAnsi="Times New Roman" w:cs="Times New Roman"/>
-        </w:rPr>
-        <w:t>Additionally, we include a UI component to facilitate user interaction. This contains primarily two components.</w:t>
+        <w:t>, as it is sufficient for use.</w:t>
+      </w:r>
+      <w:r>
+        <w:rPr>
+          <w:rFonts w:ascii="Times New Roman" w:hAnsi="Times New Roman" w:cs="Times New Roman"/>
+        </w:rPr>
+        <w:t xml:space="preserve"> </w:t>
+      </w:r>
+      <w:r>
+        <w:rPr>
+          <w:rFonts w:ascii="Times New Roman" w:hAnsi="Times New Roman" w:cs="Times New Roman"/>
+        </w:rPr>
+        <w:t>E</w:t>
+      </w:r>
+      <w:r>
+        <w:rPr>
+          <w:rFonts w:ascii="Times New Roman" w:hAnsi="Times New Roman" w:cs="Times New Roman"/>
+        </w:rPr>
+        <w:t xml:space="preserve">xpanding the set of supported file formats is a stretch goal. </w:t>
+      </w:r>
+    </w:p>
+    <w:p>
+      <w:pPr>
+        <w:rPr>
+          <w:rFonts w:ascii="Times New Roman" w:hAnsi="Times New Roman" w:cs="Times New Roman"/>
+        </w:rPr>
+      </w:pPr>
+      <w:r>
+        <w:rPr>
+          <w:rFonts w:ascii="Times New Roman" w:hAnsi="Times New Roman" w:cs="Times New Roman"/>
+        </w:rPr>
+        <w:t xml:space="preserve">Additionally, we include a UI component to facilitate user interaction. This contains </w:t>
+      </w:r>
+      <w:r>
+        <w:rPr>
+          <w:rFonts w:ascii="Times New Roman" w:hAnsi="Times New Roman" w:cs="Times New Roman"/>
+        </w:rPr>
+        <w:t>several</w:t>
+      </w:r>
+      <w:r>
+        <w:rPr>
+          <w:rFonts w:ascii="Times New Roman" w:hAnsi="Times New Roman" w:cs="Times New Roman"/>
+        </w:rPr>
+        <w:t xml:space="preserve"> components.</w:t>
       </w:r>
     </w:p>
     <w:p>
@@ -3106,37 +3235,7 @@
         <w:rPr>
           <w:rFonts w:ascii="Times New Roman" w:hAnsi="Times New Roman" w:cs="Times New Roman"/>
         </w:rPr>
-        <w:t>A system of menus that allow users to select a</w:t>
-      </w:r>
-      <w:r>
-        <w:rPr>
-          <w:rFonts w:ascii="Times New Roman" w:hAnsi="Times New Roman" w:cs="Times New Roman"/>
-        </w:rPr>
-        <w:t xml:space="preserve"> subset of samples and organisms</w:t>
-      </w:r>
-      <w:r>
-        <w:rPr>
-          <w:rFonts w:ascii="Times New Roman" w:hAnsi="Times New Roman" w:cs="Times New Roman"/>
-        </w:rPr>
-        <w:t xml:space="preserve"> to include, </w:t>
-      </w:r>
-      <w:r>
-        <w:rPr>
-          <w:rFonts w:ascii="Times New Roman" w:hAnsi="Times New Roman" w:cs="Times New Roman"/>
-        </w:rPr>
-        <w:t>and to configure which data parameters</w:t>
-      </w:r>
-      <w:r>
-        <w:rPr>
-          <w:rFonts w:ascii="Times New Roman" w:hAnsi="Times New Roman" w:cs="Times New Roman"/>
-        </w:rPr>
-        <w:t xml:space="preserve"> correspond to which model parameters</w:t>
-      </w:r>
-      <w:r>
-        <w:rPr>
-          <w:rFonts w:ascii="Times New Roman" w:hAnsi="Times New Roman" w:cs="Times New Roman"/>
-        </w:rPr>
-        <w:t>.</w:t>
+        <w:t>A screen in which the user will direct the application to a data file, a visualization profile which allows the user to configure which attributes are associated with which model features, and optionally a metadata file, containing groups of samples to aid in selection.</w:t>
       </w:r>
     </w:p>
     <w:p>
@@ -3154,7 +3253,43 @@
         <w:rPr>
           <w:rFonts w:ascii="Times New Roman" w:hAnsi="Times New Roman" w:cs="Times New Roman"/>
         </w:rPr>
-        <w:t>A window in which the produced models will be drawn. At this point, the user would be able to rotate, pan, and zoom around the models in order to better compare their features.</w:t>
+        <w:t>A screen in which thumbnail images of the models will be drawn. This screen would also allow users to add</w:t>
+      </w:r>
+      <w:r>
+        <w:rPr>
+          <w:rFonts w:ascii="Times New Roman" w:hAnsi="Times New Roman" w:cs="Times New Roman"/>
+        </w:rPr>
+        <w:t xml:space="preserve"> and remove models from a group, and select models to be compared in more detail.</w:t>
+      </w:r>
+    </w:p>
+    <w:p>
+      <w:pPr>
+        <w:pStyle w:val="ListParagraph"/>
+        <w:numPr>
+          <w:ilvl w:val="0"/>
+          <w:numId w:val="3"/>
+        </w:numPr>
+        <w:rPr>
+          <w:rFonts w:ascii="Times New Roman" w:hAnsi="Times New Roman" w:cs="Times New Roman"/>
+        </w:rPr>
+      </w:pPr>
+      <w:r>
+        <w:rPr>
+          <w:rFonts w:ascii="Times New Roman" w:hAnsi="Times New Roman" w:cs="Times New Roman"/>
+        </w:rPr>
+        <w:t>A screen</w:t>
+      </w:r>
+      <w:r>
+        <w:rPr>
+          <w:rFonts w:ascii="Times New Roman" w:hAnsi="Times New Roman" w:cs="Times New Roman"/>
+        </w:rPr>
+        <w:t xml:space="preserve"> in which the selected</w:t>
+      </w:r>
+      <w:r>
+        <w:rPr>
+          <w:rFonts w:ascii="Times New Roman" w:hAnsi="Times New Roman" w:cs="Times New Roman"/>
+        </w:rPr>
+        <w:t xml:space="preserve"> models will be drawn. At this point, the user would be able to rotate, pan, and zoom around the models in order to better compare their features.</w:t>
       </w:r>
     </w:p>
     <w:p>
@@ -3221,7 +3356,13 @@
         <w:rPr>
           <w:rFonts w:ascii="Times New Roman" w:hAnsi="Times New Roman" w:cs="Times New Roman"/>
         </w:rPr>
-        <w:t>to produce their visualization in 2</w:t>
+        <w:t xml:space="preserve">to </w:t>
+      </w:r>
+      <w:r>
+        <w:rPr>
+          <w:rFonts w:ascii="Times New Roman" w:hAnsi="Times New Roman" w:cs="Times New Roman"/>
+        </w:rPr>
+        <w:t>produce their visualization in 5</w:t>
       </w:r>
       <w:r>
         <w:rPr>
@@ -3246,8 +3387,14 @@
     <w:p>
       <w:pPr>
         <w:keepNext/>
-      </w:pPr>
-      <w:r>
+        <w:rPr>
+          <w:rFonts w:ascii="Times New Roman" w:hAnsi="Times New Roman" w:cs="Times New Roman"/>
+        </w:rPr>
+      </w:pPr>
+      <w:r>
+        <w:rPr>
+          <w:rFonts w:ascii="Times New Roman" w:hAnsi="Times New Roman" w:cs="Times New Roman"/>
+        </w:rPr>
         <w:object w:dxaOrig="3684" w:dyaOrig="2686">
           <v:shapetype id="_x0000_t75" coordsize="21600,21600" o:spt="75" o:preferrelative="t" path="m@4@5l@4@11@9@11@9@5xe" filled="f" stroked="f">
             <v:stroke joinstyle="miter"/>
@@ -3271,7 +3418,7 @@
           <v:shape id="_x0000_i1025" type="#_x0000_t75" style="width:184.5pt;height:134.25pt" o:ole="">
             <v:imagedata r:id="rId9" o:title=""/>
           </v:shape>
-          <o:OLEObject Type="Embed" ProgID="Visio.Drawing.11" ShapeID="_x0000_i1025" DrawAspect="Content" ObjectID="_1508224086" r:id="rId10"/>
+          <o:OLEObject Type="Embed" ProgID="Visio.Drawing.11" ShapeID="_x0000_i1025" DrawAspect="Content" ObjectID="_1508315303" r:id="rId10"/>
         </w:object>
       </w:r>
     </w:p>
@@ -3283,17 +3430,47 @@
         </w:rPr>
       </w:pPr>
       <w:r>
+        <w:rPr>
+          <w:rFonts w:ascii="Times New Roman" w:hAnsi="Times New Roman" w:cs="Times New Roman"/>
+        </w:rPr>
         <w:t xml:space="preserve">Figure </w:t>
       </w:r>
-      <w:fldSimple w:instr=" SEQ Figure \* ARABIC ">
-        <w:r>
-          <w:rPr>
-            <w:noProof/>
-          </w:rPr>
-          <w:t>1</w:t>
-        </w:r>
-      </w:fldSimple>
-      <w:r>
+      <w:r>
+        <w:rPr>
+          <w:rFonts w:ascii="Times New Roman" w:hAnsi="Times New Roman" w:cs="Times New Roman"/>
+        </w:rPr>
+        <w:fldChar w:fldCharType="begin"/>
+      </w:r>
+      <w:r>
+        <w:rPr>
+          <w:rFonts w:ascii="Times New Roman" w:hAnsi="Times New Roman" w:cs="Times New Roman"/>
+        </w:rPr>
+        <w:instrText xml:space="preserve"> SEQ Figure \* ARABIC </w:instrText>
+      </w:r>
+      <w:r>
+        <w:rPr>
+          <w:rFonts w:ascii="Times New Roman" w:hAnsi="Times New Roman" w:cs="Times New Roman"/>
+        </w:rPr>
+        <w:fldChar w:fldCharType="separate"/>
+      </w:r>
+      <w:r>
+        <w:rPr>
+          <w:rFonts w:ascii="Times New Roman" w:hAnsi="Times New Roman" w:cs="Times New Roman"/>
+          <w:noProof/>
+        </w:rPr>
+        <w:t>1</w:t>
+      </w:r>
+      <w:r>
+        <w:rPr>
+          <w:rFonts w:ascii="Times New Roman" w:hAnsi="Times New Roman" w:cs="Times New Roman"/>
+          <w:noProof/>
+        </w:rPr>
+        <w:fldChar w:fldCharType="end"/>
+      </w:r>
+      <w:r>
+        <w:rPr>
+          <w:rFonts w:ascii="Times New Roman" w:hAnsi="Times New Roman" w:cs="Times New Roman"/>
+        </w:rPr>
         <w:t xml:space="preserve">: A Functional Diagram, demonstrating the interactions between the user and the application. </w:t>
       </w:r>
     </w:p>
@@ -3341,7 +3518,31 @@
         <w:rPr>
           <w:rFonts w:ascii="Times New Roman" w:hAnsi="Times New Roman" w:cs="Times New Roman"/>
         </w:rPr>
-        <w:t>The project should allow the user to select a subset of samples in a file to be drawn to the screen. Note that, in order to allow the user to easily identify similarities and differences in the drawn models, the number of models that can be drawn to the screen, and thus samples that can be represented at once, is limited to 6, since the maximum number of things a person can process at a given time is 7 ± 2</w:t>
+        <w:t xml:space="preserve">The project should allow the user to select a subset of </w:t>
+      </w:r>
+      <w:r>
+        <w:rPr>
+          <w:rFonts w:ascii="Times New Roman" w:hAnsi="Times New Roman" w:cs="Times New Roman"/>
+        </w:rPr>
+        <w:t xml:space="preserve">models to be drawn larger. </w:t>
+      </w:r>
+      <w:r>
+        <w:rPr>
+          <w:rFonts w:ascii="Times New Roman" w:hAnsi="Times New Roman" w:cs="Times New Roman"/>
+        </w:rPr>
+        <w:t>Note that, in order to allow the user to easily identify similarities and differences in the drawn models, the number of models</w:t>
+      </w:r>
+      <w:r>
+        <w:rPr>
+          <w:rFonts w:ascii="Times New Roman" w:hAnsi="Times New Roman" w:cs="Times New Roman"/>
+        </w:rPr>
+        <w:t xml:space="preserve"> that can be drawn to the screen</w:t>
+      </w:r>
+      <w:r>
+        <w:rPr>
+          <w:rFonts w:ascii="Times New Roman" w:hAnsi="Times New Roman" w:cs="Times New Roman"/>
+        </w:rPr>
+        <w:t>, and thus samples that can be represented at once, is limited to 6, since the maximum number of things a person can process at a given time is 7 ± 2</w:t>
       </w:r>
       <w:sdt>
         <w:sdtPr>
@@ -3392,6 +3593,12 @@
         </w:rPr>
         <w:t>.</w:t>
       </w:r>
+      <w:r>
+        <w:rPr>
+          <w:rFonts w:ascii="Times New Roman" w:hAnsi="Times New Roman" w:cs="Times New Roman"/>
+        </w:rPr>
+        <w:t xml:space="preserve"> </w:t>
+      </w:r>
     </w:p>
     <w:p>
       <w:pPr>
@@ -3408,6 +3615,36 @@
         <w:rPr>
           <w:rFonts w:ascii="Times New Roman" w:hAnsi="Times New Roman" w:cs="Times New Roman"/>
         </w:rPr>
+        <w:t>The project should also support a thumbnail view to selec</w:t>
+      </w:r>
+      <w:r>
+        <w:rPr>
+          <w:rFonts w:ascii="Times New Roman" w:hAnsi="Times New Roman" w:cs="Times New Roman"/>
+        </w:rPr>
+        <w:t xml:space="preserve">t models to view in more detail, and to add and </w:t>
+      </w:r>
+      <w:r>
+        <w:rPr>
+          <w:rFonts w:ascii="Times New Roman" w:hAnsi="Times New Roman" w:cs="Times New Roman"/>
+        </w:rPr>
+        <w:t>remove models from groups.</w:t>
+      </w:r>
+    </w:p>
+    <w:p>
+      <w:pPr>
+        <w:pStyle w:val="ListParagraph"/>
+        <w:numPr>
+          <w:ilvl w:val="0"/>
+          <w:numId w:val="2"/>
+        </w:numPr>
+        <w:rPr>
+          <w:rFonts w:ascii="Times New Roman" w:hAnsi="Times New Roman" w:cs="Times New Roman"/>
+        </w:rPr>
+      </w:pPr>
+      <w:r>
+        <w:rPr>
+          <w:rFonts w:ascii="Times New Roman" w:hAnsi="Times New Roman" w:cs="Times New Roman"/>
+        </w:rPr>
         <w:t xml:space="preserve">Similarly, the project should allow the user to select a subset of organisms to associate with certain module parameters, as those are limited by the number of model parameters that can be modified. </w:t>
       </w:r>
     </w:p>
@@ -3462,7 +3699,45 @@
         <w:rPr>
           <w:rFonts w:ascii="Times New Roman" w:hAnsi="Times New Roman" w:cs="Times New Roman"/>
         </w:rPr>
-        <w:t>Once these models are drawn to the screen, the user should be able to rotate, pan, and zoom the views.</w:t>
+        <w:t xml:space="preserve">Once these models are drawn to the screen, the user should be able to rotate, pan, and </w:t>
+      </w:r>
+      <w:proofErr w:type="gramStart"/>
+      <w:r>
+        <w:rPr>
+          <w:rFonts w:ascii="Times New Roman" w:hAnsi="Times New Roman" w:cs="Times New Roman"/>
+        </w:rPr>
+        <w:t>zoom</w:t>
+      </w:r>
+      <w:proofErr w:type="gramEnd"/>
+      <w:r>
+        <w:rPr>
+          <w:rFonts w:ascii="Times New Roman" w:hAnsi="Times New Roman" w:cs="Times New Roman"/>
+        </w:rPr>
+        <w:t xml:space="preserve"> the views.</w:t>
+      </w:r>
+      <w:r>
+        <w:rPr>
+          <w:rFonts w:ascii="Times New Roman" w:hAnsi="Times New Roman" w:cs="Times New Roman"/>
+        </w:rPr>
+        <w:t xml:space="preserve"> The thumbnail view is exempt fr</w:t>
+      </w:r>
+      <w:r>
+        <w:rPr>
+          <w:rFonts w:ascii="Times New Roman" w:hAnsi="Times New Roman" w:cs="Times New Roman"/>
+        </w:rPr>
+        <w:t>om this requirement, as that would</w:t>
+      </w:r>
+      <w:r>
+        <w:rPr>
+          <w:rFonts w:ascii="Times New Roman" w:hAnsi="Times New Roman" w:cs="Times New Roman"/>
+        </w:rPr>
+        <w:t xml:space="preserve"> make </w:t>
+      </w:r>
+      <w:r>
+        <w:rPr>
+          <w:rFonts w:ascii="Times New Roman" w:hAnsi="Times New Roman" w:cs="Times New Roman"/>
+        </w:rPr>
+        <w:t>initial screening difficult.</w:t>
       </w:r>
     </w:p>
     <w:p>
@@ -3534,6 +3809,12 @@
         </w:rPr>
         <w:t>e machine running the project.</w:t>
       </w:r>
+      <w:r>
+        <w:rPr>
+          <w:rFonts w:ascii="Times New Roman" w:hAnsi="Times New Roman" w:cs="Times New Roman"/>
+        </w:rPr>
+        <w:t xml:space="preserve"> We also assume a version of Python 3 is included.</w:t>
+      </w:r>
     </w:p>
     <w:p>
       <w:pPr>
@@ -3547,6 +3828,7 @@
         <w:rPr>
           <w:rFonts w:ascii="Times New Roman" w:hAnsi="Times New Roman" w:cs="Times New Roman"/>
         </w:rPr>
+        <w:lastRenderedPageBreak/>
         <w:t>Specific Requirements</w:t>
       </w:r>
       <w:bookmarkEnd w:id="12"/>
@@ -3594,7 +3876,28 @@
           <w:rFonts w:ascii="Times New Roman" w:hAnsi="Times New Roman" w:cs="Times New Roman"/>
           <w:sz w:val="24"/>
         </w:rPr>
-        <w:t xml:space="preserve"> samples to compare. This is to improve user-friendliness. Restricting the number of models shown may reduce distractions, allowing users to better compare certain samples. </w:t>
+        <w:t xml:space="preserve"> samples to compare</w:t>
+      </w:r>
+      <w:r>
+        <w:rPr>
+          <w:rFonts w:ascii="Times New Roman" w:hAnsi="Times New Roman" w:cs="Times New Roman"/>
+          <w:sz w:val="24"/>
+        </w:rPr>
+        <w:t xml:space="preserve"> in detail</w:t>
+      </w:r>
+      <w:r>
+        <w:rPr>
+          <w:rFonts w:ascii="Times New Roman" w:hAnsi="Times New Roman" w:cs="Times New Roman"/>
+          <w:sz w:val="24"/>
+        </w:rPr>
+        <w:t xml:space="preserve">. This is to improve user-friendliness. Restricting the number of models shown may reduce distractions, allowing users to </w:t>
+      </w:r>
+      <w:r>
+        <w:rPr>
+          <w:rFonts w:ascii="Times New Roman" w:hAnsi="Times New Roman" w:cs="Times New Roman"/>
+          <w:sz w:val="24"/>
+        </w:rPr>
+        <w:t xml:space="preserve">better compare certain samples. </w:t>
       </w:r>
     </w:p>
     <w:p>
@@ -3604,15 +3907,440 @@
           <w:rFonts w:ascii="Times New Roman" w:hAnsi="Times New Roman" w:cs="Times New Roman"/>
         </w:rPr>
       </w:pPr>
+      <w:r>
+        <w:rPr>
+          <w:rFonts w:ascii="Times New Roman" w:hAnsi="Times New Roman" w:cs="Times New Roman"/>
+        </w:rPr>
+        <w:t>Grouping</w:t>
+      </w:r>
+    </w:p>
+    <w:p>
+      <w:r>
+        <w:t xml:space="preserve">The project should allow users to organize samples into groups for easy profiling of features or comparing subsets of the data. </w:t>
+      </w:r>
+      <w:proofErr w:type="gramStart"/>
+      <w:r>
+        <w:t>Users  should</w:t>
+      </w:r>
+      <w:proofErr w:type="gramEnd"/>
+      <w:r>
+        <w:t xml:space="preserve"> be able to add or remove samples from a given group.</w:t>
+      </w:r>
+    </w:p>
+    <w:p>
+      <w:pPr>
+        <w:pStyle w:val="Heading3"/>
+        <w:rPr>
+          <w:rFonts w:ascii="Times New Roman" w:hAnsi="Times New Roman" w:cs="Times New Roman"/>
+        </w:rPr>
+      </w:pPr>
       <w:bookmarkStart w:id="14" w:name="_Toc434431053"/>
       <w:r>
         <w:rPr>
           <w:rFonts w:ascii="Times New Roman" w:hAnsi="Times New Roman" w:cs="Times New Roman"/>
         </w:rPr>
+        <w:t>Organism Subset</w:t>
+      </w:r>
+      <w:bookmarkEnd w:id="14"/>
+    </w:p>
+    <w:p>
+      <w:pPr>
+        <w:spacing w:after="0" w:line="240" w:lineRule="auto"/>
+        <w:rPr>
+          <w:rFonts w:ascii="Times New Roman" w:hAnsi="Times New Roman" w:cs="Times New Roman"/>
+          <w:sz w:val="24"/>
+        </w:rPr>
+      </w:pPr>
+      <w:r>
+        <w:rPr>
+          <w:rFonts w:ascii="Times New Roman" w:hAnsi="Times New Roman" w:cs="Times New Roman"/>
+          <w:sz w:val="24"/>
+        </w:rPr>
+        <w:t xml:space="preserve">The project should allow users to select a subset of organism appearing in the samples. This subset is limited by the number of model parameters which we can support, which should be at least 150. </w:t>
+      </w:r>
+    </w:p>
+    <w:p>
+      <w:pPr>
+        <w:pStyle w:val="Heading3"/>
+        <w:rPr>
+          <w:rFonts w:ascii="Times New Roman" w:hAnsi="Times New Roman" w:cs="Times New Roman"/>
+        </w:rPr>
+      </w:pPr>
+      <w:bookmarkStart w:id="15" w:name="_Toc434431054"/>
+      <w:r>
+        <w:rPr>
+          <w:rFonts w:ascii="Times New Roman" w:hAnsi="Times New Roman" w:cs="Times New Roman"/>
+        </w:rPr>
+        <w:t>Model Parameter Assignment</w:t>
+      </w:r>
+      <w:bookmarkEnd w:id="15"/>
+    </w:p>
+    <w:p>
+      <w:pPr>
+        <w:spacing w:after="0" w:line="240" w:lineRule="auto"/>
+        <w:rPr>
+          <w:rFonts w:ascii="Times New Roman" w:hAnsi="Times New Roman" w:cs="Times New Roman"/>
+          <w:sz w:val="24"/>
+        </w:rPr>
+      </w:pPr>
+      <w:r>
+        <w:rPr>
+          <w:rFonts w:ascii="Times New Roman" w:hAnsi="Times New Roman" w:cs="Times New Roman"/>
+          <w:sz w:val="24"/>
+        </w:rPr>
+        <w:t>The project should allow users to specify certain model parameters to correspond to certain measurements in the data file, such as the population of a certain microbe corresponding to eye shape. This is to improve user-friendliness by allowing users to match parameters used in an existing result, or to allow certain features to be made more obvious.</w:t>
+      </w:r>
+    </w:p>
+    <w:p>
+      <w:pPr>
+        <w:pStyle w:val="Heading3"/>
+        <w:rPr>
+          <w:rFonts w:ascii="Times New Roman" w:hAnsi="Times New Roman" w:cs="Times New Roman"/>
+        </w:rPr>
+      </w:pPr>
+      <w:bookmarkStart w:id="16" w:name="_Toc434431055"/>
+      <w:r>
+        <w:rPr>
+          <w:rFonts w:ascii="Times New Roman" w:hAnsi="Times New Roman" w:cs="Times New Roman"/>
+        </w:rPr>
+        <w:t>Classic QIIME OTU</w:t>
+      </w:r>
+      <w:r>
+        <w:rPr>
+          <w:rFonts w:ascii="Times New Roman" w:hAnsi="Times New Roman" w:cs="Times New Roman"/>
+        </w:rPr>
+        <w:t xml:space="preserve"> Format Support</w:t>
+      </w:r>
+      <w:bookmarkEnd w:id="16"/>
+    </w:p>
+    <w:p>
+      <w:pPr>
+        <w:spacing w:line="240" w:lineRule="auto"/>
+        <w:rPr>
+          <w:rFonts w:ascii="Times New Roman" w:hAnsi="Times New Roman" w:cs="Times New Roman"/>
+          <w:sz w:val="24"/>
+        </w:rPr>
+      </w:pPr>
+      <w:r>
+        <w:rPr>
+          <w:rFonts w:ascii="Times New Roman" w:hAnsi="Times New Roman" w:cs="Times New Roman"/>
+          <w:sz w:val="24"/>
+        </w:rPr>
+        <w:t>In</w:t>
+      </w:r>
+      <w:r>
+        <w:rPr>
+          <w:rFonts w:ascii="Times New Roman" w:hAnsi="Times New Roman" w:cs="Times New Roman"/>
+          <w:sz w:val="24"/>
+        </w:rPr>
+        <w:t>itially, the project should</w:t>
+      </w:r>
+      <w:r>
+        <w:rPr>
+          <w:rFonts w:ascii="Times New Roman" w:hAnsi="Times New Roman" w:cs="Times New Roman"/>
+          <w:sz w:val="24"/>
+        </w:rPr>
+        <w:t xml:space="preserve"> support the tab separated “Classic” QIIME OUT </w:t>
+      </w:r>
+      <w:r>
+        <w:rPr>
+          <w:rFonts w:ascii="Times New Roman" w:hAnsi="Times New Roman" w:cs="Times New Roman"/>
+          <w:sz w:val="24"/>
+        </w:rPr>
+        <w:t>format for data files. It is huma</w:t>
+      </w:r>
+      <w:r>
+        <w:rPr>
+          <w:rFonts w:ascii="Times New Roman" w:hAnsi="Times New Roman" w:cs="Times New Roman"/>
+          <w:sz w:val="24"/>
+        </w:rPr>
+        <w:t xml:space="preserve">n readable as it looks like a table when viewed in a text editor, </w:t>
+      </w:r>
+      <w:r>
+        <w:rPr>
+          <w:rFonts w:ascii="Times New Roman" w:hAnsi="Times New Roman" w:cs="Times New Roman"/>
+          <w:sz w:val="24"/>
+        </w:rPr>
+        <w:t xml:space="preserve">which makes it a good choice for a proof of concept. Expanding file format support is a stretch goal. </w:t>
+      </w:r>
+    </w:p>
+    <w:p>
+      <w:pPr>
+        <w:pStyle w:val="Heading3"/>
+        <w:rPr>
+          <w:rFonts w:ascii="Times New Roman" w:hAnsi="Times New Roman" w:cs="Times New Roman"/>
+        </w:rPr>
+      </w:pPr>
+      <w:bookmarkStart w:id="17" w:name="_Toc434431056"/>
+      <w:r>
+        <w:rPr>
+          <w:rFonts w:ascii="Times New Roman" w:hAnsi="Times New Roman" w:cs="Times New Roman"/>
+        </w:rPr>
+        <w:t>Transforming Data</w:t>
+      </w:r>
+      <w:bookmarkEnd w:id="17"/>
+    </w:p>
+    <w:p>
+      <w:pPr>
+        <w:spacing w:line="240" w:lineRule="auto"/>
+        <w:rPr>
+          <w:rFonts w:ascii="Times New Roman" w:hAnsi="Times New Roman" w:cs="Times New Roman"/>
+          <w:sz w:val="24"/>
+        </w:rPr>
+      </w:pPr>
+      <w:r>
+        <w:rPr>
+          <w:rFonts w:ascii="Times New Roman" w:hAnsi="Times New Roman" w:cs="Times New Roman"/>
+          <w:sz w:val="24"/>
+        </w:rPr>
+        <w:t>The project should transform the data from the data file into a format that can be used to generate the models. This allows us to produc</w:t>
+      </w:r>
+      <w:bookmarkStart w:id="18" w:name="_GoBack"/>
+      <w:bookmarkEnd w:id="18"/>
+      <w:r>
+        <w:rPr>
+          <w:rFonts w:ascii="Times New Roman" w:hAnsi="Times New Roman" w:cs="Times New Roman"/>
+          <w:sz w:val="24"/>
+        </w:rPr>
+        <w:t>e a standard format for model generation, which allows us to expand supported file formats.</w:t>
+      </w:r>
+    </w:p>
+    <w:p>
+      <w:pPr>
+        <w:pStyle w:val="Heading3"/>
+        <w:rPr>
+          <w:rFonts w:ascii="Times New Roman" w:hAnsi="Times New Roman" w:cs="Times New Roman"/>
+        </w:rPr>
+      </w:pPr>
+      <w:bookmarkStart w:id="19" w:name="_Toc434431057"/>
+      <w:r>
+        <w:rPr>
+          <w:rFonts w:ascii="Times New Roman" w:hAnsi="Times New Roman" w:cs="Times New Roman"/>
+        </w:rPr>
+        <w:t>Producing a Model</w:t>
+      </w:r>
+      <w:bookmarkEnd w:id="19"/>
+    </w:p>
+    <w:p>
+      <w:pPr>
+        <w:spacing w:line="240" w:lineRule="auto"/>
+        <w:rPr>
+          <w:rFonts w:ascii="Times New Roman" w:hAnsi="Times New Roman" w:cs="Times New Roman"/>
+          <w:sz w:val="24"/>
+        </w:rPr>
+      </w:pPr>
+      <w:r>
+        <w:rPr>
+          <w:rFonts w:ascii="Times New Roman" w:hAnsi="Times New Roman" w:cs="Times New Roman"/>
+          <w:sz w:val="24"/>
+        </w:rPr>
+        <w:t>The project should produce a 3d human model based on the parameters from each selected sample. For each model generated in the batch, the same data parameter corresponds to the same model parameter. For example, if the population of a certain microbe in a certain sample corresponded to the straightness of the produced model’s nose for that sample, then the population of the same microbe in a second sample would correspond to the straightness of its model’s nose.</w:t>
+      </w:r>
+      <w:r>
+        <w:rPr>
+          <w:rFonts w:ascii="Times New Roman" w:hAnsi="Times New Roman" w:cs="Times New Roman"/>
+          <w:sz w:val="24"/>
+        </w:rPr>
+        <w:t xml:space="preserve"> This process should not take longer than 30 seconds.</w:t>
+      </w:r>
+    </w:p>
+    <w:p>
+      <w:pPr>
+        <w:pStyle w:val="Heading3"/>
+        <w:rPr>
+          <w:rFonts w:ascii="Times New Roman" w:hAnsi="Times New Roman" w:cs="Times New Roman"/>
+        </w:rPr>
+      </w:pPr>
+      <w:bookmarkStart w:id="20" w:name="_Toc434431058"/>
+      <w:r>
+        <w:rPr>
+          <w:rFonts w:ascii="Times New Roman" w:hAnsi="Times New Roman" w:cs="Times New Roman"/>
+        </w:rPr>
+        <w:t>Drawing Models</w:t>
+      </w:r>
+      <w:bookmarkEnd w:id="20"/>
+    </w:p>
+    <w:p>
+      <w:pPr>
+        <w:spacing w:line="240" w:lineRule="auto"/>
+        <w:rPr>
+          <w:rFonts w:ascii="Times New Roman" w:hAnsi="Times New Roman" w:cs="Times New Roman"/>
+          <w:sz w:val="24"/>
+        </w:rPr>
+      </w:pPr>
+      <w:r>
+        <w:rPr>
+          <w:rFonts w:ascii="Times New Roman" w:hAnsi="Times New Roman" w:cs="Times New Roman"/>
+          <w:sz w:val="24"/>
+        </w:rPr>
+        <w:t xml:space="preserve">The project should draw the produced models to the screen such that each of the models </w:t>
+      </w:r>
+      <w:proofErr w:type="gramStart"/>
+      <w:r>
+        <w:rPr>
+          <w:rFonts w:ascii="Times New Roman" w:hAnsi="Times New Roman" w:cs="Times New Roman"/>
+          <w:sz w:val="24"/>
+        </w:rPr>
+        <w:t>are</w:t>
+      </w:r>
+      <w:proofErr w:type="gramEnd"/>
+      <w:r>
+        <w:rPr>
+          <w:rFonts w:ascii="Times New Roman" w:hAnsi="Times New Roman" w:cs="Times New Roman"/>
+          <w:sz w:val="24"/>
+        </w:rPr>
+        <w:t xml:space="preserve"> viewable at the same time. This</w:t>
+      </w:r>
+      <w:r>
+        <w:rPr>
+          <w:rFonts w:ascii="Times New Roman" w:hAnsi="Times New Roman" w:cs="Times New Roman"/>
+          <w:sz w:val="24"/>
+        </w:rPr>
+        <w:t xml:space="preserve"> is to facilitate the user comparing models</w:t>
+      </w:r>
+      <w:r>
+        <w:rPr>
+          <w:rFonts w:ascii="Times New Roman" w:hAnsi="Times New Roman" w:cs="Times New Roman"/>
+          <w:sz w:val="24"/>
+        </w:rPr>
+        <w:t>.</w:t>
+      </w:r>
+    </w:p>
+    <w:p>
+      <w:pPr>
+        <w:pStyle w:val="Heading3"/>
+        <w:rPr>
+          <w:rFonts w:ascii="Times New Roman" w:hAnsi="Times New Roman" w:cs="Times New Roman"/>
+        </w:rPr>
+      </w:pPr>
+      <w:bookmarkStart w:id="21" w:name="_Toc434431059"/>
+      <w:r>
+        <w:rPr>
+          <w:rFonts w:ascii="Times New Roman" w:hAnsi="Times New Roman" w:cs="Times New Roman"/>
+        </w:rPr>
+        <w:t>User Controls</w:t>
+      </w:r>
+      <w:bookmarkEnd w:id="21"/>
+    </w:p>
+    <w:p>
+      <w:pPr>
+        <w:spacing w:line="240" w:lineRule="auto"/>
+        <w:rPr>
+          <w:rFonts w:ascii="Times New Roman" w:hAnsi="Times New Roman" w:cs="Times New Roman"/>
+          <w:sz w:val="24"/>
+        </w:rPr>
+      </w:pPr>
+      <w:r>
+        <w:rPr>
+          <w:rFonts w:ascii="Times New Roman" w:hAnsi="Times New Roman" w:cs="Times New Roman"/>
+          <w:sz w:val="24"/>
+        </w:rPr>
+        <w:t>The project should allow users to rotate, pan, and zoom around the models in order to better compare them. All models should</w:t>
+      </w:r>
+      <w:r>
+        <w:rPr>
+          <w:rFonts w:ascii="Times New Roman" w:hAnsi="Times New Roman" w:cs="Times New Roman"/>
+          <w:sz w:val="24"/>
+        </w:rPr>
+        <w:t xml:space="preserve"> rotate, pan, and zoom.</w:t>
+      </w:r>
+    </w:p>
+    <w:p>
+      <w:pPr>
+        <w:pStyle w:val="Heading2"/>
+        <w:rPr>
+          <w:rFonts w:ascii="Times New Roman" w:hAnsi="Times New Roman" w:cs="Times New Roman"/>
+        </w:rPr>
+      </w:pPr>
+      <w:bookmarkStart w:id="22" w:name="_Toc434431060"/>
+      <w:r>
+        <w:rPr>
+          <w:rFonts w:ascii="Times New Roman" w:hAnsi="Times New Roman" w:cs="Times New Roman"/>
+        </w:rPr>
         <w:lastRenderedPageBreak/>
-        <w:t>Organism Subset</w:t>
-      </w:r>
-      <w:bookmarkEnd w:id="14"/>
+        <w:t>Additional “</w:t>
+      </w:r>
+      <w:r>
+        <w:rPr>
+          <w:rFonts w:ascii="Times New Roman" w:hAnsi="Times New Roman" w:cs="Times New Roman"/>
+        </w:rPr>
+        <w:t>Stretch</w:t>
+      </w:r>
+      <w:r>
+        <w:rPr>
+          <w:rFonts w:ascii="Times New Roman" w:hAnsi="Times New Roman" w:cs="Times New Roman"/>
+        </w:rPr>
+        <w:t>”</w:t>
+      </w:r>
+      <w:r>
+        <w:rPr>
+          <w:rFonts w:ascii="Times New Roman" w:hAnsi="Times New Roman" w:cs="Times New Roman"/>
+        </w:rPr>
+        <w:t xml:space="preserve"> Goals</w:t>
+      </w:r>
+      <w:bookmarkEnd w:id="22"/>
+    </w:p>
+    <w:p>
+      <w:pPr>
+        <w:pStyle w:val="Heading3"/>
+        <w:rPr>
+          <w:rFonts w:ascii="Times New Roman" w:hAnsi="Times New Roman" w:cs="Times New Roman"/>
+        </w:rPr>
+      </w:pPr>
+      <w:bookmarkStart w:id="23" w:name="_Toc434431061"/>
+      <w:r>
+        <w:rPr>
+          <w:rFonts w:ascii="Times New Roman" w:hAnsi="Times New Roman" w:cs="Times New Roman"/>
+        </w:rPr>
+        <w:t>Provide a Web UI</w:t>
+      </w:r>
+      <w:bookmarkEnd w:id="23"/>
+    </w:p>
+    <w:p>
+      <w:pPr>
+        <w:spacing w:line="240" w:lineRule="auto"/>
+        <w:rPr>
+          <w:rFonts w:ascii="Times New Roman" w:hAnsi="Times New Roman" w:cs="Times New Roman"/>
+          <w:sz w:val="24"/>
+        </w:rPr>
+      </w:pPr>
+      <w:r>
+        <w:rPr>
+          <w:rFonts w:ascii="Times New Roman" w:hAnsi="Times New Roman" w:cs="Times New Roman"/>
+          <w:sz w:val="24"/>
+        </w:rPr>
+        <w:t>In addition to the local version, this would provide a web UI which would invoke the component that generates models on the server. These models would then be sent to the client browser to be presented to the user.</w:t>
+      </w:r>
+      <w:r>
+        <w:rPr>
+          <w:rFonts w:ascii="Times New Roman" w:hAnsi="Times New Roman" w:cs="Times New Roman"/>
+          <w:sz w:val="24"/>
+        </w:rPr>
+        <w:t xml:space="preserve"> This stretch goal would necessitate that the project be portable enough to run on a Linux server. </w:t>
+      </w:r>
+    </w:p>
+    <w:p>
+      <w:pPr>
+        <w:pStyle w:val="Heading3"/>
+        <w:rPr>
+          <w:rFonts w:ascii="Times New Roman" w:hAnsi="Times New Roman" w:cs="Times New Roman"/>
+        </w:rPr>
+      </w:pPr>
+      <w:bookmarkStart w:id="24" w:name="_Toc434431062"/>
+      <w:r>
+        <w:rPr>
+          <w:rFonts w:ascii="Times New Roman" w:hAnsi="Times New Roman" w:cs="Times New Roman"/>
+          <w:sz w:val="24"/>
+        </w:rPr>
+        <w:t>E</w:t>
+      </w:r>
+      <w:r>
+        <w:rPr>
+          <w:rFonts w:ascii="Times New Roman" w:hAnsi="Times New Roman" w:cs="Times New Roman"/>
+        </w:rPr>
+        <w:t>xport Images for Later Comparison</w:t>
+      </w:r>
+      <w:bookmarkEnd w:id="24"/>
     </w:p>
     <w:p>
       <w:pPr>
@@ -3627,7 +4355,7 @@
           <w:rFonts w:ascii="Times New Roman" w:hAnsi="Times New Roman" w:cs="Times New Roman"/>
           <w:sz w:val="24"/>
         </w:rPr>
-        <w:t xml:space="preserve">The project should allow users to select a subset of organism appearing in the samples. This subset is limited by the number of model parameters which we can support, which should be at least 150. </w:t>
+        <w:t>This feature would allow users to not only compare samples in the same file, but also to compare to files compared earlier. However, this would allow the user the opportunity to associate different data parameters with different model parameters between the two results, which could lead to misleading results.</w:t>
       </w:r>
     </w:p>
     <w:p>
@@ -3637,231 +4365,26 @@
           <w:rFonts w:ascii="Times New Roman" w:hAnsi="Times New Roman" w:cs="Times New Roman"/>
         </w:rPr>
       </w:pPr>
-      <w:bookmarkStart w:id="15" w:name="_Toc434431054"/>
-      <w:r>
-        <w:rPr>
-          <w:rFonts w:ascii="Times New Roman" w:hAnsi="Times New Roman" w:cs="Times New Roman"/>
-        </w:rPr>
-        <w:t>Model Parameter Assignment</w:t>
-      </w:r>
-      <w:bookmarkEnd w:id="15"/>
-    </w:p>
-    <w:p>
-      <w:pPr>
-        <w:spacing w:after="0" w:line="240" w:lineRule="auto"/>
-        <w:rPr>
-          <w:rFonts w:ascii="Times New Roman" w:hAnsi="Times New Roman" w:cs="Times New Roman"/>
-          <w:sz w:val="24"/>
-        </w:rPr>
-      </w:pPr>
-      <w:r>
-        <w:rPr>
-          <w:rFonts w:ascii="Times New Roman" w:hAnsi="Times New Roman" w:cs="Times New Roman"/>
-          <w:sz w:val="24"/>
-        </w:rPr>
-        <w:t>The project should allow users to specify certain model parameters to correspond to certain measurements in the data file, such as the population of a certain microbe corresponding to eye shape. This is to improve user-friendliness by allowing users to match parameters used in an existing result, or to allow certain features to be made more obvious.</w:t>
-      </w:r>
-    </w:p>
-    <w:p>
-      <w:pPr>
-        <w:pStyle w:val="Heading3"/>
-        <w:rPr>
-          <w:rFonts w:ascii="Times New Roman" w:hAnsi="Times New Roman" w:cs="Times New Roman"/>
-        </w:rPr>
-      </w:pPr>
-      <w:bookmarkStart w:id="16" w:name="_Toc434431055"/>
-      <w:r>
-        <w:rPr>
-          <w:rFonts w:ascii="Times New Roman" w:hAnsi="Times New Roman" w:cs="Times New Roman"/>
-        </w:rPr>
-        <w:t>BIOM Format Support</w:t>
-      </w:r>
-      <w:bookmarkEnd w:id="16"/>
-    </w:p>
-    <w:p>
-      <w:pPr>
-        <w:spacing w:line="240" w:lineRule="auto"/>
-        <w:rPr>
-          <w:rFonts w:ascii="Times New Roman" w:hAnsi="Times New Roman" w:cs="Times New Roman"/>
-          <w:sz w:val="24"/>
-        </w:rPr>
-      </w:pPr>
-      <w:r>
-        <w:rPr>
-          <w:rFonts w:ascii="Times New Roman" w:hAnsi="Times New Roman" w:cs="Times New Roman"/>
-          <w:sz w:val="24"/>
-        </w:rPr>
-        <w:t>In</w:t>
-      </w:r>
-      <w:r>
-        <w:rPr>
-          <w:rFonts w:ascii="Times New Roman" w:hAnsi="Times New Roman" w:cs="Times New Roman"/>
-          <w:sz w:val="24"/>
-        </w:rPr>
-        <w:t>itially, the project should</w:t>
-      </w:r>
-      <w:r>
-        <w:rPr>
-          <w:rFonts w:ascii="Times New Roman" w:hAnsi="Times New Roman" w:cs="Times New Roman"/>
-          <w:sz w:val="24"/>
-        </w:rPr>
-        <w:t xml:space="preserve"> support the BIOM format for data files. It is relatively human readable as it is essentially JSON, which makes it a good choice for a proof of concept. Expanding file format support is a stretch goal. </w:t>
-      </w:r>
-    </w:p>
-    <w:p>
-      <w:pPr>
-        <w:pStyle w:val="Heading3"/>
-        <w:rPr>
-          <w:rFonts w:ascii="Times New Roman" w:hAnsi="Times New Roman" w:cs="Times New Roman"/>
-        </w:rPr>
-      </w:pPr>
-      <w:bookmarkStart w:id="17" w:name="_Toc434431056"/>
-      <w:r>
-        <w:rPr>
-          <w:rFonts w:ascii="Times New Roman" w:hAnsi="Times New Roman" w:cs="Times New Roman"/>
-        </w:rPr>
-        <w:t>Transforming Data</w:t>
-      </w:r>
-      <w:bookmarkEnd w:id="17"/>
-    </w:p>
-    <w:p>
-      <w:pPr>
-        <w:spacing w:line="240" w:lineRule="auto"/>
-        <w:rPr>
-          <w:rFonts w:ascii="Times New Roman" w:hAnsi="Times New Roman" w:cs="Times New Roman"/>
-          <w:sz w:val="24"/>
-        </w:rPr>
-      </w:pPr>
-      <w:r>
-        <w:rPr>
-          <w:rFonts w:ascii="Times New Roman" w:hAnsi="Times New Roman" w:cs="Times New Roman"/>
-          <w:sz w:val="24"/>
-        </w:rPr>
-        <w:t>The project should transform the data from the data file into a format that can be used to generate the models. This allows us to produce a standard format for model generation, which allows us to expand supported file formats.</w:t>
-      </w:r>
-    </w:p>
-    <w:p>
-      <w:pPr>
-        <w:pStyle w:val="Heading3"/>
-        <w:rPr>
-          <w:rFonts w:ascii="Times New Roman" w:hAnsi="Times New Roman" w:cs="Times New Roman"/>
-        </w:rPr>
-      </w:pPr>
-      <w:bookmarkStart w:id="18" w:name="_Toc434431057"/>
-      <w:r>
-        <w:rPr>
-          <w:rFonts w:ascii="Times New Roman" w:hAnsi="Times New Roman" w:cs="Times New Roman"/>
-        </w:rPr>
-        <w:t>Producing a Model</w:t>
-      </w:r>
-      <w:bookmarkEnd w:id="18"/>
-    </w:p>
-    <w:p>
-      <w:pPr>
-        <w:spacing w:line="240" w:lineRule="auto"/>
-        <w:rPr>
-          <w:rFonts w:ascii="Times New Roman" w:hAnsi="Times New Roman" w:cs="Times New Roman"/>
-          <w:sz w:val="24"/>
-        </w:rPr>
-      </w:pPr>
-      <w:r>
-        <w:rPr>
-          <w:rFonts w:ascii="Times New Roman" w:hAnsi="Times New Roman" w:cs="Times New Roman"/>
-          <w:sz w:val="24"/>
-        </w:rPr>
-        <w:t>The project should produce a 3d human model based on the parameters from each selected sample. For each model generated in the batch, the same data parameter corresponds to the same model parameter. For example, if the population of a certain microbe in a certain sample corresponded to the straightness of the produced model’s nose for that sample, then the population of the same microbe in a second sample would correspond to the straightness of its model’s nose.</w:t>
-      </w:r>
-      <w:r>
-        <w:rPr>
-          <w:rFonts w:ascii="Times New Roman" w:hAnsi="Times New Roman" w:cs="Times New Roman"/>
-          <w:sz w:val="24"/>
-        </w:rPr>
-        <w:t xml:space="preserve"> This process should not take longer than 30 seconds.</w:t>
-      </w:r>
-    </w:p>
-    <w:p>
-      <w:pPr>
-        <w:pStyle w:val="Heading3"/>
-        <w:rPr>
-          <w:rFonts w:ascii="Times New Roman" w:hAnsi="Times New Roman" w:cs="Times New Roman"/>
-        </w:rPr>
-      </w:pPr>
-      <w:bookmarkStart w:id="19" w:name="_Toc434431058"/>
-      <w:r>
-        <w:rPr>
-          <w:rFonts w:ascii="Times New Roman" w:hAnsi="Times New Roman" w:cs="Times New Roman"/>
-        </w:rPr>
-        <w:t>Drawing Models</w:t>
-      </w:r>
-      <w:bookmarkEnd w:id="19"/>
-    </w:p>
-    <w:p>
-      <w:pPr>
-        <w:spacing w:line="240" w:lineRule="auto"/>
-        <w:rPr>
-          <w:rFonts w:ascii="Times New Roman" w:hAnsi="Times New Roman" w:cs="Times New Roman"/>
-          <w:sz w:val="24"/>
-        </w:rPr>
-      </w:pPr>
-      <w:r>
-        <w:rPr>
-          <w:rFonts w:ascii="Times New Roman" w:hAnsi="Times New Roman" w:cs="Times New Roman"/>
-          <w:sz w:val="24"/>
-        </w:rPr>
-        <w:t>The project should draw the produced models to the screen such that each of the models are viewable at the same time. This</w:t>
-      </w:r>
-      <w:r>
-        <w:rPr>
-          <w:rFonts w:ascii="Times New Roman" w:hAnsi="Times New Roman" w:cs="Times New Roman"/>
-          <w:sz w:val="24"/>
-        </w:rPr>
-        <w:t xml:space="preserve"> is to facilitate the user comparing models</w:t>
-      </w:r>
-      <w:r>
-        <w:rPr>
-          <w:rFonts w:ascii="Times New Roman" w:hAnsi="Times New Roman" w:cs="Times New Roman"/>
-          <w:sz w:val="24"/>
-        </w:rPr>
-        <w:t>.</w:t>
-      </w:r>
-    </w:p>
-    <w:p>
-      <w:pPr>
-        <w:pStyle w:val="Heading3"/>
-        <w:rPr>
-          <w:rFonts w:ascii="Times New Roman" w:hAnsi="Times New Roman" w:cs="Times New Roman"/>
-        </w:rPr>
-      </w:pPr>
-      <w:bookmarkStart w:id="20" w:name="_Toc434431059"/>
-      <w:r>
-        <w:rPr>
-          <w:rFonts w:ascii="Times New Roman" w:hAnsi="Times New Roman" w:cs="Times New Roman"/>
-        </w:rPr>
-        <w:t>User Controls</w:t>
-      </w:r>
-      <w:bookmarkEnd w:id="20"/>
-    </w:p>
-    <w:p>
-      <w:pPr>
-        <w:spacing w:line="240" w:lineRule="auto"/>
-        <w:rPr>
-          <w:rFonts w:ascii="Times New Roman" w:hAnsi="Times New Roman" w:cs="Times New Roman"/>
-          <w:sz w:val="24"/>
-        </w:rPr>
-      </w:pPr>
-      <w:r>
-        <w:rPr>
-          <w:rFonts w:ascii="Times New Roman" w:hAnsi="Times New Roman" w:cs="Times New Roman"/>
-          <w:sz w:val="24"/>
-        </w:rPr>
-        <w:t>The project should allow users to rotate, pan, and zoom around the models in order to better compare them. All models should</w:t>
-      </w:r>
-      <w:r>
-        <w:rPr>
-          <w:rFonts w:ascii="Times New Roman" w:hAnsi="Times New Roman" w:cs="Times New Roman"/>
-          <w:sz w:val="24"/>
-        </w:rPr>
-        <w:t xml:space="preserve"> rotate, pan, and zoom.</w:t>
+      <w:bookmarkStart w:id="25" w:name="_Toc434431063"/>
+      <w:r>
+        <w:rPr>
+          <w:rFonts w:ascii="Times New Roman" w:hAnsi="Times New Roman" w:cs="Times New Roman"/>
+        </w:rPr>
+        <w:t>Save and Load Visualization Profiles</w:t>
+      </w:r>
+      <w:bookmarkEnd w:id="25"/>
+    </w:p>
+    <w:p>
+      <w:pPr>
+        <w:rPr>
+          <w:rFonts w:ascii="Times New Roman" w:hAnsi="Times New Roman" w:cs="Times New Roman"/>
+        </w:rPr>
+      </w:pPr>
+      <w:r>
+        <w:rPr>
+          <w:rFonts w:ascii="Times New Roman" w:hAnsi="Times New Roman" w:cs="Times New Roman"/>
+        </w:rPr>
+        <w:t>This feature would allow users to save and load visualization profiles, configurations of which samples and organisms from a given file are to be used when generating the model, and which organism corresponds to which feature.</w:t>
       </w:r>
     </w:p>
     <w:p>
@@ -3871,155 +4394,20 @@
           <w:rFonts w:ascii="Times New Roman" w:hAnsi="Times New Roman" w:cs="Times New Roman"/>
         </w:rPr>
       </w:pPr>
-      <w:bookmarkStart w:id="21" w:name="_Toc434431060"/>
-      <w:r>
-        <w:rPr>
-          <w:rFonts w:ascii="Times New Roman" w:hAnsi="Times New Roman" w:cs="Times New Roman"/>
-        </w:rPr>
-        <w:t>Additional “</w:t>
-      </w:r>
-      <w:r>
-        <w:rPr>
-          <w:rFonts w:ascii="Times New Roman" w:hAnsi="Times New Roman" w:cs="Times New Roman"/>
-        </w:rPr>
-        <w:t>Stretch</w:t>
-      </w:r>
-      <w:r>
-        <w:rPr>
-          <w:rFonts w:ascii="Times New Roman" w:hAnsi="Times New Roman" w:cs="Times New Roman"/>
-        </w:rPr>
-        <w:t>”</w:t>
-      </w:r>
-      <w:r>
-        <w:rPr>
-          <w:rFonts w:ascii="Times New Roman" w:hAnsi="Times New Roman" w:cs="Times New Roman"/>
-        </w:rPr>
-        <w:t xml:space="preserve"> Goals</w:t>
-      </w:r>
-      <w:bookmarkEnd w:id="21"/>
-    </w:p>
-    <w:p>
-      <w:pPr>
-        <w:pStyle w:val="Heading3"/>
-        <w:rPr>
-          <w:rFonts w:ascii="Times New Roman" w:hAnsi="Times New Roman" w:cs="Times New Roman"/>
-        </w:rPr>
-      </w:pPr>
-      <w:bookmarkStart w:id="22" w:name="_Toc434431061"/>
-      <w:r>
-        <w:rPr>
-          <w:rFonts w:ascii="Times New Roman" w:hAnsi="Times New Roman" w:cs="Times New Roman"/>
-        </w:rPr>
-        <w:t>Provide a Web UI</w:t>
-      </w:r>
-      <w:bookmarkEnd w:id="22"/>
-    </w:p>
-    <w:p>
-      <w:pPr>
-        <w:spacing w:line="240" w:lineRule="auto"/>
-        <w:rPr>
-          <w:rFonts w:ascii="Times New Roman" w:hAnsi="Times New Roman" w:cs="Times New Roman"/>
-          <w:sz w:val="24"/>
-        </w:rPr>
-      </w:pPr>
-      <w:r>
-        <w:rPr>
-          <w:rFonts w:ascii="Times New Roman" w:hAnsi="Times New Roman" w:cs="Times New Roman"/>
-          <w:sz w:val="24"/>
-        </w:rPr>
-        <w:t>In addition to the local version, this would provide a web UI which would invoke the component that generates models on the server. These models would then be sent to the client browser to be presented to the user.</w:t>
-      </w:r>
-      <w:r>
-        <w:rPr>
-          <w:rFonts w:ascii="Times New Roman" w:hAnsi="Times New Roman" w:cs="Times New Roman"/>
-          <w:sz w:val="24"/>
-        </w:rPr>
-        <w:t xml:space="preserve"> This stretch goal would necessitate that the project be portable enough to run on a Linux server. </w:t>
-      </w:r>
-    </w:p>
-    <w:p>
-      <w:pPr>
-        <w:pStyle w:val="Heading3"/>
-        <w:rPr>
-          <w:rFonts w:ascii="Times New Roman" w:hAnsi="Times New Roman" w:cs="Times New Roman"/>
-        </w:rPr>
-      </w:pPr>
-      <w:bookmarkStart w:id="23" w:name="_Toc434431062"/>
-      <w:r>
-        <w:rPr>
-          <w:rFonts w:ascii="Times New Roman" w:hAnsi="Times New Roman" w:cs="Times New Roman"/>
-          <w:sz w:val="24"/>
-        </w:rPr>
-        <w:t>E</w:t>
-      </w:r>
-      <w:r>
-        <w:rPr>
-          <w:rFonts w:ascii="Times New Roman" w:hAnsi="Times New Roman" w:cs="Times New Roman"/>
-        </w:rPr>
-        <w:t>xport Images for Later Comparison</w:t>
-      </w:r>
-      <w:bookmarkEnd w:id="23"/>
-    </w:p>
-    <w:p>
-      <w:pPr>
-        <w:spacing w:after="0" w:line="240" w:lineRule="auto"/>
-        <w:rPr>
-          <w:rFonts w:ascii="Times New Roman" w:hAnsi="Times New Roman" w:cs="Times New Roman"/>
-          <w:sz w:val="24"/>
-        </w:rPr>
-      </w:pPr>
-      <w:r>
-        <w:rPr>
-          <w:rFonts w:ascii="Times New Roman" w:hAnsi="Times New Roman" w:cs="Times New Roman"/>
-          <w:sz w:val="24"/>
-        </w:rPr>
-        <w:t xml:space="preserve">This feature would allow users to not only compare samples in the same file, but also to compare to files compared earlier. However, this would allow the user the opportunity to associate </w:t>
-      </w:r>
-      <w:r>
-        <w:rPr>
-          <w:rFonts w:ascii="Times New Roman" w:hAnsi="Times New Roman" w:cs="Times New Roman"/>
-          <w:sz w:val="24"/>
-        </w:rPr>
-        <w:lastRenderedPageBreak/>
-        <w:t>different data parameters with different model parameters between the two results, which could lead to misleading results.</w:t>
-      </w:r>
-    </w:p>
-    <w:p>
-      <w:pPr>
-        <w:pStyle w:val="Heading3"/>
-        <w:rPr>
-          <w:rFonts w:ascii="Times New Roman" w:hAnsi="Times New Roman" w:cs="Times New Roman"/>
-        </w:rPr>
-      </w:pPr>
-      <w:bookmarkStart w:id="24" w:name="_Toc434431063"/>
-      <w:r>
-        <w:rPr>
-          <w:rFonts w:ascii="Times New Roman" w:hAnsi="Times New Roman" w:cs="Times New Roman"/>
-        </w:rPr>
-        <w:t>Save and Load Visualization Profiles</w:t>
-      </w:r>
-      <w:bookmarkEnd w:id="24"/>
-    </w:p>
-    <w:p>
-      <w:pPr>
-        <w:rPr>
-          <w:rFonts w:ascii="Times New Roman" w:hAnsi="Times New Roman" w:cs="Times New Roman"/>
-        </w:rPr>
-      </w:pPr>
-      <w:r>
-        <w:rPr>
-          <w:rFonts w:ascii="Times New Roman" w:hAnsi="Times New Roman" w:cs="Times New Roman"/>
-        </w:rPr>
-        <w:t>This feature would allow users to save and load visualization profiles, configurations of which samples and organisms from a given file are to be used when generating the model, and which organism corresponds to which feature.</w:t>
-      </w:r>
-    </w:p>
-    <w:p>
-      <w:pPr>
-        <w:pStyle w:val="Heading2"/>
-      </w:pPr>
-      <w:r>
-        <w:t>Appendix A – An Explanation of Prerequisites Apparent in the Preliminary Gantt Chart</w:t>
-      </w:r>
+      <w:r>
+        <w:rPr>
+          <w:rFonts w:ascii="Times New Roman" w:hAnsi="Times New Roman" w:cs="Times New Roman"/>
+        </w:rPr>
+        <w:t xml:space="preserve">Appendix A – An Explanation of Prerequisites Apparent in the Preliminary Gantt </w:t>
+      </w:r>
+      <w:proofErr w:type="gramStart"/>
+      <w:r>
+        <w:rPr>
+          <w:rFonts w:ascii="Times New Roman" w:hAnsi="Times New Roman" w:cs="Times New Roman"/>
+        </w:rPr>
+        <w:t>Chart</w:t>
+      </w:r>
+      <w:proofErr w:type="gramEnd"/>
     </w:p>
     <w:p>
       <w:pPr>
@@ -4028,8 +4416,14 @@
           <w:ilvl w:val="0"/>
           <w:numId w:val="6"/>
         </w:numPr>
-      </w:pPr>
-      <w:r>
+        <w:rPr>
+          <w:rFonts w:ascii="Times New Roman" w:hAnsi="Times New Roman" w:cs="Times New Roman"/>
+        </w:rPr>
+      </w:pPr>
+      <w:r>
+        <w:rPr>
+          <w:rFonts w:ascii="Times New Roman" w:hAnsi="Times New Roman" w:cs="Times New Roman"/>
+        </w:rPr>
         <w:t>Exploring File Formats – This is time dedicated to choosing a data file type and understanding how to interpret one of those files. It has no dependencies.</w:t>
       </w:r>
     </w:p>
@@ -4040,9 +4434,43 @@
           <w:ilvl w:val="0"/>
           <w:numId w:val="6"/>
         </w:numPr>
-      </w:pPr>
-      <w:r>
-        <w:t>Explore MakeHuman API – This is time dedicated to learning how to use the MakeHuman project to create Human Models programmatically. It has no dependencies</w:t>
+        <w:rPr>
+          <w:rFonts w:ascii="Times New Roman" w:hAnsi="Times New Roman" w:cs="Times New Roman"/>
+        </w:rPr>
+      </w:pPr>
+      <w:r>
+        <w:rPr>
+          <w:rFonts w:ascii="Times New Roman" w:hAnsi="Times New Roman" w:cs="Times New Roman"/>
+        </w:rPr>
+        <w:t xml:space="preserve">Explore </w:t>
+      </w:r>
+      <w:proofErr w:type="spellStart"/>
+      <w:r>
+        <w:rPr>
+          <w:rFonts w:ascii="Times New Roman" w:hAnsi="Times New Roman" w:cs="Times New Roman"/>
+        </w:rPr>
+        <w:t>MakeHuman</w:t>
+      </w:r>
+      <w:proofErr w:type="spellEnd"/>
+      <w:r>
+        <w:rPr>
+          <w:rFonts w:ascii="Times New Roman" w:hAnsi="Times New Roman" w:cs="Times New Roman"/>
+        </w:rPr>
+        <w:t xml:space="preserve"> API – This is time dedicated to learning how to use the </w:t>
+      </w:r>
+      <w:proofErr w:type="spellStart"/>
+      <w:r>
+        <w:rPr>
+          <w:rFonts w:ascii="Times New Roman" w:hAnsi="Times New Roman" w:cs="Times New Roman"/>
+        </w:rPr>
+        <w:t>MakeHuman</w:t>
+      </w:r>
+      <w:proofErr w:type="spellEnd"/>
+      <w:r>
+        <w:rPr>
+          <w:rFonts w:ascii="Times New Roman" w:hAnsi="Times New Roman" w:cs="Times New Roman"/>
+        </w:rPr>
+        <w:t xml:space="preserve"> project to create Human Models programmatically. It has no dependencies</w:t>
       </w:r>
     </w:p>
     <w:p>
@@ -4052,11 +4480,20 @@
           <w:ilvl w:val="0"/>
           <w:numId w:val="6"/>
         </w:numPr>
-      </w:pPr>
-      <w:r>
+        <w:rPr>
+          <w:rFonts w:ascii="Times New Roman" w:hAnsi="Times New Roman" w:cs="Times New Roman"/>
+        </w:rPr>
+      </w:pPr>
+      <w:r>
+        <w:rPr>
+          <w:rFonts w:ascii="Times New Roman" w:hAnsi="Times New Roman" w:cs="Times New Roman"/>
+        </w:rPr>
         <w:t xml:space="preserve">Load File – This task is to write code to load a data file, and translate it into a standard format. Its prerequisite is to </w:t>
       </w:r>
       <w:r>
+        <w:rPr>
+          <w:rFonts w:ascii="Times New Roman" w:hAnsi="Times New Roman" w:cs="Times New Roman"/>
+        </w:rPr>
         <w:t>understand a file format.</w:t>
       </w:r>
     </w:p>
@@ -4067,9 +4504,51 @@
           <w:ilvl w:val="0"/>
           <w:numId w:val="6"/>
         </w:numPr>
-      </w:pPr>
-      <w:r>
-        <w:t>MakeHuman Wrapper – This task is to write a wrapper around the MakeHuman project so that we can send the parameters included in the standard parameter format into the project to generate a model. Its prerequisites are to explore the MakeHuman project and to generate the set of standard parameters.</w:t>
+        <w:rPr>
+          <w:rFonts w:ascii="Times New Roman" w:hAnsi="Times New Roman" w:cs="Times New Roman"/>
+        </w:rPr>
+      </w:pPr>
+      <w:proofErr w:type="spellStart"/>
+      <w:r>
+        <w:rPr>
+          <w:rFonts w:ascii="Times New Roman" w:hAnsi="Times New Roman" w:cs="Times New Roman"/>
+        </w:rPr>
+        <w:t>MakeHuman</w:t>
+      </w:r>
+      <w:proofErr w:type="spellEnd"/>
+      <w:r>
+        <w:rPr>
+          <w:rFonts w:ascii="Times New Roman" w:hAnsi="Times New Roman" w:cs="Times New Roman"/>
+        </w:rPr>
+        <w:t xml:space="preserve"> Wrapper – This task is to write a wrapper around the </w:t>
+      </w:r>
+      <w:proofErr w:type="spellStart"/>
+      <w:r>
+        <w:rPr>
+          <w:rFonts w:ascii="Times New Roman" w:hAnsi="Times New Roman" w:cs="Times New Roman"/>
+        </w:rPr>
+        <w:t>MakeHuman</w:t>
+      </w:r>
+      <w:proofErr w:type="spellEnd"/>
+      <w:r>
+        <w:rPr>
+          <w:rFonts w:ascii="Times New Roman" w:hAnsi="Times New Roman" w:cs="Times New Roman"/>
+        </w:rPr>
+        <w:t xml:space="preserve"> project so that we can send the parameters included in the standard parameter format into the project to generate a model. Its prerequisites are to explore the </w:t>
+      </w:r>
+      <w:proofErr w:type="spellStart"/>
+      <w:r>
+        <w:rPr>
+          <w:rFonts w:ascii="Times New Roman" w:hAnsi="Times New Roman" w:cs="Times New Roman"/>
+        </w:rPr>
+        <w:t>MakeHuman</w:t>
+      </w:r>
+      <w:proofErr w:type="spellEnd"/>
+      <w:r>
+        <w:rPr>
+          <w:rFonts w:ascii="Times New Roman" w:hAnsi="Times New Roman" w:cs="Times New Roman"/>
+        </w:rPr>
+        <w:t xml:space="preserve"> project and to generate the set of standard parameters.</w:t>
       </w:r>
     </w:p>
     <w:p>
@@ -4079,8 +4558,14 @@
           <w:ilvl w:val="0"/>
           <w:numId w:val="6"/>
         </w:numPr>
-      </w:pPr>
-      <w:r>
+        <w:rPr>
+          <w:rFonts w:ascii="Times New Roman" w:hAnsi="Times New Roman" w:cs="Times New Roman"/>
+        </w:rPr>
+      </w:pPr>
+      <w:r>
+        <w:rPr>
+          <w:rFonts w:ascii="Times New Roman" w:hAnsi="Times New Roman" w:cs="Times New Roman"/>
+        </w:rPr>
         <w:t>Basic UI – This task is to create a basic UI through which the user will interact with the other components. Obviously, this will need to be connected to those components so one will be a prerequisite of the other. However, this one has no prerequisites because we need to be able to start somewhere.</w:t>
       </w:r>
     </w:p>
@@ -4091,9 +4576,43 @@
           <w:ilvl w:val="0"/>
           <w:numId w:val="6"/>
         </w:numPr>
-      </w:pPr>
-      <w:r>
-        <w:t>Load and Draw Model – This task is to be able to load and draw a model generated by the MakeHuman project. It’s prerequisite is a UI to draw it in.</w:t>
+        <w:rPr>
+          <w:rFonts w:ascii="Times New Roman" w:hAnsi="Times New Roman" w:cs="Times New Roman"/>
+        </w:rPr>
+      </w:pPr>
+      <w:r>
+        <w:rPr>
+          <w:rFonts w:ascii="Times New Roman" w:hAnsi="Times New Roman" w:cs="Times New Roman"/>
+        </w:rPr>
+        <w:t xml:space="preserve">Load and Draw Model – This task is to be able to load and draw a model generated by the </w:t>
+      </w:r>
+      <w:proofErr w:type="spellStart"/>
+      <w:r>
+        <w:rPr>
+          <w:rFonts w:ascii="Times New Roman" w:hAnsi="Times New Roman" w:cs="Times New Roman"/>
+        </w:rPr>
+        <w:t>MakeHuman</w:t>
+      </w:r>
+      <w:proofErr w:type="spellEnd"/>
+      <w:r>
+        <w:rPr>
+          <w:rFonts w:ascii="Times New Roman" w:hAnsi="Times New Roman" w:cs="Times New Roman"/>
+        </w:rPr>
+        <w:t xml:space="preserve"> project. </w:t>
+      </w:r>
+      <w:proofErr w:type="gramStart"/>
+      <w:r>
+        <w:rPr>
+          <w:rFonts w:ascii="Times New Roman" w:hAnsi="Times New Roman" w:cs="Times New Roman"/>
+        </w:rPr>
+        <w:t>It’s</w:t>
+      </w:r>
+      <w:proofErr w:type="gramEnd"/>
+      <w:r>
+        <w:rPr>
+          <w:rFonts w:ascii="Times New Roman" w:hAnsi="Times New Roman" w:cs="Times New Roman"/>
+        </w:rPr>
+        <w:t xml:space="preserve"> prerequisite is a UI to draw it in.</w:t>
       </w:r>
     </w:p>
     <w:p>
@@ -4103,9 +4622,29 @@
           <w:ilvl w:val="0"/>
           <w:numId w:val="6"/>
         </w:numPr>
-      </w:pPr>
-      <w:r>
-        <w:t>Rotate, Pan, Scale Model – This task is to be able to apply the specified transformations to the model, allowing the user to better examine it. It’s prerequisite is to be able to load and draw the models.</w:t>
+        <w:rPr>
+          <w:rFonts w:ascii="Times New Roman" w:hAnsi="Times New Roman" w:cs="Times New Roman"/>
+        </w:rPr>
+      </w:pPr>
+      <w:r>
+        <w:rPr>
+          <w:rFonts w:ascii="Times New Roman" w:hAnsi="Times New Roman" w:cs="Times New Roman"/>
+        </w:rPr>
+        <w:t xml:space="preserve">Rotate, Pan, Scale Model – This task is to be able to apply the specified transformations to the model, allowing the user to better examine it. </w:t>
+      </w:r>
+      <w:proofErr w:type="gramStart"/>
+      <w:r>
+        <w:rPr>
+          <w:rFonts w:ascii="Times New Roman" w:hAnsi="Times New Roman" w:cs="Times New Roman"/>
+        </w:rPr>
+        <w:t>It’s</w:t>
+      </w:r>
+      <w:proofErr w:type="gramEnd"/>
+      <w:r>
+        <w:rPr>
+          <w:rFonts w:ascii="Times New Roman" w:hAnsi="Times New Roman" w:cs="Times New Roman"/>
+        </w:rPr>
+        <w:t xml:space="preserve"> prerequisite is to be able to load and draw the models.</w:t>
       </w:r>
     </w:p>
     <w:p>
@@ -4115,11 +4654,20 @@
           <w:ilvl w:val="0"/>
           <w:numId w:val="6"/>
         </w:numPr>
-      </w:pPr>
-      <w:r>
+        <w:rPr>
+          <w:rFonts w:ascii="Times New Roman" w:hAnsi="Times New Roman" w:cs="Times New Roman"/>
+        </w:rPr>
+      </w:pPr>
+      <w:r>
+        <w:rPr>
+          <w:rFonts w:ascii="Times New Roman" w:hAnsi="Times New Roman" w:cs="Times New Roman"/>
+        </w:rPr>
         <w:t xml:space="preserve">Expand File Type Support – This stretch goal is to support more file types. As it is a stretch goal, we would not work on it until we have satisfied the rest of the goals, therefore its prerequisite is to be finished with the rest of the project, represented in the Gantt chart as </w:t>
       </w:r>
       <w:r>
+        <w:rPr>
+          <w:rFonts w:ascii="Times New Roman" w:hAnsi="Times New Roman" w:cs="Times New Roman"/>
+        </w:rPr>
         <w:t>tasks that are otherwise at the end of a prerequisite chain.</w:t>
       </w:r>
     </w:p>
@@ -4130,12 +4678,31 @@
           <w:ilvl w:val="0"/>
           <w:numId w:val="6"/>
         </w:numPr>
-      </w:pPr>
-      <w:r>
-        <w:t>Polish UI – This stretch goal is to make general cosmetic and user friendliness related improvements to the UI. As another stretch goal, its prerequisites are the same as the other’s.</w:t>
-      </w:r>
-      <w:bookmarkStart w:id="25" w:name="_GoBack"/>
-      <w:bookmarkEnd w:id="25"/>
+        <w:rPr>
+          <w:rFonts w:ascii="Times New Roman" w:hAnsi="Times New Roman" w:cs="Times New Roman"/>
+        </w:rPr>
+      </w:pPr>
+      <w:r>
+        <w:rPr>
+          <w:rFonts w:ascii="Times New Roman" w:hAnsi="Times New Roman" w:cs="Times New Roman"/>
+        </w:rPr>
+        <w:lastRenderedPageBreak/>
+        <w:t xml:space="preserve">Polish UI – This stretch goal is to make general cosmetic and user friendliness related improvements to the UI. As another stretch goal, its prerequisites are the same as the </w:t>
+      </w:r>
+      <w:proofErr w:type="gramStart"/>
+      <w:r>
+        <w:rPr>
+          <w:rFonts w:ascii="Times New Roman" w:hAnsi="Times New Roman" w:cs="Times New Roman"/>
+        </w:rPr>
+        <w:t>other’s</w:t>
+      </w:r>
+      <w:proofErr w:type="gramEnd"/>
+      <w:r>
+        <w:rPr>
+          <w:rFonts w:ascii="Times New Roman" w:hAnsi="Times New Roman" w:cs="Times New Roman"/>
+        </w:rPr>
+        <w:t>.</w:t>
+      </w:r>
     </w:p>
     <w:sectPr>
       <w:pgSz w:w="12240" w:h="15840"/>
@@ -6662,21 +7229,6 @@
 <file path=customXml/item1.xml><?xml version="1.0" encoding="utf-8"?>
 <b:Sources xmlns:b="http://schemas.openxmlformats.org/officeDocument/2006/bibliography" xmlns="http://schemas.openxmlformats.org/officeDocument/2006/bibliography" SelectedStyle="\IEEE2006OfficeOnline.xsl" StyleName="IEEE 2006">
   <b:Source>
-    <b:Tag>The15</b:Tag>
-    <b:SourceType>InternetSite</b:SourceType>
-    <b:Guid>{6F395F5A-72FD-4E02-8076-27A6C7026478}</b:Guid>
-    <b:Title>The Biom File Format</b:Title>
-    <b:InternetSiteTitle>biom-format.org</b:InternetSiteTitle>
-    <b:Year>2015</b:Year>
-    <b:Month>October</b:Month>
-    <b:Day>21</b:Day>
-    <b:YearAccessed>2015</b:YearAccessed>
-    <b:MonthAccessed>November</b:MonthAccessed>
-    <b:DayAccessed>3</b:DayAccessed>
-    <b:URL>http://biom-format.org/documentation/biom_format.html</b:URL>
-    <b:RefOrder>1</b:RefOrder>
-  </b:Source>
-  <b:Source>
     <b:Tag>Magic56</b:Tag>
     <b:SourceType>JournalArticle</b:SourceType>
     <b:Guid>{328B4B89-DA80-442C-92AE-926F0A0C4148}</b:Guid>
@@ -6687,11 +7239,23 @@
     <b:Volume>63</b:Volume>
     <b:RefOrder>2</b:RefOrder>
   </b:Source>
+  <b:Source>
+    <b:Tag>The15</b:Tag>
+    <b:SourceType>InternetSite</b:SourceType>
+    <b:Guid>{CCC8209D-300B-463F-B2A3-DFF2BDA7844D}</b:Guid>
+    <b:Title>Data Formats</b:Title>
+    <b:InternetSiteTitle>biom-format.org</b:InternetSiteTitle>
+    <b:YearAccessed>2015</b:YearAccessed>
+    <b:MonthAccessed>November</b:MonthAccessed>
+    <b:DayAccessed>6</b:DayAccessed>
+    <b:URL>http://www.metagenassist.ca/METAGENassist/faces/Docs/Format.jsp</b:URL>
+    <b:RefOrder>1</b:RefOrder>
+  </b:Source>
 </b:Sources>
 </file>
 
 <file path=customXml/itemProps1.xml><?xml version="1.0" encoding="utf-8"?>
-<ds:datastoreItem xmlns:ds="http://schemas.openxmlformats.org/officeDocument/2006/customXml" ds:itemID="{19C408B9-1857-4E8E-BDB9-3A18CC8DF20E}">
+<ds:datastoreItem xmlns:ds="http://schemas.openxmlformats.org/officeDocument/2006/customXml" ds:itemID="{E18CE67B-9224-47BC-A685-E9951A6FBF03}">
   <ds:schemaRefs>
     <ds:schemaRef ds:uri="http://schemas.openxmlformats.org/officeDocument/2006/bibliography"/>
   </ds:schemaRefs>

</xml_diff>

<commit_message>
Copied in requirements document. It took longer than expected because I'm translating it to LaTeX as well.
</commit_message>
<xml_diff>
--- a/documentation/Requirements Document.docx
+++ b/documentation/Requirements Document.docx
@@ -1,6 +1,6 @@
 
 <file path=word/document.xml><?xml version="1.0" encoding="utf-8"?>
-<w:document xmlns:wpc="http://schemas.microsoft.com/office/word/2010/wordprocessingCanvas" xmlns:mc="http://schemas.openxmlformats.org/markup-compatibility/2006" xmlns:o="urn:schemas-microsoft-com:office:office" xmlns:r="http://schemas.openxmlformats.org/officeDocument/2006/relationships" xmlns:m="http://schemas.openxmlformats.org/officeDocument/2006/math" xmlns:v="urn:schemas-microsoft-com:vml" xmlns:wp14="http://schemas.microsoft.com/office/word/2010/wordprocessingDrawing" xmlns:wp="http://schemas.openxmlformats.org/drawingml/2006/wordprocessingDrawing" xmlns:w10="urn:schemas-microsoft-com:office:word" xmlns:w="http://schemas.openxmlformats.org/wordprocessingml/2006/main" xmlns:w14="http://schemas.microsoft.com/office/word/2010/wordml" xmlns:wpg="http://schemas.microsoft.com/office/word/2010/wordprocessingGroup" xmlns:wpi="http://schemas.microsoft.com/office/word/2010/wordprocessingInk" xmlns:wne="http://schemas.microsoft.com/office/word/2006/wordml" xmlns:wps="http://schemas.microsoft.com/office/word/2010/wordprocessingShape" mc:Ignorable="w14 wp14">
+<w:document xmlns:wpc="http://schemas.microsoft.com/office/word/2010/wordprocessingCanvas" xmlns:cx="http://schemas.microsoft.com/office/drawing/2014/chartex" xmlns:cx1="http://schemas.microsoft.com/office/drawing/2015/9/8/chartex" xmlns:mc="http://schemas.openxmlformats.org/markup-compatibility/2006" xmlns:o="urn:schemas-microsoft-com:office:office" xmlns:r="http://schemas.openxmlformats.org/officeDocument/2006/relationships" xmlns:m="http://schemas.openxmlformats.org/officeDocument/2006/math" xmlns:v="urn:schemas-microsoft-com:vml" xmlns:wp14="http://schemas.microsoft.com/office/word/2010/wordprocessingDrawing" xmlns:wp="http://schemas.openxmlformats.org/drawingml/2006/wordprocessingDrawing" xmlns:w10="urn:schemas-microsoft-com:office:word" xmlns:w="http://schemas.openxmlformats.org/wordprocessingml/2006/main" xmlns:w14="http://schemas.microsoft.com/office/word/2010/wordml" xmlns:w15="http://schemas.microsoft.com/office/word/2012/wordml" xmlns:w16se="http://schemas.microsoft.com/office/word/2015/wordml/symex" xmlns:wpg="http://schemas.microsoft.com/office/word/2010/wordprocessingGroup" xmlns:wpi="http://schemas.microsoft.com/office/word/2010/wordprocessingInk" xmlns:wne="http://schemas.microsoft.com/office/word/2006/wordml" xmlns:wps="http://schemas.microsoft.com/office/word/2010/wordprocessingShape" mc:Ignorable="w14 w15 w16se wp14">
   <w:body>
     <w:p>
       <w:pPr>
@@ -2621,21 +2621,7 @@
         <w:rPr>
           <w:rFonts w:ascii="Times New Roman" w:hAnsi="Times New Roman" w:cs="Times New Roman"/>
         </w:rPr>
-        <w:t>Model—</w:t>
-      </w:r>
-      <w:proofErr w:type="gramStart"/>
-      <w:r>
-        <w:rPr>
-          <w:rFonts w:ascii="Times New Roman" w:hAnsi="Times New Roman" w:cs="Times New Roman"/>
-        </w:rPr>
-        <w:t>In</w:t>
-      </w:r>
-      <w:proofErr w:type="gramEnd"/>
-      <w:r>
-        <w:rPr>
-          <w:rFonts w:ascii="Times New Roman" w:hAnsi="Times New Roman" w:cs="Times New Roman"/>
-        </w:rPr>
-        <w:t xml:space="preserve"> the context of this project, “model” refers to a 3 dimensional representation of </w:t>
+        <w:t xml:space="preserve">Model—In the context of this project, “model” refers to a 3 dimensional representation of </w:t>
       </w:r>
       <w:r>
         <w:rPr>
@@ -2665,21 +2651,7 @@
         <w:rPr>
           <w:rFonts w:ascii="Times New Roman" w:hAnsi="Times New Roman" w:cs="Times New Roman"/>
         </w:rPr>
-        <w:t>Sample—</w:t>
-      </w:r>
-      <w:proofErr w:type="gramStart"/>
-      <w:r>
-        <w:rPr>
-          <w:rFonts w:ascii="Times New Roman" w:hAnsi="Times New Roman" w:cs="Times New Roman"/>
-        </w:rPr>
-        <w:t>In</w:t>
-      </w:r>
-      <w:proofErr w:type="gramEnd"/>
-      <w:r>
-        <w:rPr>
-          <w:rFonts w:ascii="Times New Roman" w:hAnsi="Times New Roman" w:cs="Times New Roman"/>
-        </w:rPr>
-        <w:t xml:space="preserve"> the context of an input file, a sample is a subset of the data representing one population. As an example, a sample may contain the number of colonies and which species they are associated with in a petri dish</w:t>
+        <w:t>Sample—In the context of an input file, a sample is a subset of the data representing one population. As an example, a sample may contain the number of colonies and which species they are associated with in a petri dish</w:t>
       </w:r>
     </w:p>
     <w:p>
@@ -2781,21 +2753,7 @@
         <w:rPr>
           <w:rFonts w:ascii="Times New Roman" w:hAnsi="Times New Roman" w:cs="Times New Roman"/>
         </w:rPr>
-        <w:t xml:space="preserve"> For example, the population of E. </w:t>
-      </w:r>
-      <w:proofErr w:type="gramStart"/>
-      <w:r>
-        <w:rPr>
-          <w:rFonts w:ascii="Times New Roman" w:hAnsi="Times New Roman" w:cs="Times New Roman"/>
-        </w:rPr>
-        <w:t>Coli</w:t>
-      </w:r>
-      <w:proofErr w:type="gramEnd"/>
-      <w:r>
-        <w:rPr>
-          <w:rFonts w:ascii="Times New Roman" w:hAnsi="Times New Roman" w:cs="Times New Roman"/>
-        </w:rPr>
-        <w:t xml:space="preserve"> in a set of sample</w:t>
+        <w:t xml:space="preserve"> For example, the population of E. Coli in a set of sample</w:t>
       </w:r>
       <w:r>
         <w:rPr>
@@ -2909,7 +2867,6 @@
               </w:tblGrid>
               <w:tr>
                 <w:trPr>
-                  <w:divId w:val="1885672964"/>
                   <w:tblCellSpacing w:w="15" w:type="dxa"/>
                 </w:trPr>
                 <w:tc>
@@ -2959,7 +2916,6 @@
               </w:tr>
               <w:tr>
                 <w:trPr>
-                  <w:divId w:val="1885672964"/>
                   <w:tblCellSpacing w:w="15" w:type="dxa"/>
                 </w:trPr>
                 <w:tc>
@@ -3026,7 +2982,6 @@
             </w:tbl>
             <w:p>
               <w:pPr>
-                <w:divId w:val="1885672964"/>
                 <w:rPr>
                   <w:rFonts w:ascii="Times New Roman" w:eastAsia="Times New Roman" w:hAnsi="Times New Roman" w:cs="Times New Roman"/>
                   <w:noProof/>
@@ -3416,9 +3371,9 @@
             <o:lock v:ext="edit" aspectratio="t"/>
           </v:shapetype>
           <v:shape id="_x0000_i1025" type="#_x0000_t75" style="width:184.5pt;height:134.25pt" o:ole="">
-            <v:imagedata r:id="rId9" o:title=""/>
+            <v:imagedata r:id="rId8" o:title=""/>
           </v:shape>
-          <o:OLEObject Type="Embed" ProgID="Visio.Drawing.11" ShapeID="_x0000_i1025" DrawAspect="Content" ObjectID="_1508315303" r:id="rId10"/>
+          <o:OLEObject Type="Embed" ProgID="Visio.Drawing.11" ShapeID="_x0000_i1025" DrawAspect="Content" ObjectID="_1526403796" r:id="rId9"/>
         </w:object>
       </w:r>
     </w:p>
@@ -3699,21 +3654,7 @@
         <w:rPr>
           <w:rFonts w:ascii="Times New Roman" w:hAnsi="Times New Roman" w:cs="Times New Roman"/>
         </w:rPr>
-        <w:t xml:space="preserve">Once these models are drawn to the screen, the user should be able to rotate, pan, and </w:t>
-      </w:r>
-      <w:proofErr w:type="gramStart"/>
-      <w:r>
-        <w:rPr>
-          <w:rFonts w:ascii="Times New Roman" w:hAnsi="Times New Roman" w:cs="Times New Roman"/>
-        </w:rPr>
-        <w:t>zoom</w:t>
-      </w:r>
-      <w:proofErr w:type="gramEnd"/>
-      <w:r>
-        <w:rPr>
-          <w:rFonts w:ascii="Times New Roman" w:hAnsi="Times New Roman" w:cs="Times New Roman"/>
-        </w:rPr>
-        <w:t xml:space="preserve"> the views.</w:t>
+        <w:t>Once these models are drawn to the screen, the user should be able to rotate, pan, and zoom the views.</w:t>
       </w:r>
       <w:r>
         <w:rPr>
@@ -3916,15 +3857,13 @@
     </w:p>
     <w:p>
       <w:r>
-        <w:t xml:space="preserve">The project should allow users to organize samples into groups for easy profiling of features or comparing subsets of the data. </w:t>
-      </w:r>
-      <w:proofErr w:type="gramStart"/>
-      <w:r>
-        <w:t>Users  should</w:t>
-      </w:r>
-      <w:proofErr w:type="gramEnd"/>
-      <w:r>
-        <w:t xml:space="preserve"> be able to add or remove samples from a given group.</w:t>
+        <w:t>The project should allow users to organize samples into groups for easy profiling of features or compa</w:t>
+      </w:r>
+      <w:r>
+        <w:t>ring subsets of the data. Users</w:t>
+      </w:r>
+      <w:r>
+        <w:t xml:space="preserve"> should be able to add or remove samples from a given group.</w:t>
       </w:r>
     </w:p>
     <w:p>
@@ -3956,7 +3895,16 @@
           <w:rFonts w:ascii="Times New Roman" w:hAnsi="Times New Roman" w:cs="Times New Roman"/>
           <w:sz w:val="24"/>
         </w:rPr>
-        <w:t xml:space="preserve">The project should allow users to select a subset of organism appearing in the samples. This subset is limited by the number of model parameters which we can support, which should be at least 150. </w:t>
+        <w:t>The project should allow users to select a subset of organism appearing in the samples. This subset is limited by the number of model paramete</w:t>
+      </w:r>
+      <w:bookmarkStart w:id="15" w:name="_GoBack"/>
+      <w:bookmarkEnd w:id="15"/>
+      <w:r>
+        <w:rPr>
+          <w:rFonts w:ascii="Times New Roman" w:hAnsi="Times New Roman" w:cs="Times New Roman"/>
+          <w:sz w:val="24"/>
+        </w:rPr>
+        <w:t xml:space="preserve">rs which we can support, which should be at least 150. </w:t>
       </w:r>
     </w:p>
     <w:p>
@@ -3966,14 +3914,14 @@
           <w:rFonts w:ascii="Times New Roman" w:hAnsi="Times New Roman" w:cs="Times New Roman"/>
         </w:rPr>
       </w:pPr>
-      <w:bookmarkStart w:id="15" w:name="_Toc434431054"/>
+      <w:bookmarkStart w:id="16" w:name="_Toc434431054"/>
       <w:r>
         <w:rPr>
           <w:rFonts w:ascii="Times New Roman" w:hAnsi="Times New Roman" w:cs="Times New Roman"/>
         </w:rPr>
         <w:t>Model Parameter Assignment</w:t>
       </w:r>
-      <w:bookmarkEnd w:id="15"/>
+      <w:bookmarkEnd w:id="16"/>
     </w:p>
     <w:p>
       <w:pPr>
@@ -3998,7 +3946,7 @@
           <w:rFonts w:ascii="Times New Roman" w:hAnsi="Times New Roman" w:cs="Times New Roman"/>
         </w:rPr>
       </w:pPr>
-      <w:bookmarkStart w:id="16" w:name="_Toc434431055"/>
+      <w:bookmarkStart w:id="17" w:name="_Toc434431055"/>
       <w:r>
         <w:rPr>
           <w:rFonts w:ascii="Times New Roman" w:hAnsi="Times New Roman" w:cs="Times New Roman"/>
@@ -4011,7 +3959,7 @@
         </w:rPr>
         <w:t xml:space="preserve"> Format Support</w:t>
       </w:r>
-      <w:bookmarkEnd w:id="16"/>
+      <w:bookmarkEnd w:id="17"/>
     </w:p>
     <w:p>
       <w:pPr>
@@ -4071,14 +4019,14 @@
           <w:rFonts w:ascii="Times New Roman" w:hAnsi="Times New Roman" w:cs="Times New Roman"/>
         </w:rPr>
       </w:pPr>
-      <w:bookmarkStart w:id="17" w:name="_Toc434431056"/>
+      <w:bookmarkStart w:id="18" w:name="_Toc434431056"/>
       <w:r>
         <w:rPr>
           <w:rFonts w:ascii="Times New Roman" w:hAnsi="Times New Roman" w:cs="Times New Roman"/>
         </w:rPr>
         <w:t>Transforming Data</w:t>
       </w:r>
-      <w:bookmarkEnd w:id="17"/>
+      <w:bookmarkEnd w:id="18"/>
     </w:p>
     <w:p>
       <w:pPr>
@@ -4093,16 +4041,46 @@
           <w:rFonts w:ascii="Times New Roman" w:hAnsi="Times New Roman" w:cs="Times New Roman"/>
           <w:sz w:val="24"/>
         </w:rPr>
-        <w:t>The project should transform the data from the data file into a format that can be used to generate the models. This allows us to produc</w:t>
-      </w:r>
-      <w:bookmarkStart w:id="18" w:name="_GoBack"/>
-      <w:bookmarkEnd w:id="18"/>
-      <w:r>
+        <w:t>The project should transform the data from the data file into a format that can be used to generate the models. This allows us to produce a standard format for model generation, which allows us to expand supported file formats.</w:t>
+      </w:r>
+    </w:p>
+    <w:p>
+      <w:pPr>
+        <w:pStyle w:val="Heading3"/>
+        <w:rPr>
+          <w:rFonts w:ascii="Times New Roman" w:hAnsi="Times New Roman" w:cs="Times New Roman"/>
+        </w:rPr>
+      </w:pPr>
+      <w:bookmarkStart w:id="19" w:name="_Toc434431057"/>
+      <w:r>
+        <w:rPr>
+          <w:rFonts w:ascii="Times New Roman" w:hAnsi="Times New Roman" w:cs="Times New Roman"/>
+        </w:rPr>
+        <w:t>Producing a Model</w:t>
+      </w:r>
+      <w:bookmarkEnd w:id="19"/>
+    </w:p>
+    <w:p>
+      <w:pPr>
+        <w:spacing w:line="240" w:lineRule="auto"/>
         <w:rPr>
           <w:rFonts w:ascii="Times New Roman" w:hAnsi="Times New Roman" w:cs="Times New Roman"/>
           <w:sz w:val="24"/>
         </w:rPr>
-        <w:t>e a standard format for model generation, which allows us to expand supported file formats.</w:t>
+      </w:pPr>
+      <w:r>
+        <w:rPr>
+          <w:rFonts w:ascii="Times New Roman" w:hAnsi="Times New Roman" w:cs="Times New Roman"/>
+          <w:sz w:val="24"/>
+        </w:rPr>
+        <w:t>The project should produce a 3d human model based on the parameters from each selected sample. For each model generated in the batch, the same data parameter corresponds to the same model parameter. For example, if the population of a certain microbe in a certain sample corresponded to the straightness of the produced model’s nose for that sample, then the population of the same microbe in a second sample would correspond to the straightness of its model’s nose.</w:t>
+      </w:r>
+      <w:r>
+        <w:rPr>
+          <w:rFonts w:ascii="Times New Roman" w:hAnsi="Times New Roman" w:cs="Times New Roman"/>
+          <w:sz w:val="24"/>
+        </w:rPr>
+        <w:t xml:space="preserve"> This process should not take longer than 30 seconds.</w:t>
       </w:r>
     </w:p>
     <w:p>
@@ -4112,14 +4090,14 @@
           <w:rFonts w:ascii="Times New Roman" w:hAnsi="Times New Roman" w:cs="Times New Roman"/>
         </w:rPr>
       </w:pPr>
-      <w:bookmarkStart w:id="19" w:name="_Toc434431057"/>
-      <w:r>
-        <w:rPr>
-          <w:rFonts w:ascii="Times New Roman" w:hAnsi="Times New Roman" w:cs="Times New Roman"/>
-        </w:rPr>
-        <w:t>Producing a Model</w:t>
-      </w:r>
-      <w:bookmarkEnd w:id="19"/>
+      <w:bookmarkStart w:id="20" w:name="_Toc434431058"/>
+      <w:r>
+        <w:rPr>
+          <w:rFonts w:ascii="Times New Roman" w:hAnsi="Times New Roman" w:cs="Times New Roman"/>
+        </w:rPr>
+        <w:t>Drawing Models</w:t>
+      </w:r>
+      <w:bookmarkEnd w:id="20"/>
     </w:p>
     <w:p>
       <w:pPr>
@@ -4134,62 +4112,7 @@
           <w:rFonts w:ascii="Times New Roman" w:hAnsi="Times New Roman" w:cs="Times New Roman"/>
           <w:sz w:val="24"/>
         </w:rPr>
-        <w:t>The project should produce a 3d human model based on the parameters from each selected sample. For each model generated in the batch, the same data parameter corresponds to the same model parameter. For example, if the population of a certain microbe in a certain sample corresponded to the straightness of the produced model’s nose for that sample, then the population of the same microbe in a second sample would correspond to the straightness of its model’s nose.</w:t>
-      </w:r>
-      <w:r>
-        <w:rPr>
-          <w:rFonts w:ascii="Times New Roman" w:hAnsi="Times New Roman" w:cs="Times New Roman"/>
-          <w:sz w:val="24"/>
-        </w:rPr>
-        <w:t xml:space="preserve"> This process should not take longer than 30 seconds.</w:t>
-      </w:r>
-    </w:p>
-    <w:p>
-      <w:pPr>
-        <w:pStyle w:val="Heading3"/>
-        <w:rPr>
-          <w:rFonts w:ascii="Times New Roman" w:hAnsi="Times New Roman" w:cs="Times New Roman"/>
-        </w:rPr>
-      </w:pPr>
-      <w:bookmarkStart w:id="20" w:name="_Toc434431058"/>
-      <w:r>
-        <w:rPr>
-          <w:rFonts w:ascii="Times New Roman" w:hAnsi="Times New Roman" w:cs="Times New Roman"/>
-        </w:rPr>
-        <w:t>Drawing Models</w:t>
-      </w:r>
-      <w:bookmarkEnd w:id="20"/>
-    </w:p>
-    <w:p>
-      <w:pPr>
-        <w:spacing w:line="240" w:lineRule="auto"/>
-        <w:rPr>
-          <w:rFonts w:ascii="Times New Roman" w:hAnsi="Times New Roman" w:cs="Times New Roman"/>
-          <w:sz w:val="24"/>
-        </w:rPr>
-      </w:pPr>
-      <w:r>
-        <w:rPr>
-          <w:rFonts w:ascii="Times New Roman" w:hAnsi="Times New Roman" w:cs="Times New Roman"/>
-          <w:sz w:val="24"/>
-        </w:rPr>
-        <w:t xml:space="preserve">The project should draw the produced models to the screen such that each of the models </w:t>
-      </w:r>
-      <w:proofErr w:type="gramStart"/>
-      <w:r>
-        <w:rPr>
-          <w:rFonts w:ascii="Times New Roman" w:hAnsi="Times New Roman" w:cs="Times New Roman"/>
-          <w:sz w:val="24"/>
-        </w:rPr>
-        <w:t>are</w:t>
-      </w:r>
-      <w:proofErr w:type="gramEnd"/>
-      <w:r>
-        <w:rPr>
-          <w:rFonts w:ascii="Times New Roman" w:hAnsi="Times New Roman" w:cs="Times New Roman"/>
-          <w:sz w:val="24"/>
-        </w:rPr>
-        <w:t xml:space="preserve"> viewable at the same time. This</w:t>
+        <w:t>The project should draw the produced models to the screen such that each of the models are viewable at the same time. This</w:t>
       </w:r>
       <w:r>
         <w:rPr>
@@ -4398,16 +4321,8 @@
         <w:rPr>
           <w:rFonts w:ascii="Times New Roman" w:hAnsi="Times New Roman" w:cs="Times New Roman"/>
         </w:rPr>
-        <w:t xml:space="preserve">Appendix A – An Explanation of Prerequisites Apparent in the Preliminary Gantt </w:t>
-      </w:r>
-      <w:proofErr w:type="gramStart"/>
-      <w:r>
-        <w:rPr>
-          <w:rFonts w:ascii="Times New Roman" w:hAnsi="Times New Roman" w:cs="Times New Roman"/>
-        </w:rPr>
-        <w:t>Chart</w:t>
-      </w:r>
-      <w:proofErr w:type="gramEnd"/>
+        <w:t>Appendix A – An Explanation of Prerequisites Apparent in the Preliminary Gantt Chart</w:t>
+      </w:r>
     </w:p>
     <w:p>
       <w:pPr>
@@ -4598,21 +4513,7 @@
         <w:rPr>
           <w:rFonts w:ascii="Times New Roman" w:hAnsi="Times New Roman" w:cs="Times New Roman"/>
         </w:rPr>
-        <w:t xml:space="preserve"> project. </w:t>
-      </w:r>
-      <w:proofErr w:type="gramStart"/>
-      <w:r>
-        <w:rPr>
-          <w:rFonts w:ascii="Times New Roman" w:hAnsi="Times New Roman" w:cs="Times New Roman"/>
-        </w:rPr>
-        <w:t>It’s</w:t>
-      </w:r>
-      <w:proofErr w:type="gramEnd"/>
-      <w:r>
-        <w:rPr>
-          <w:rFonts w:ascii="Times New Roman" w:hAnsi="Times New Roman" w:cs="Times New Roman"/>
-        </w:rPr>
-        <w:t xml:space="preserve"> prerequisite is a UI to draw it in.</w:t>
+        <w:t xml:space="preserve"> project. It’s prerequisite is a UI to draw it in.</w:t>
       </w:r>
     </w:p>
     <w:p>
@@ -4630,21 +4531,7 @@
         <w:rPr>
           <w:rFonts w:ascii="Times New Roman" w:hAnsi="Times New Roman" w:cs="Times New Roman"/>
         </w:rPr>
-        <w:t xml:space="preserve">Rotate, Pan, Scale Model – This task is to be able to apply the specified transformations to the model, allowing the user to better examine it. </w:t>
-      </w:r>
-      <w:proofErr w:type="gramStart"/>
-      <w:r>
-        <w:rPr>
-          <w:rFonts w:ascii="Times New Roman" w:hAnsi="Times New Roman" w:cs="Times New Roman"/>
-        </w:rPr>
-        <w:t>It’s</w:t>
-      </w:r>
-      <w:proofErr w:type="gramEnd"/>
-      <w:r>
-        <w:rPr>
-          <w:rFonts w:ascii="Times New Roman" w:hAnsi="Times New Roman" w:cs="Times New Roman"/>
-        </w:rPr>
-        <w:t xml:space="preserve"> prerequisite is to be able to load and draw the models.</w:t>
+        <w:t>Rotate, Pan, Scale Model – This task is to be able to apply the specified transformations to the model, allowing the user to better examine it. It’s prerequisite is to be able to load and draw the models.</w:t>
       </w:r>
     </w:p>
     <w:p>
@@ -4687,21 +4574,7 @@
           <w:rFonts w:ascii="Times New Roman" w:hAnsi="Times New Roman" w:cs="Times New Roman"/>
         </w:rPr>
         <w:lastRenderedPageBreak/>
-        <w:t xml:space="preserve">Polish UI – This stretch goal is to make general cosmetic and user friendliness related improvements to the UI. As another stretch goal, its prerequisites are the same as the </w:t>
-      </w:r>
-      <w:proofErr w:type="gramStart"/>
-      <w:r>
-        <w:rPr>
-          <w:rFonts w:ascii="Times New Roman" w:hAnsi="Times New Roman" w:cs="Times New Roman"/>
-        </w:rPr>
-        <w:t>other’s</w:t>
-      </w:r>
-      <w:proofErr w:type="gramEnd"/>
-      <w:r>
-        <w:rPr>
-          <w:rFonts w:ascii="Times New Roman" w:hAnsi="Times New Roman" w:cs="Times New Roman"/>
-        </w:rPr>
-        <w:t>.</w:t>
+        <w:t>Polish UI – This stretch goal is to make general cosmetic and user friendliness related improvements to the UI. As another stretch goal, its prerequisites are the same as the other’s.</w:t>
       </w:r>
     </w:p>
     <w:sectPr>
@@ -4715,7 +4588,7 @@
 </file>
 
 <file path=word/endnotes.xml><?xml version="1.0" encoding="utf-8"?>
-<w:endnotes xmlns:wpc="http://schemas.microsoft.com/office/word/2010/wordprocessingCanvas" xmlns:mc="http://schemas.openxmlformats.org/markup-compatibility/2006" xmlns:o="urn:schemas-microsoft-com:office:office" xmlns:r="http://schemas.openxmlformats.org/officeDocument/2006/relationships" xmlns:m="http://schemas.openxmlformats.org/officeDocument/2006/math" xmlns:v="urn:schemas-microsoft-com:vml" xmlns:wp14="http://schemas.microsoft.com/office/word/2010/wordprocessingDrawing" xmlns:wp="http://schemas.openxmlformats.org/drawingml/2006/wordprocessingDrawing" xmlns:w10="urn:schemas-microsoft-com:office:word" xmlns:w="http://schemas.openxmlformats.org/wordprocessingml/2006/main" xmlns:w14="http://schemas.microsoft.com/office/word/2010/wordml" xmlns:wpg="http://schemas.microsoft.com/office/word/2010/wordprocessingGroup" xmlns:wpi="http://schemas.microsoft.com/office/word/2010/wordprocessingInk" xmlns:wne="http://schemas.microsoft.com/office/word/2006/wordml" xmlns:wps="http://schemas.microsoft.com/office/word/2010/wordprocessingShape" mc:Ignorable="w14 wp14">
+<w:endnotes xmlns:wpc="http://schemas.microsoft.com/office/word/2010/wordprocessingCanvas" xmlns:cx="http://schemas.microsoft.com/office/drawing/2014/chartex" xmlns:cx1="http://schemas.microsoft.com/office/drawing/2015/9/8/chartex" xmlns:mc="http://schemas.openxmlformats.org/markup-compatibility/2006" xmlns:o="urn:schemas-microsoft-com:office:office" xmlns:r="http://schemas.openxmlformats.org/officeDocument/2006/relationships" xmlns:m="http://schemas.openxmlformats.org/officeDocument/2006/math" xmlns:v="urn:schemas-microsoft-com:vml" xmlns:wp14="http://schemas.microsoft.com/office/word/2010/wordprocessingDrawing" xmlns:wp="http://schemas.openxmlformats.org/drawingml/2006/wordprocessingDrawing" xmlns:w10="urn:schemas-microsoft-com:office:word" xmlns:w="http://schemas.openxmlformats.org/wordprocessingml/2006/main" xmlns:w14="http://schemas.microsoft.com/office/word/2010/wordml" xmlns:w15="http://schemas.microsoft.com/office/word/2012/wordml" xmlns:w16se="http://schemas.microsoft.com/office/word/2015/wordml/symex" xmlns:wpg="http://schemas.microsoft.com/office/word/2010/wordprocessingGroup" xmlns:wpi="http://schemas.microsoft.com/office/word/2010/wordprocessingInk" xmlns:wne="http://schemas.microsoft.com/office/word/2006/wordml" xmlns:wps="http://schemas.microsoft.com/office/word/2010/wordprocessingShape" mc:Ignorable="w14 w15 w16se wp14">
   <w:endnote w:type="separator" w:id="-1">
     <w:p>
       <w:pPr>
@@ -4740,7 +4613,7 @@
 </file>
 
 <file path=word/footnotes.xml><?xml version="1.0" encoding="utf-8"?>
-<w:footnotes xmlns:wpc="http://schemas.microsoft.com/office/word/2010/wordprocessingCanvas" xmlns:mc="http://schemas.openxmlformats.org/markup-compatibility/2006" xmlns:o="urn:schemas-microsoft-com:office:office" xmlns:r="http://schemas.openxmlformats.org/officeDocument/2006/relationships" xmlns:m="http://schemas.openxmlformats.org/officeDocument/2006/math" xmlns:v="urn:schemas-microsoft-com:vml" xmlns:wp14="http://schemas.microsoft.com/office/word/2010/wordprocessingDrawing" xmlns:wp="http://schemas.openxmlformats.org/drawingml/2006/wordprocessingDrawing" xmlns:w10="urn:schemas-microsoft-com:office:word" xmlns:w="http://schemas.openxmlformats.org/wordprocessingml/2006/main" xmlns:w14="http://schemas.microsoft.com/office/word/2010/wordml" xmlns:wpg="http://schemas.microsoft.com/office/word/2010/wordprocessingGroup" xmlns:wpi="http://schemas.microsoft.com/office/word/2010/wordprocessingInk" xmlns:wne="http://schemas.microsoft.com/office/word/2006/wordml" xmlns:wps="http://schemas.microsoft.com/office/word/2010/wordprocessingShape" mc:Ignorable="w14 wp14">
+<w:footnotes xmlns:wpc="http://schemas.microsoft.com/office/word/2010/wordprocessingCanvas" xmlns:cx="http://schemas.microsoft.com/office/drawing/2014/chartex" xmlns:cx1="http://schemas.microsoft.com/office/drawing/2015/9/8/chartex" xmlns:mc="http://schemas.openxmlformats.org/markup-compatibility/2006" xmlns:o="urn:schemas-microsoft-com:office:office" xmlns:r="http://schemas.openxmlformats.org/officeDocument/2006/relationships" xmlns:m="http://schemas.openxmlformats.org/officeDocument/2006/math" xmlns:v="urn:schemas-microsoft-com:vml" xmlns:wp14="http://schemas.microsoft.com/office/word/2010/wordprocessingDrawing" xmlns:wp="http://schemas.openxmlformats.org/drawingml/2006/wordprocessingDrawing" xmlns:w10="urn:schemas-microsoft-com:office:word" xmlns:w="http://schemas.openxmlformats.org/wordprocessingml/2006/main" xmlns:w14="http://schemas.microsoft.com/office/word/2010/wordml" xmlns:w15="http://schemas.microsoft.com/office/word/2012/wordml" xmlns:w16se="http://schemas.microsoft.com/office/word/2015/wordml/symex" xmlns:wpg="http://schemas.microsoft.com/office/word/2010/wordprocessingGroup" xmlns:wpi="http://schemas.microsoft.com/office/word/2010/wordprocessingInk" xmlns:wne="http://schemas.microsoft.com/office/word/2006/wordml" xmlns:wps="http://schemas.microsoft.com/office/word/2010/wordprocessingShape" mc:Ignorable="w14 w15 w16se wp14">
   <w:footnote w:type="separator" w:id="-1">
     <w:p>
       <w:pPr>
@@ -4781,8 +4654,8 @@
 </file>
 
 <file path=word/numbering.xml><?xml version="1.0" encoding="utf-8"?>
-<w:numbering xmlns:wpc="http://schemas.microsoft.com/office/word/2010/wordprocessingCanvas" xmlns:mc="http://schemas.openxmlformats.org/markup-compatibility/2006" xmlns:o="urn:schemas-microsoft-com:office:office" xmlns:r="http://schemas.openxmlformats.org/officeDocument/2006/relationships" xmlns:m="http://schemas.openxmlformats.org/officeDocument/2006/math" xmlns:v="urn:schemas-microsoft-com:vml" xmlns:wp14="http://schemas.microsoft.com/office/word/2010/wordprocessingDrawing" xmlns:wp="http://schemas.openxmlformats.org/drawingml/2006/wordprocessingDrawing" xmlns:w10="urn:schemas-microsoft-com:office:word" xmlns:w="http://schemas.openxmlformats.org/wordprocessingml/2006/main" xmlns:w14="http://schemas.microsoft.com/office/word/2010/wordml" xmlns:wpg="http://schemas.microsoft.com/office/word/2010/wordprocessingGroup" xmlns:wpi="http://schemas.microsoft.com/office/word/2010/wordprocessingInk" xmlns:wne="http://schemas.microsoft.com/office/word/2006/wordml" xmlns:wps="http://schemas.microsoft.com/office/word/2010/wordprocessingShape" mc:Ignorable="w14 wp14">
-  <w:abstractNum w:abstractNumId="0">
+<w:numbering xmlns:wpc="http://schemas.microsoft.com/office/word/2010/wordprocessingCanvas" xmlns:cx="http://schemas.microsoft.com/office/drawing/2014/chartex" xmlns:cx1="http://schemas.microsoft.com/office/drawing/2015/9/8/chartex" xmlns:mc="http://schemas.openxmlformats.org/markup-compatibility/2006" xmlns:o="urn:schemas-microsoft-com:office:office" xmlns:r="http://schemas.openxmlformats.org/officeDocument/2006/relationships" xmlns:m="http://schemas.openxmlformats.org/officeDocument/2006/math" xmlns:v="urn:schemas-microsoft-com:vml" xmlns:wp14="http://schemas.microsoft.com/office/word/2010/wordprocessingDrawing" xmlns:wp="http://schemas.openxmlformats.org/drawingml/2006/wordprocessingDrawing" xmlns:w10="urn:schemas-microsoft-com:office:word" xmlns:w="http://schemas.openxmlformats.org/wordprocessingml/2006/main" xmlns:w14="http://schemas.microsoft.com/office/word/2010/wordml" xmlns:w15="http://schemas.microsoft.com/office/word/2012/wordml" xmlns:w16se="http://schemas.microsoft.com/office/word/2015/wordml/symex" xmlns:wpg="http://schemas.microsoft.com/office/word/2010/wordprocessingGroup" xmlns:wpi="http://schemas.microsoft.com/office/word/2010/wordprocessingInk" xmlns:wne="http://schemas.microsoft.com/office/word/2006/wordml" xmlns:wps="http://schemas.microsoft.com/office/word/2010/wordprocessingShape" mc:Ignorable="w14 w15 w16se wp14">
+  <w:abstractNum w:abstractNumId="0" w15:restartNumberingAfterBreak="0">
     <w:nsid w:val="07B26B3B"/>
     <w:multiLevelType w:val="multilevel"/>
     <w:tmpl w:val="04090025"/>
@@ -4877,7 +4750,7 @@
       </w:pPr>
     </w:lvl>
   </w:abstractNum>
-  <w:abstractNum w:abstractNumId="1">
+  <w:abstractNum w:abstractNumId="1" w15:restartNumberingAfterBreak="0">
     <w:nsid w:val="0B6D03CF"/>
     <w:multiLevelType w:val="hybridMultilevel"/>
     <w:tmpl w:val="9364100A"/>
@@ -4990,7 +4863,7 @@
       </w:rPr>
     </w:lvl>
   </w:abstractNum>
-  <w:abstractNum w:abstractNumId="2">
+  <w:abstractNum w:abstractNumId="2" w15:restartNumberingAfterBreak="0">
     <w:nsid w:val="0BDC2DAB"/>
     <w:multiLevelType w:val="hybridMultilevel"/>
     <w:tmpl w:val="5930E934"/>
@@ -5103,7 +4976,7 @@
       </w:rPr>
     </w:lvl>
   </w:abstractNum>
-  <w:abstractNum w:abstractNumId="3">
+  <w:abstractNum w:abstractNumId="3" w15:restartNumberingAfterBreak="0">
     <w:nsid w:val="26C645B6"/>
     <w:multiLevelType w:val="hybridMultilevel"/>
     <w:tmpl w:val="1D8A830E"/>
@@ -5216,7 +5089,7 @@
       </w:rPr>
     </w:lvl>
   </w:abstractNum>
-  <w:abstractNum w:abstractNumId="4">
+  <w:abstractNum w:abstractNumId="4" w15:restartNumberingAfterBreak="0">
     <w:nsid w:val="3D0073CD"/>
     <w:multiLevelType w:val="hybridMultilevel"/>
     <w:tmpl w:val="7B6C4B08"/>
@@ -5329,7 +5202,7 @@
       </w:rPr>
     </w:lvl>
   </w:abstractNum>
-  <w:abstractNum w:abstractNumId="5">
+  <w:abstractNum w:abstractNumId="5" w15:restartNumberingAfterBreak="0">
     <w:nsid w:val="47A00B97"/>
     <w:multiLevelType w:val="hybridMultilevel"/>
     <w:tmpl w:val="AE740538"/>
@@ -5464,7 +5337,7 @@
 </file>
 
 <file path=word/styles.xml><?xml version="1.0" encoding="utf-8"?>
-<w:styles xmlns:mc="http://schemas.openxmlformats.org/markup-compatibility/2006" xmlns:r="http://schemas.openxmlformats.org/officeDocument/2006/relationships" xmlns:w="http://schemas.openxmlformats.org/wordprocessingml/2006/main" xmlns:w14="http://schemas.microsoft.com/office/word/2010/wordml" mc:Ignorable="w14">
+<w:styles xmlns:mc="http://schemas.openxmlformats.org/markup-compatibility/2006" xmlns:r="http://schemas.openxmlformats.org/officeDocument/2006/relationships" xmlns:w="http://schemas.openxmlformats.org/wordprocessingml/2006/main" xmlns:w14="http://schemas.microsoft.com/office/word/2010/wordml" xmlns:w15="http://schemas.microsoft.com/office/word/2012/wordml" xmlns:w16se="http://schemas.microsoft.com/office/word/2015/wordml/symex" mc:Ignorable="w14 w15 w16se">
   <w:docDefaults>
     <w:rPrDefault>
       <w:rPr>
@@ -5480,883 +5353,378 @@
       </w:pPr>
     </w:pPrDefault>
   </w:docDefaults>
-  <w:latentStyles w:defLockedState="0" w:defUIPriority="99" w:defSemiHidden="1" w:defUnhideWhenUsed="1" w:defQFormat="0" w:count="267">
-    <w:lsdException w:name="Normal" w:semiHidden="0" w:uiPriority="0" w:unhideWhenUsed="0" w:qFormat="1"/>
-    <w:lsdException w:name="heading 1" w:semiHidden="0" w:uiPriority="9" w:unhideWhenUsed="0" w:qFormat="1"/>
-    <w:lsdException w:name="heading 2" w:uiPriority="9" w:qFormat="1"/>
-    <w:lsdException w:name="heading 3" w:uiPriority="9" w:qFormat="1"/>
-    <w:lsdException w:name="heading 4" w:uiPriority="9" w:qFormat="1"/>
-    <w:lsdException w:name="heading 5" w:uiPriority="9" w:qFormat="1"/>
-    <w:lsdException w:name="heading 6" w:uiPriority="9" w:qFormat="1"/>
-    <w:lsdException w:name="heading 7" w:uiPriority="9" w:qFormat="1"/>
-    <w:lsdException w:name="heading 8" w:uiPriority="9" w:qFormat="1"/>
-    <w:lsdException w:name="heading 9" w:uiPriority="9" w:qFormat="1"/>
-    <w:lsdException w:name="toc 1" w:uiPriority="39"/>
-    <w:lsdException w:name="toc 2" w:uiPriority="39"/>
-    <w:lsdException w:name="toc 3" w:uiPriority="39"/>
-    <w:lsdException w:name="toc 4" w:uiPriority="39"/>
-    <w:lsdException w:name="toc 5" w:uiPriority="39"/>
-    <w:lsdException w:name="toc 6" w:uiPriority="39"/>
-    <w:lsdException w:name="toc 7" w:uiPriority="39"/>
-    <w:lsdException w:name="toc 8" w:uiPriority="39"/>
-    <w:lsdException w:name="toc 9" w:uiPriority="39"/>
-    <w:lsdException w:name="caption" w:uiPriority="35" w:qFormat="1"/>
-    <w:lsdException w:name="Title" w:semiHidden="0" w:uiPriority="10" w:unhideWhenUsed="0" w:qFormat="1"/>
-    <w:lsdException w:name="Default Paragraph Font" w:uiPriority="1"/>
-    <w:lsdException w:name="Subtitle" w:semiHidden="0" w:uiPriority="11" w:unhideWhenUsed="0" w:qFormat="1"/>
-    <w:lsdException w:name="Strong" w:semiHidden="0" w:uiPriority="22" w:unhideWhenUsed="0" w:qFormat="1"/>
-    <w:lsdException w:name="Emphasis" w:semiHidden="0" w:uiPriority="20" w:unhideWhenUsed="0" w:qFormat="1"/>
-    <w:lsdException w:name="Table Grid" w:semiHidden="0" w:uiPriority="59" w:unhideWhenUsed="0"/>
-    <w:lsdException w:name="Placeholder Text" w:unhideWhenUsed="0"/>
-    <w:lsdException w:name="No Spacing" w:semiHidden="0" w:uiPriority="1" w:unhideWhenUsed="0" w:qFormat="1"/>
-    <w:lsdException w:name="Light Shading" w:semiHidden="0" w:uiPriority="60" w:unhideWhenUsed="0"/>
-    <w:lsdException w:name="Light List" w:semiHidden="0" w:uiPriority="61" w:unhideWhenUsed="0"/>
-    <w:lsdException w:name="Light Grid" w:semiHidden="0" w:uiPriority="62" w:unhideWhenUsed="0"/>
-    <w:lsdException w:name="Medium Shading 1" w:semiHidden="0" w:uiPriority="63" w:unhideWhenUsed="0"/>
-    <w:lsdException w:name="Medium Shading 2" w:semiHidden="0" w:uiPriority="64" w:unhideWhenUsed="0"/>
-    <w:lsdException w:name="Medium List 1" w:semiHidden="0" w:uiPriority="65" w:unhideWhenUsed="0"/>
-    <w:lsdException w:name="Medium List 2" w:semiHidden="0" w:uiPriority="66" w:unhideWhenUsed="0"/>
-    <w:lsdException w:name="Medium Grid 1" w:semiHidden="0" w:uiPriority="67" w:unhideWhenUsed="0"/>
-    <w:lsdException w:name="Medium Grid 2" w:semiHidden="0" w:uiPriority="68" w:unhideWhenUsed="0"/>
-    <w:lsdException w:name="Medium Grid 3" w:semiHidden="0" w:uiPriority="69" w:unhideWhenUsed="0"/>
-    <w:lsdException w:name="Dark List" w:semiHidden="0" w:uiPriority="70" w:unhideWhenUsed="0"/>
-    <w:lsdException w:name="Colorful Shading" w:semiHidden="0" w:uiPriority="71" w:unhideWhenUsed="0"/>
-    <w:lsdException w:name="Colorful List" w:semiHidden="0" w:uiPriority="72" w:unhideWhenUsed="0"/>
-    <w:lsdException w:name="Colorful Grid" w:semiHidden="0" w:uiPriority="73" w:unhideWhenUsed="0"/>
-    <w:lsdException w:name="Light Shading Accent 1" w:semiHidden="0" w:uiPriority="60" w:unhideWhenUsed="0"/>
-    <w:lsdException w:name="Light List Accent 1" w:semiHidden="0" w:uiPriority="61" w:unhideWhenUsed="0"/>
-    <w:lsdException w:name="Light Grid Accent 1" w:semiHidden="0" w:uiPriority="62" w:unhideWhenUsed="0"/>
-    <w:lsdException w:name="Medium Shading 1 Accent 1" w:semiHidden="0" w:uiPriority="63" w:unhideWhenUsed="0"/>
-    <w:lsdException w:name="Medium Shading 2 Accent 1" w:semiHidden="0" w:uiPriority="64" w:unhideWhenUsed="0"/>
-    <w:lsdException w:name="Medium List 1 Accent 1" w:semiHidden="0" w:uiPriority="65" w:unhideWhenUsed="0"/>
-    <w:lsdException w:name="Revision" w:unhideWhenUsed="0"/>
-    <w:lsdException w:name="List Paragraph" w:semiHidden="0" w:uiPriority="34" w:unhideWhenUsed="0" w:qFormat="1"/>
-    <w:lsdException w:name="Quote" w:semiHidden="0" w:uiPriority="29" w:unhideWhenUsed="0" w:qFormat="1"/>
-    <w:lsdException w:name="Intense Quote" w:semiHidden="0" w:uiPriority="30" w:unhideWhenUsed="0" w:qFormat="1"/>
-    <w:lsdException w:name="Medium List 2 Accent 1" w:semiHidden="0" w:uiPriority="66" w:unhideWhenUsed="0"/>
-    <w:lsdException w:name="Medium Grid 1 Accent 1" w:semiHidden="0" w:uiPriority="67" w:unhideWhenUsed="0"/>
-    <w:lsdException w:name="Medium Grid 2 Accent 1" w:semiHidden="0" w:uiPriority="68" w:unhideWhenUsed="0"/>
-    <w:lsdException w:name="Medium Grid 3 Accent 1" w:semiHidden="0" w:uiPriority="69" w:unhideWhenUsed="0"/>
-    <w:lsdException w:name="Dark List Accent 1" w:semiHidden="0" w:uiPriority="70" w:unhideWhenUsed="0"/>
-    <w:lsdException w:name="Colorful Shading Accent 1" w:semiHidden="0" w:uiPriority="71" w:unhideWhenUsed="0"/>
-    <w:lsdException w:name="Colorful List Accent 1" w:semiHidden="0" w:uiPriority="72" w:unhideWhenUsed="0"/>
-    <w:lsdException w:name="Colorful Grid Accent 1" w:semiHidden="0" w:uiPriority="73" w:unhideWhenUsed="0"/>
-    <w:lsdException w:name="Light Shading Accent 2" w:semiHidden="0" w:uiPriority="60" w:unhideWhenUsed="0"/>
-    <w:lsdException w:name="Light List Accent 2" w:semiHidden="0" w:uiPriority="61" w:unhideWhenUsed="0"/>
-    <w:lsdException w:name="Light Grid Accent 2" w:semiHidden="0" w:uiPriority="62" w:unhideWhenUsed="0"/>
-    <w:lsdException w:name="Medium Shading 1 Accent 2" w:semiHidden="0" w:uiPriority="63" w:unhideWhenUsed="0"/>
-    <w:lsdException w:name="Medium Shading 2 Accent 2" w:semiHidden="0" w:uiPriority="64" w:unhideWhenUsed="0"/>
-    <w:lsdException w:name="Medium List 1 Accent 2" w:semiHidden="0" w:uiPriority="65" w:unhideWhenUsed="0"/>
-    <w:lsdException w:name="Medium List 2 Accent 2" w:semiHidden="0" w:uiPriority="66" w:unhideWhenUsed="0"/>
-    <w:lsdException w:name="Medium Grid 1 Accent 2" w:semiHidden="0" w:uiPriority="67" w:unhideWhenUsed="0"/>
-    <w:lsdException w:name="Medium Grid 2 Accent 2" w:semiHidden="0" w:uiPriority="68" w:unhideWhenUsed="0"/>
-    <w:lsdException w:name="Medium Grid 3 Accent 2" w:semiHidden="0" w:uiPriority="69" w:unhideWhenUsed="0"/>
-    <w:lsdException w:name="Dark List Accent 2" w:semiHidden="0" w:uiPriority="70" w:unhideWhenUsed="0"/>
-    <w:lsdException w:name="Colorful Shading Accent 2" w:semiHidden="0" w:uiPriority="71" w:unhideWhenUsed="0"/>
-    <w:lsdException w:name="Colorful List Accent 2" w:semiHidden="0" w:uiPriority="72" w:unhideWhenUsed="0"/>
-    <w:lsdException w:name="Colorful Grid Accent 2" w:semiHidden="0" w:uiPriority="73" w:unhideWhenUsed="0"/>
-    <w:lsdException w:name="Light Shading Accent 3" w:semiHidden="0" w:uiPriority="60" w:unhideWhenUsed="0"/>
-    <w:lsdException w:name="Light List Accent 3" w:semiHidden="0" w:uiPriority="61" w:unhideWhenUsed="0"/>
-    <w:lsdException w:name="Light Grid Accent 3" w:semiHidden="0" w:uiPriority="62" w:unhideWhenUsed="0"/>
-    <w:lsdException w:name="Medium Shading 1 Accent 3" w:semiHidden="0" w:uiPriority="63" w:unhideWhenUsed="0"/>
-    <w:lsdException w:name="Medium Shading 2 Accent 3" w:semiHidden="0" w:uiPriority="64" w:unhideWhenUsed="0"/>
-    <w:lsdException w:name="Medium List 1 Accent 3" w:semiHidden="0" w:uiPriority="65" w:unhideWhenUsed="0"/>
-    <w:lsdException w:name="Medium List 2 Accent 3" w:semiHidden="0" w:uiPriority="66" w:unhideWhenUsed="0"/>
-    <w:lsdException w:name="Medium Grid 1 Accent 3" w:semiHidden="0" w:uiPriority="67" w:unhideWhenUsed="0"/>
-    <w:lsdException w:name="Medium Grid 2 Accent 3" w:semiHidden="0" w:uiPriority="68" w:unhideWhenUsed="0"/>
-    <w:lsdException w:name="Medium Grid 3 Accent 3" w:semiHidden="0" w:uiPriority="69" w:unhideWhenUsed="0"/>
-    <w:lsdException w:name="Dark List Accent 3" w:semiHidden="0" w:uiPriority="70" w:unhideWhenUsed="0"/>
-    <w:lsdException w:name="Colorful Shading Accent 3" w:semiHidden="0" w:uiPriority="71" w:unhideWhenUsed="0"/>
-    <w:lsdException w:name="Colorful List Accent 3" w:semiHidden="0" w:uiPriority="72" w:unhideWhenUsed="0"/>
-    <w:lsdException w:name="Colorful Grid Accent 3" w:semiHidden="0" w:uiPriority="73" w:unhideWhenUsed="0"/>
-    <w:lsdException w:name="Light Shading Accent 4" w:semiHidden="0" w:uiPriority="60" w:unhideWhenUsed="0"/>
-    <w:lsdException w:name="Light List Accent 4" w:semiHidden="0" w:uiPriority="61" w:unhideWhenUsed="0"/>
-    <w:lsdException w:name="Light Grid Accent 4" w:semiHidden="0" w:uiPriority="62" w:unhideWhenUsed="0"/>
-    <w:lsdException w:name="Medium Shading 1 Accent 4" w:semiHidden="0" w:uiPriority="63" w:unhideWhenUsed="0"/>
-    <w:lsdException w:name="Medium Shading 2 Accent 4" w:semiHidden="0" w:uiPriority="64" w:unhideWhenUsed="0"/>
-    <w:lsdException w:name="Medium List 1 Accent 4" w:semiHidden="0" w:uiPriority="65" w:unhideWhenUsed="0"/>
-    <w:lsdException w:name="Medium List 2 Accent 4" w:semiHidden="0" w:uiPriority="66" w:unhideWhenUsed="0"/>
-    <w:lsdException w:name="Medium Grid 1 Accent 4" w:semiHidden="0" w:uiPriority="67" w:unhideWhenUsed="0"/>
-    <w:lsdException w:name="Medium Grid 2 Accent 4" w:semiHidden="0" w:uiPriority="68" w:unhideWhenUsed="0"/>
-    <w:lsdException w:name="Medium Grid 3 Accent 4" w:semiHidden="0" w:uiPriority="69" w:unhideWhenUsed="0"/>
-    <w:lsdException w:name="Dark List Accent 4" w:semiHidden="0" w:uiPriority="70" w:unhideWhenUsed="0"/>
-    <w:lsdException w:name="Colorful Shading Accent 4" w:semiHidden="0" w:uiPriority="71" w:unhideWhenUsed="0"/>
-    <w:lsdException w:name="Colorful List Accent 4" w:semiHidden="0" w:uiPriority="72" w:unhideWhenUsed="0"/>
-    <w:lsdException w:name="Colorful Grid Accent 4" w:semiHidden="0" w:uiPriority="73" w:unhideWhenUsed="0"/>
-    <w:lsdException w:name="Light Shading Accent 5" w:semiHidden="0" w:uiPriority="60" w:unhideWhenUsed="0"/>
-    <w:lsdException w:name="Light List Accent 5" w:semiHidden="0" w:uiPriority="61" w:unhideWhenUsed="0"/>
-    <w:lsdException w:name="Light Grid Accent 5" w:semiHidden="0" w:uiPriority="62" w:unhideWhenUsed="0"/>
-    <w:lsdException w:name="Medium Shading 1 Accent 5" w:semiHidden="0" w:uiPriority="63" w:unhideWhenUsed="0"/>
-    <w:lsdException w:name="Medium Shading 2 Accent 5" w:semiHidden="0" w:uiPriority="64" w:unhideWhenUsed="0"/>
-    <w:lsdException w:name="Medium List 1 Accent 5" w:semiHidden="0" w:uiPriority="65" w:unhideWhenUsed="0"/>
-    <w:lsdException w:name="Medium List 2 Accent 5" w:semiHidden="0" w:uiPriority="66" w:unhideWhenUsed="0"/>
-    <w:lsdException w:name="Medium Grid 1 Accent 5" w:semiHidden="0" w:uiPriority="67" w:unhideWhenUsed="0"/>
-    <w:lsdException w:name="Medium Grid 2 Accent 5" w:semiHidden="0" w:uiPriority="68" w:unhideWhenUsed="0"/>
-    <w:lsdException w:name="Medium Grid 3 Accent 5" w:semiHidden="0" w:uiPriority="69" w:unhideWhenUsed="0"/>
-    <w:lsdException w:name="Dark List Accent 5" w:semiHidden="0" w:uiPriority="70" w:unhideWhenUsed="0"/>
-    <w:lsdException w:name="Colorful Shading Accent 5" w:semiHidden="0" w:uiPriority="71" w:unhideWhenUsed="0"/>
-    <w:lsdException w:name="Colorful List Accent 5" w:semiHidden="0" w:uiPriority="72" w:unhideWhenUsed="0"/>
-    <w:lsdException w:name="Colorful Grid Accent 5" w:semiHidden="0" w:uiPriority="73" w:unhideWhenUsed="0"/>
-    <w:lsdException w:name="Light Shading Accent 6" w:semiHidden="0" w:uiPriority="60" w:unhideWhenUsed="0"/>
-    <w:lsdException w:name="Light List Accent 6" w:semiHidden="0" w:uiPriority="61" w:unhideWhenUsed="0"/>
-    <w:lsdException w:name="Light Grid Accent 6" w:semiHidden="0" w:uiPriority="62" w:unhideWhenUsed="0"/>
-    <w:lsdException w:name="Medium Shading 1 Accent 6" w:semiHidden="0" w:uiPriority="63" w:unhideWhenUsed="0"/>
-    <w:lsdException w:name="Medium Shading 2 Accent 6" w:semiHidden="0" w:uiPriority="64" w:unhideWhenUsed="0"/>
-    <w:lsdException w:name="Medium List 1 Accent 6" w:semiHidden="0" w:uiPriority="65" w:unhideWhenUsed="0"/>
-    <w:lsdException w:name="Medium List 2 Accent 6" w:semiHidden="0" w:uiPriority="66" w:unhideWhenUsed="0"/>
-    <w:lsdException w:name="Medium Grid 1 Accent 6" w:semiHidden="0" w:uiPriority="67" w:unhideWhenUsed="0"/>
-    <w:lsdException w:name="Medium Grid 2 Accent 6" w:semiHidden="0" w:uiPriority="68" w:unhideWhenUsed="0"/>
-    <w:lsdException w:name="Medium Grid 3 Accent 6" w:semiHidden="0" w:uiPriority="69" w:unhideWhenUsed="0"/>
-    <w:lsdException w:name="Dark List Accent 6" w:semiHidden="0" w:uiPriority="70" w:unhideWhenUsed="0"/>
-    <w:lsdException w:name="Colorful Shading Accent 6" w:semiHidden="0" w:uiPriority="71" w:unhideWhenUsed="0"/>
-    <w:lsdException w:name="Colorful List Accent 6" w:semiHidden="0" w:uiPriority="72" w:unhideWhenUsed="0"/>
-    <w:lsdException w:name="Colorful Grid Accent 6" w:semiHidden="0" w:uiPriority="73" w:unhideWhenUsed="0"/>
-    <w:lsdException w:name="Subtle Emphasis" w:semiHidden="0" w:uiPriority="19" w:unhideWhenUsed="0" w:qFormat="1"/>
-    <w:lsdException w:name="Intense Emphasis" w:semiHidden="0" w:uiPriority="21" w:unhideWhenUsed="0" w:qFormat="1"/>
-    <w:lsdException w:name="Subtle Reference" w:semiHidden="0" w:uiPriority="31" w:unhideWhenUsed="0" w:qFormat="1"/>
-    <w:lsdException w:name="Intense Reference" w:semiHidden="0" w:uiPriority="32" w:unhideWhenUsed="0" w:qFormat="1"/>
-    <w:lsdException w:name="Book Title" w:semiHidden="0" w:uiPriority="33" w:unhideWhenUsed="0" w:qFormat="1"/>
-    <w:lsdException w:name="Bibliography" w:uiPriority="37"/>
-    <w:lsdException w:name="TOC Heading" w:uiPriority="39" w:qFormat="1"/>
-  </w:latentStyles>
-  <w:style w:type="paragraph" w:default="1" w:styleId="Normal">
-    <w:name w:val="Normal"/>
-    <w:qFormat/>
-  </w:style>
-  <w:style w:type="paragraph" w:styleId="Heading1">
-    <w:name w:val="heading 1"/>
-    <w:basedOn w:val="Normal"/>
-    <w:next w:val="Normal"/>
-    <w:link w:val="Heading1Char"/>
-    <w:uiPriority w:val="9"/>
-    <w:qFormat/>
-    <w:rsid w:val="00C96334"/>
-    <w:pPr>
-      <w:keepNext/>
-      <w:keepLines/>
-      <w:numPr>
-        <w:numId w:val="4"/>
-      </w:numPr>
-      <w:spacing w:before="480" w:after="0"/>
-      <w:outlineLvl w:val="0"/>
-    </w:pPr>
-    <w:rPr>
-      <w:rFonts w:asciiTheme="majorHAnsi" w:eastAsiaTheme="majorEastAsia" w:hAnsiTheme="majorHAnsi" w:cstheme="majorBidi"/>
-      <w:b/>
-      <w:bCs/>
-      <w:color w:val="365F91" w:themeColor="accent1" w:themeShade="BF"/>
-      <w:sz w:val="28"/>
-      <w:szCs w:val="28"/>
-    </w:rPr>
-  </w:style>
-  <w:style w:type="paragraph" w:styleId="Heading2">
-    <w:name w:val="heading 2"/>
-    <w:basedOn w:val="Normal"/>
-    <w:next w:val="Normal"/>
-    <w:link w:val="Heading2Char"/>
-    <w:uiPriority w:val="9"/>
-    <w:unhideWhenUsed/>
-    <w:qFormat/>
-    <w:rsid w:val="00C96334"/>
-    <w:pPr>
-      <w:keepNext/>
-      <w:keepLines/>
-      <w:numPr>
-        <w:ilvl w:val="1"/>
-        <w:numId w:val="4"/>
-      </w:numPr>
-      <w:spacing w:before="200" w:after="0"/>
-      <w:outlineLvl w:val="1"/>
-    </w:pPr>
-    <w:rPr>
-      <w:rFonts w:asciiTheme="majorHAnsi" w:eastAsiaTheme="majorEastAsia" w:hAnsiTheme="majorHAnsi" w:cstheme="majorBidi"/>
-      <w:b/>
-      <w:bCs/>
-      <w:color w:val="4F81BD" w:themeColor="accent1"/>
-      <w:sz w:val="26"/>
-      <w:szCs w:val="26"/>
-    </w:rPr>
-  </w:style>
-  <w:style w:type="paragraph" w:styleId="Heading3">
-    <w:name w:val="heading 3"/>
-    <w:basedOn w:val="Normal"/>
-    <w:next w:val="Normal"/>
-    <w:link w:val="Heading3Char"/>
-    <w:uiPriority w:val="9"/>
-    <w:unhideWhenUsed/>
-    <w:qFormat/>
-    <w:rsid w:val="00C96334"/>
-    <w:pPr>
-      <w:keepNext/>
-      <w:keepLines/>
-      <w:numPr>
-        <w:ilvl w:val="2"/>
-        <w:numId w:val="4"/>
-      </w:numPr>
-      <w:spacing w:before="200" w:after="0"/>
-      <w:outlineLvl w:val="2"/>
-    </w:pPr>
-    <w:rPr>
-      <w:rFonts w:asciiTheme="majorHAnsi" w:eastAsiaTheme="majorEastAsia" w:hAnsiTheme="majorHAnsi" w:cstheme="majorBidi"/>
-      <w:b/>
-      <w:bCs/>
-      <w:color w:val="4F81BD" w:themeColor="accent1"/>
-    </w:rPr>
-  </w:style>
-  <w:style w:type="paragraph" w:styleId="Heading4">
-    <w:name w:val="heading 4"/>
-    <w:basedOn w:val="Normal"/>
-    <w:next w:val="Normal"/>
-    <w:link w:val="Heading4Char"/>
-    <w:uiPriority w:val="9"/>
-    <w:semiHidden/>
-    <w:unhideWhenUsed/>
-    <w:qFormat/>
-    <w:rsid w:val="003D418F"/>
-    <w:pPr>
-      <w:keepNext/>
-      <w:keepLines/>
-      <w:numPr>
-        <w:ilvl w:val="3"/>
-        <w:numId w:val="4"/>
-      </w:numPr>
-      <w:spacing w:before="200" w:after="0"/>
-      <w:outlineLvl w:val="3"/>
-    </w:pPr>
-    <w:rPr>
-      <w:rFonts w:asciiTheme="majorHAnsi" w:eastAsiaTheme="majorEastAsia" w:hAnsiTheme="majorHAnsi" w:cstheme="majorBidi"/>
-      <w:b/>
-      <w:bCs/>
-      <w:i/>
-      <w:iCs/>
-      <w:color w:val="4F81BD" w:themeColor="accent1"/>
-    </w:rPr>
-  </w:style>
-  <w:style w:type="paragraph" w:styleId="Heading5">
-    <w:name w:val="heading 5"/>
-    <w:basedOn w:val="Normal"/>
-    <w:next w:val="Normal"/>
-    <w:link w:val="Heading5Char"/>
-    <w:uiPriority w:val="9"/>
-    <w:semiHidden/>
-    <w:unhideWhenUsed/>
-    <w:qFormat/>
-    <w:rsid w:val="003D418F"/>
-    <w:pPr>
-      <w:keepNext/>
-      <w:keepLines/>
-      <w:numPr>
-        <w:ilvl w:val="4"/>
-        <w:numId w:val="4"/>
-      </w:numPr>
-      <w:spacing w:before="200" w:after="0"/>
-      <w:outlineLvl w:val="4"/>
-    </w:pPr>
-    <w:rPr>
-      <w:rFonts w:asciiTheme="majorHAnsi" w:eastAsiaTheme="majorEastAsia" w:hAnsiTheme="majorHAnsi" w:cstheme="majorBidi"/>
-      <w:color w:val="243F60" w:themeColor="accent1" w:themeShade="7F"/>
-    </w:rPr>
-  </w:style>
-  <w:style w:type="paragraph" w:styleId="Heading6">
-    <w:name w:val="heading 6"/>
-    <w:basedOn w:val="Normal"/>
-    <w:next w:val="Normal"/>
-    <w:link w:val="Heading6Char"/>
-    <w:uiPriority w:val="9"/>
-    <w:semiHidden/>
-    <w:unhideWhenUsed/>
-    <w:qFormat/>
-    <w:rsid w:val="003D418F"/>
-    <w:pPr>
-      <w:keepNext/>
-      <w:keepLines/>
-      <w:numPr>
-        <w:ilvl w:val="5"/>
-        <w:numId w:val="4"/>
-      </w:numPr>
-      <w:spacing w:before="200" w:after="0"/>
-      <w:outlineLvl w:val="5"/>
-    </w:pPr>
-    <w:rPr>
-      <w:rFonts w:asciiTheme="majorHAnsi" w:eastAsiaTheme="majorEastAsia" w:hAnsiTheme="majorHAnsi" w:cstheme="majorBidi"/>
-      <w:i/>
-      <w:iCs/>
-      <w:color w:val="243F60" w:themeColor="accent1" w:themeShade="7F"/>
-    </w:rPr>
-  </w:style>
-  <w:style w:type="paragraph" w:styleId="Heading7">
-    <w:name w:val="heading 7"/>
-    <w:basedOn w:val="Normal"/>
-    <w:next w:val="Normal"/>
-    <w:link w:val="Heading7Char"/>
-    <w:uiPriority w:val="9"/>
-    <w:semiHidden/>
-    <w:unhideWhenUsed/>
-    <w:qFormat/>
-    <w:rsid w:val="003D418F"/>
-    <w:pPr>
-      <w:keepNext/>
-      <w:keepLines/>
-      <w:numPr>
-        <w:ilvl w:val="6"/>
-        <w:numId w:val="4"/>
-      </w:numPr>
-      <w:spacing w:before="200" w:after="0"/>
-      <w:outlineLvl w:val="6"/>
-    </w:pPr>
-    <w:rPr>
-      <w:rFonts w:asciiTheme="majorHAnsi" w:eastAsiaTheme="majorEastAsia" w:hAnsiTheme="majorHAnsi" w:cstheme="majorBidi"/>
-      <w:i/>
-      <w:iCs/>
-      <w:color w:val="404040" w:themeColor="text1" w:themeTint="BF"/>
-    </w:rPr>
-  </w:style>
-  <w:style w:type="paragraph" w:styleId="Heading8">
-    <w:name w:val="heading 8"/>
-    <w:basedOn w:val="Normal"/>
-    <w:next w:val="Normal"/>
-    <w:link w:val="Heading8Char"/>
-    <w:uiPriority w:val="9"/>
-    <w:semiHidden/>
-    <w:unhideWhenUsed/>
-    <w:qFormat/>
-    <w:rsid w:val="003D418F"/>
-    <w:pPr>
-      <w:keepNext/>
-      <w:keepLines/>
-      <w:numPr>
-        <w:ilvl w:val="7"/>
-        <w:numId w:val="4"/>
-      </w:numPr>
-      <w:spacing w:before="200" w:after="0"/>
-      <w:outlineLvl w:val="7"/>
-    </w:pPr>
-    <w:rPr>
-      <w:rFonts w:asciiTheme="majorHAnsi" w:eastAsiaTheme="majorEastAsia" w:hAnsiTheme="majorHAnsi" w:cstheme="majorBidi"/>
-      <w:color w:val="404040" w:themeColor="text1" w:themeTint="BF"/>
-      <w:sz w:val="20"/>
-      <w:szCs w:val="20"/>
-    </w:rPr>
-  </w:style>
-  <w:style w:type="paragraph" w:styleId="Heading9">
-    <w:name w:val="heading 9"/>
-    <w:basedOn w:val="Normal"/>
-    <w:next w:val="Normal"/>
-    <w:link w:val="Heading9Char"/>
-    <w:uiPriority w:val="9"/>
-    <w:semiHidden/>
-    <w:unhideWhenUsed/>
-    <w:qFormat/>
-    <w:rsid w:val="003D418F"/>
-    <w:pPr>
-      <w:keepNext/>
-      <w:keepLines/>
-      <w:numPr>
-        <w:ilvl w:val="8"/>
-        <w:numId w:val="4"/>
-      </w:numPr>
-      <w:spacing w:before="200" w:after="0"/>
-      <w:outlineLvl w:val="8"/>
-    </w:pPr>
-    <w:rPr>
-      <w:rFonts w:asciiTheme="majorHAnsi" w:eastAsiaTheme="majorEastAsia" w:hAnsiTheme="majorHAnsi" w:cstheme="majorBidi"/>
-      <w:i/>
-      <w:iCs/>
-      <w:color w:val="404040" w:themeColor="text1" w:themeTint="BF"/>
-      <w:sz w:val="20"/>
-      <w:szCs w:val="20"/>
-    </w:rPr>
-  </w:style>
-  <w:style w:type="character" w:default="1" w:styleId="DefaultParagraphFont">
-    <w:name w:val="Default Paragraph Font"/>
-    <w:uiPriority w:val="1"/>
-    <w:semiHidden/>
-    <w:unhideWhenUsed/>
-  </w:style>
-  <w:style w:type="table" w:default="1" w:styleId="TableNormal">
-    <w:name w:val="Normal Table"/>
-    <w:uiPriority w:val="99"/>
-    <w:semiHidden/>
-    <w:unhideWhenUsed/>
-    <w:tblPr>
-      <w:tblInd w:w="0" w:type="dxa"/>
-      <w:tblCellMar>
-        <w:top w:w="0" w:type="dxa"/>
-        <w:left w:w="108" w:type="dxa"/>
-        <w:bottom w:w="0" w:type="dxa"/>
-        <w:right w:w="108" w:type="dxa"/>
-      </w:tblCellMar>
-    </w:tblPr>
-  </w:style>
-  <w:style w:type="numbering" w:default="1" w:styleId="NoList">
-    <w:name w:val="No List"/>
-    <w:uiPriority w:val="99"/>
-    <w:semiHidden/>
-    <w:unhideWhenUsed/>
-  </w:style>
-  <w:style w:type="character" w:customStyle="1" w:styleId="Heading1Char">
-    <w:name w:val="Heading 1 Char"/>
-    <w:basedOn w:val="DefaultParagraphFont"/>
-    <w:link w:val="Heading1"/>
-    <w:uiPriority w:val="9"/>
-    <w:rsid w:val="00C96334"/>
-    <w:rPr>
-      <w:rFonts w:asciiTheme="majorHAnsi" w:eastAsiaTheme="majorEastAsia" w:hAnsiTheme="majorHAnsi" w:cstheme="majorBidi"/>
-      <w:b/>
-      <w:bCs/>
-      <w:color w:val="365F91" w:themeColor="accent1" w:themeShade="BF"/>
-      <w:sz w:val="28"/>
-      <w:szCs w:val="28"/>
-    </w:rPr>
-  </w:style>
-  <w:style w:type="character" w:customStyle="1" w:styleId="Heading2Char">
-    <w:name w:val="Heading 2 Char"/>
-    <w:basedOn w:val="DefaultParagraphFont"/>
-    <w:link w:val="Heading2"/>
-    <w:uiPriority w:val="9"/>
-    <w:rsid w:val="00C96334"/>
-    <w:rPr>
-      <w:rFonts w:asciiTheme="majorHAnsi" w:eastAsiaTheme="majorEastAsia" w:hAnsiTheme="majorHAnsi" w:cstheme="majorBidi"/>
-      <w:b/>
-      <w:bCs/>
-      <w:color w:val="4F81BD" w:themeColor="accent1"/>
-      <w:sz w:val="26"/>
-      <w:szCs w:val="26"/>
-    </w:rPr>
-  </w:style>
-  <w:style w:type="character" w:customStyle="1" w:styleId="Heading3Char">
-    <w:name w:val="Heading 3 Char"/>
-    <w:basedOn w:val="DefaultParagraphFont"/>
-    <w:link w:val="Heading3"/>
-    <w:uiPriority w:val="9"/>
-    <w:rsid w:val="00C96334"/>
-    <w:rPr>
-      <w:rFonts w:asciiTheme="majorHAnsi" w:eastAsiaTheme="majorEastAsia" w:hAnsiTheme="majorHAnsi" w:cstheme="majorBidi"/>
-      <w:b/>
-      <w:bCs/>
-      <w:color w:val="4F81BD" w:themeColor="accent1"/>
-    </w:rPr>
-  </w:style>
-  <w:style w:type="paragraph" w:styleId="ListParagraph">
-    <w:name w:val="List Paragraph"/>
-    <w:basedOn w:val="Normal"/>
-    <w:uiPriority w:val="34"/>
-    <w:qFormat/>
-    <w:rsid w:val="00015AEE"/>
-    <w:pPr>
-      <w:ind w:left="720"/>
-      <w:contextualSpacing/>
-    </w:pPr>
-  </w:style>
-  <w:style w:type="paragraph" w:styleId="Bibliography">
-    <w:name w:val="Bibliography"/>
-    <w:basedOn w:val="Normal"/>
-    <w:next w:val="Normal"/>
-    <w:uiPriority w:val="37"/>
-    <w:unhideWhenUsed/>
-    <w:rsid w:val="00EA503B"/>
-  </w:style>
-  <w:style w:type="paragraph" w:styleId="BalloonText">
-    <w:name w:val="Balloon Text"/>
-    <w:basedOn w:val="Normal"/>
-    <w:link w:val="BalloonTextChar"/>
-    <w:uiPriority w:val="99"/>
-    <w:semiHidden/>
-    <w:unhideWhenUsed/>
-    <w:rsid w:val="00EA503B"/>
-    <w:pPr>
-      <w:spacing w:after="0" w:line="240" w:lineRule="auto"/>
-    </w:pPr>
-    <w:rPr>
-      <w:rFonts w:ascii="Tahoma" w:hAnsi="Tahoma" w:cs="Tahoma"/>
-      <w:sz w:val="16"/>
-      <w:szCs w:val="16"/>
-    </w:rPr>
-  </w:style>
-  <w:style w:type="character" w:customStyle="1" w:styleId="BalloonTextChar">
-    <w:name w:val="Balloon Text Char"/>
-    <w:basedOn w:val="DefaultParagraphFont"/>
-    <w:link w:val="BalloonText"/>
-    <w:uiPriority w:val="99"/>
-    <w:semiHidden/>
-    <w:rsid w:val="00EA503B"/>
-    <w:rPr>
-      <w:rFonts w:ascii="Tahoma" w:hAnsi="Tahoma" w:cs="Tahoma"/>
-      <w:sz w:val="16"/>
-      <w:szCs w:val="16"/>
-    </w:rPr>
-  </w:style>
-  <w:style w:type="paragraph" w:styleId="FootnoteText">
-    <w:name w:val="footnote text"/>
-    <w:basedOn w:val="Normal"/>
-    <w:link w:val="FootnoteTextChar"/>
-    <w:uiPriority w:val="99"/>
-    <w:semiHidden/>
-    <w:unhideWhenUsed/>
-    <w:rsid w:val="00EA503B"/>
-    <w:pPr>
-      <w:spacing w:after="0" w:line="240" w:lineRule="auto"/>
-    </w:pPr>
-    <w:rPr>
-      <w:sz w:val="20"/>
-      <w:szCs w:val="20"/>
-    </w:rPr>
-  </w:style>
-  <w:style w:type="character" w:customStyle="1" w:styleId="FootnoteTextChar">
-    <w:name w:val="Footnote Text Char"/>
-    <w:basedOn w:val="DefaultParagraphFont"/>
-    <w:link w:val="FootnoteText"/>
-    <w:uiPriority w:val="99"/>
-    <w:semiHidden/>
-    <w:rsid w:val="00EA503B"/>
-    <w:rPr>
-      <w:sz w:val="20"/>
-      <w:szCs w:val="20"/>
-    </w:rPr>
-  </w:style>
-  <w:style w:type="character" w:styleId="FootnoteReference">
-    <w:name w:val="footnote reference"/>
-    <w:basedOn w:val="DefaultParagraphFont"/>
-    <w:uiPriority w:val="99"/>
-    <w:semiHidden/>
-    <w:unhideWhenUsed/>
-    <w:rsid w:val="00EA503B"/>
-    <w:rPr>
-      <w:vertAlign w:val="superscript"/>
-    </w:rPr>
-  </w:style>
-  <w:style w:type="paragraph" w:styleId="TOCHeading">
-    <w:name w:val="TOC Heading"/>
-    <w:basedOn w:val="Heading1"/>
-    <w:next w:val="Normal"/>
-    <w:uiPriority w:val="39"/>
-    <w:semiHidden/>
-    <w:unhideWhenUsed/>
-    <w:qFormat/>
-    <w:rsid w:val="00841E47"/>
-    <w:pPr>
-      <w:outlineLvl w:val="9"/>
-    </w:pPr>
-    <w:rPr>
-      <w:lang w:eastAsia="ja-JP"/>
-    </w:rPr>
-  </w:style>
-  <w:style w:type="paragraph" w:styleId="TOC1">
-    <w:name w:val="toc 1"/>
-    <w:basedOn w:val="Normal"/>
-    <w:next w:val="Normal"/>
-    <w:autoRedefine/>
-    <w:uiPriority w:val="39"/>
-    <w:unhideWhenUsed/>
-    <w:rsid w:val="003D418F"/>
-    <w:pPr>
-      <w:tabs>
-        <w:tab w:val="left" w:pos="440"/>
-        <w:tab w:val="right" w:leader="dot" w:pos="9350"/>
-      </w:tabs>
-      <w:spacing w:after="100"/>
-    </w:pPr>
-  </w:style>
-  <w:style w:type="paragraph" w:styleId="TOC2">
-    <w:name w:val="toc 2"/>
-    <w:basedOn w:val="Normal"/>
-    <w:next w:val="Normal"/>
-    <w:autoRedefine/>
-    <w:uiPriority w:val="39"/>
-    <w:unhideWhenUsed/>
-    <w:rsid w:val="00841E47"/>
-    <w:pPr>
-      <w:spacing w:after="100"/>
-      <w:ind w:left="220"/>
-    </w:pPr>
-  </w:style>
-  <w:style w:type="paragraph" w:styleId="TOC3">
-    <w:name w:val="toc 3"/>
-    <w:basedOn w:val="Normal"/>
-    <w:next w:val="Normal"/>
-    <w:autoRedefine/>
-    <w:uiPriority w:val="39"/>
-    <w:unhideWhenUsed/>
-    <w:rsid w:val="00841E47"/>
-    <w:pPr>
-      <w:spacing w:after="100"/>
-      <w:ind w:left="440"/>
-    </w:pPr>
-  </w:style>
-  <w:style w:type="character" w:styleId="Hyperlink">
-    <w:name w:val="Hyperlink"/>
-    <w:basedOn w:val="DefaultParagraphFont"/>
-    <w:uiPriority w:val="99"/>
-    <w:unhideWhenUsed/>
-    <w:rsid w:val="00841E47"/>
-    <w:rPr>
-      <w:color w:val="0000FF" w:themeColor="hyperlink"/>
-      <w:u w:val="single"/>
-    </w:rPr>
-  </w:style>
-  <w:style w:type="character" w:customStyle="1" w:styleId="Heading4Char">
-    <w:name w:val="Heading 4 Char"/>
-    <w:basedOn w:val="DefaultParagraphFont"/>
-    <w:link w:val="Heading4"/>
-    <w:uiPriority w:val="9"/>
-    <w:semiHidden/>
-    <w:rsid w:val="003D418F"/>
-    <w:rPr>
-      <w:rFonts w:asciiTheme="majorHAnsi" w:eastAsiaTheme="majorEastAsia" w:hAnsiTheme="majorHAnsi" w:cstheme="majorBidi"/>
-      <w:b/>
-      <w:bCs/>
-      <w:i/>
-      <w:iCs/>
-      <w:color w:val="4F81BD" w:themeColor="accent1"/>
-    </w:rPr>
-  </w:style>
-  <w:style w:type="character" w:customStyle="1" w:styleId="Heading5Char">
-    <w:name w:val="Heading 5 Char"/>
-    <w:basedOn w:val="DefaultParagraphFont"/>
-    <w:link w:val="Heading5"/>
-    <w:uiPriority w:val="9"/>
-    <w:semiHidden/>
-    <w:rsid w:val="003D418F"/>
-    <w:rPr>
-      <w:rFonts w:asciiTheme="majorHAnsi" w:eastAsiaTheme="majorEastAsia" w:hAnsiTheme="majorHAnsi" w:cstheme="majorBidi"/>
-      <w:color w:val="243F60" w:themeColor="accent1" w:themeShade="7F"/>
-    </w:rPr>
-  </w:style>
-  <w:style w:type="character" w:customStyle="1" w:styleId="Heading6Char">
-    <w:name w:val="Heading 6 Char"/>
-    <w:basedOn w:val="DefaultParagraphFont"/>
-    <w:link w:val="Heading6"/>
-    <w:uiPriority w:val="9"/>
-    <w:semiHidden/>
-    <w:rsid w:val="003D418F"/>
-    <w:rPr>
-      <w:rFonts w:asciiTheme="majorHAnsi" w:eastAsiaTheme="majorEastAsia" w:hAnsiTheme="majorHAnsi" w:cstheme="majorBidi"/>
-      <w:i/>
-      <w:iCs/>
-      <w:color w:val="243F60" w:themeColor="accent1" w:themeShade="7F"/>
-    </w:rPr>
-  </w:style>
-  <w:style w:type="character" w:customStyle="1" w:styleId="Heading7Char">
-    <w:name w:val="Heading 7 Char"/>
-    <w:basedOn w:val="DefaultParagraphFont"/>
-    <w:link w:val="Heading7"/>
-    <w:uiPriority w:val="9"/>
-    <w:semiHidden/>
-    <w:rsid w:val="003D418F"/>
-    <w:rPr>
-      <w:rFonts w:asciiTheme="majorHAnsi" w:eastAsiaTheme="majorEastAsia" w:hAnsiTheme="majorHAnsi" w:cstheme="majorBidi"/>
-      <w:i/>
-      <w:iCs/>
-      <w:color w:val="404040" w:themeColor="text1" w:themeTint="BF"/>
-    </w:rPr>
-  </w:style>
-  <w:style w:type="character" w:customStyle="1" w:styleId="Heading8Char">
-    <w:name w:val="Heading 8 Char"/>
-    <w:basedOn w:val="DefaultParagraphFont"/>
-    <w:link w:val="Heading8"/>
-    <w:uiPriority w:val="9"/>
-    <w:semiHidden/>
-    <w:rsid w:val="003D418F"/>
-    <w:rPr>
-      <w:rFonts w:asciiTheme="majorHAnsi" w:eastAsiaTheme="majorEastAsia" w:hAnsiTheme="majorHAnsi" w:cstheme="majorBidi"/>
-      <w:color w:val="404040" w:themeColor="text1" w:themeTint="BF"/>
-      <w:sz w:val="20"/>
-      <w:szCs w:val="20"/>
-    </w:rPr>
-  </w:style>
-  <w:style w:type="character" w:customStyle="1" w:styleId="Heading9Char">
-    <w:name w:val="Heading 9 Char"/>
-    <w:basedOn w:val="DefaultParagraphFont"/>
-    <w:link w:val="Heading9"/>
-    <w:uiPriority w:val="9"/>
-    <w:semiHidden/>
-    <w:rsid w:val="003D418F"/>
-    <w:rPr>
-      <w:rFonts w:asciiTheme="majorHAnsi" w:eastAsiaTheme="majorEastAsia" w:hAnsiTheme="majorHAnsi" w:cstheme="majorBidi"/>
-      <w:i/>
-      <w:iCs/>
-      <w:color w:val="404040" w:themeColor="text1" w:themeTint="BF"/>
-      <w:sz w:val="20"/>
-      <w:szCs w:val="20"/>
-    </w:rPr>
-  </w:style>
-  <w:style w:type="paragraph" w:styleId="Caption">
-    <w:name w:val="caption"/>
-    <w:basedOn w:val="Normal"/>
-    <w:next w:val="Normal"/>
-    <w:uiPriority w:val="35"/>
-    <w:unhideWhenUsed/>
-    <w:qFormat/>
-    <w:rsid w:val="00EB56EE"/>
-    <w:pPr>
-      <w:spacing w:line="240" w:lineRule="auto"/>
-    </w:pPr>
-    <w:rPr>
-      <w:b/>
-      <w:bCs/>
-      <w:color w:val="4F81BD" w:themeColor="accent1"/>
-      <w:sz w:val="18"/>
-      <w:szCs w:val="18"/>
-    </w:rPr>
-  </w:style>
-</w:styles>
-</file>
-
-<file path=word/stylesWithEffects.xml><?xml version="1.0" encoding="utf-8"?>
-<w:styles xmlns:wpc="http://schemas.microsoft.com/office/word/2010/wordprocessingCanvas" xmlns:mc="http://schemas.openxmlformats.org/markup-compatibility/2006" xmlns:o="urn:schemas-microsoft-com:office:office" xmlns:r="http://schemas.openxmlformats.org/officeDocument/2006/relationships" xmlns:m="http://schemas.openxmlformats.org/officeDocument/2006/math" xmlns:v="urn:schemas-microsoft-com:vml" xmlns:wp14="http://schemas.microsoft.com/office/word/2010/wordprocessingDrawing" xmlns:wp="http://schemas.openxmlformats.org/drawingml/2006/wordprocessingDrawing" xmlns:w10="urn:schemas-microsoft-com:office:word" xmlns:w="http://schemas.openxmlformats.org/wordprocessingml/2006/main" xmlns:w14="http://schemas.microsoft.com/office/word/2010/wordml" xmlns:wpg="http://schemas.microsoft.com/office/word/2010/wordprocessingGroup" xmlns:wpi="http://schemas.microsoft.com/office/word/2010/wordprocessingInk" xmlns:wne="http://schemas.microsoft.com/office/word/2006/wordml" xmlns:wps="http://schemas.microsoft.com/office/word/2010/wordprocessingShape" mc:Ignorable="w14 wp14">
-  <w:docDefaults>
-    <w:rPrDefault>
-      <w:rPr>
-        <w:rFonts w:asciiTheme="minorHAnsi" w:eastAsiaTheme="minorHAnsi" w:hAnsiTheme="minorHAnsi" w:cstheme="minorBidi"/>
-        <w:sz w:val="22"/>
-        <w:szCs w:val="22"/>
-        <w:lang w:val="en-US" w:eastAsia="en-US" w:bidi="ar-SA"/>
-      </w:rPr>
-    </w:rPrDefault>
-    <w:pPrDefault>
-      <w:pPr>
-        <w:spacing w:after="200" w:line="276" w:lineRule="auto"/>
-      </w:pPr>
-    </w:pPrDefault>
-  </w:docDefaults>
-  <w:latentStyles w:defLockedState="0" w:defUIPriority="99" w:defSemiHidden="1" w:defUnhideWhenUsed="1" w:defQFormat="0" w:count="267">
-    <w:lsdException w:name="Normal" w:semiHidden="0" w:uiPriority="0" w:unhideWhenUsed="0" w:qFormat="1"/>
-    <w:lsdException w:name="heading 1" w:semiHidden="0" w:uiPriority="9" w:unhideWhenUsed="0" w:qFormat="1"/>
-    <w:lsdException w:name="heading 2" w:uiPriority="9" w:qFormat="1"/>
-    <w:lsdException w:name="heading 3" w:uiPriority="9" w:qFormat="1"/>
-    <w:lsdException w:name="heading 4" w:uiPriority="9" w:qFormat="1"/>
-    <w:lsdException w:name="heading 5" w:uiPriority="9" w:qFormat="1"/>
-    <w:lsdException w:name="heading 6" w:uiPriority="9" w:qFormat="1"/>
-    <w:lsdException w:name="heading 7" w:uiPriority="9" w:qFormat="1"/>
-    <w:lsdException w:name="heading 8" w:uiPriority="9" w:qFormat="1"/>
-    <w:lsdException w:name="heading 9" w:uiPriority="9" w:qFormat="1"/>
-    <w:lsdException w:name="toc 1" w:uiPriority="39"/>
-    <w:lsdException w:name="toc 2" w:uiPriority="39"/>
-    <w:lsdException w:name="toc 3" w:uiPriority="39"/>
-    <w:lsdException w:name="toc 4" w:uiPriority="39"/>
-    <w:lsdException w:name="toc 5" w:uiPriority="39"/>
-    <w:lsdException w:name="toc 6" w:uiPriority="39"/>
-    <w:lsdException w:name="toc 7" w:uiPriority="39"/>
-    <w:lsdException w:name="toc 8" w:uiPriority="39"/>
-    <w:lsdException w:name="toc 9" w:uiPriority="39"/>
-    <w:lsdException w:name="caption" w:uiPriority="35" w:qFormat="1"/>
-    <w:lsdException w:name="Title" w:semiHidden="0" w:uiPriority="10" w:unhideWhenUsed="0" w:qFormat="1"/>
-    <w:lsdException w:name="Default Paragraph Font" w:uiPriority="1"/>
-    <w:lsdException w:name="Subtitle" w:semiHidden="0" w:uiPriority="11" w:unhideWhenUsed="0" w:qFormat="1"/>
-    <w:lsdException w:name="Strong" w:semiHidden="0" w:uiPriority="22" w:unhideWhenUsed="0" w:qFormat="1"/>
-    <w:lsdException w:name="Emphasis" w:semiHidden="0" w:uiPriority="20" w:unhideWhenUsed="0" w:qFormat="1"/>
-    <w:lsdException w:name="Table Grid" w:semiHidden="0" w:uiPriority="59" w:unhideWhenUsed="0"/>
-    <w:lsdException w:name="Placeholder Text" w:unhideWhenUsed="0"/>
-    <w:lsdException w:name="No Spacing" w:semiHidden="0" w:uiPriority="1" w:unhideWhenUsed="0" w:qFormat="1"/>
-    <w:lsdException w:name="Light Shading" w:semiHidden="0" w:uiPriority="60" w:unhideWhenUsed="0"/>
-    <w:lsdException w:name="Light List" w:semiHidden="0" w:uiPriority="61" w:unhideWhenUsed="0"/>
-    <w:lsdException w:name="Light Grid" w:semiHidden="0" w:uiPriority="62" w:unhideWhenUsed="0"/>
-    <w:lsdException w:name="Medium Shading 1" w:semiHidden="0" w:uiPriority="63" w:unhideWhenUsed="0"/>
-    <w:lsdException w:name="Medium Shading 2" w:semiHidden="0" w:uiPriority="64" w:unhideWhenUsed="0"/>
-    <w:lsdException w:name="Medium List 1" w:semiHidden="0" w:uiPriority="65" w:unhideWhenUsed="0"/>
-    <w:lsdException w:name="Medium List 2" w:semiHidden="0" w:uiPriority="66" w:unhideWhenUsed="0"/>
-    <w:lsdException w:name="Medium Grid 1" w:semiHidden="0" w:uiPriority="67" w:unhideWhenUsed="0"/>
-    <w:lsdException w:name="Medium Grid 2" w:semiHidden="0" w:uiPriority="68" w:unhideWhenUsed="0"/>
-    <w:lsdException w:name="Medium Grid 3" w:semiHidden="0" w:uiPriority="69" w:unhideWhenUsed="0"/>
-    <w:lsdException w:name="Dark List" w:semiHidden="0" w:uiPriority="70" w:unhideWhenUsed="0"/>
-    <w:lsdException w:name="Colorful Shading" w:semiHidden="0" w:uiPriority="71" w:unhideWhenUsed="0"/>
-    <w:lsdException w:name="Colorful List" w:semiHidden="0" w:uiPriority="72" w:unhideWhenUsed="0"/>
-    <w:lsdException w:name="Colorful Grid" w:semiHidden="0" w:uiPriority="73" w:unhideWhenUsed="0"/>
-    <w:lsdException w:name="Light Shading Accent 1" w:semiHidden="0" w:uiPriority="60" w:unhideWhenUsed="0"/>
-    <w:lsdException w:name="Light List Accent 1" w:semiHidden="0" w:uiPriority="61" w:unhideWhenUsed="0"/>
-    <w:lsdException w:name="Light Grid Accent 1" w:semiHidden="0" w:uiPriority="62" w:unhideWhenUsed="0"/>
-    <w:lsdException w:name="Medium Shading 1 Accent 1" w:semiHidden="0" w:uiPriority="63" w:unhideWhenUsed="0"/>
-    <w:lsdException w:name="Medium Shading 2 Accent 1" w:semiHidden="0" w:uiPriority="64" w:unhideWhenUsed="0"/>
-    <w:lsdException w:name="Medium List 1 Accent 1" w:semiHidden="0" w:uiPriority="65" w:unhideWhenUsed="0"/>
-    <w:lsdException w:name="Revision" w:unhideWhenUsed="0"/>
-    <w:lsdException w:name="List Paragraph" w:semiHidden="0" w:uiPriority="34" w:unhideWhenUsed="0" w:qFormat="1"/>
-    <w:lsdException w:name="Quote" w:semiHidden="0" w:uiPriority="29" w:unhideWhenUsed="0" w:qFormat="1"/>
-    <w:lsdException w:name="Intense Quote" w:semiHidden="0" w:uiPriority="30" w:unhideWhenUsed="0" w:qFormat="1"/>
-    <w:lsdException w:name="Medium List 2 Accent 1" w:semiHidden="0" w:uiPriority="66" w:unhideWhenUsed="0"/>
-    <w:lsdException w:name="Medium Grid 1 Accent 1" w:semiHidden="0" w:uiPriority="67" w:unhideWhenUsed="0"/>
-    <w:lsdException w:name="Medium Grid 2 Accent 1" w:semiHidden="0" w:uiPriority="68" w:unhideWhenUsed="0"/>
-    <w:lsdException w:name="Medium Grid 3 Accent 1" w:semiHidden="0" w:uiPriority="69" w:unhideWhenUsed="0"/>
-    <w:lsdException w:name="Dark List Accent 1" w:semiHidden="0" w:uiPriority="70" w:unhideWhenUsed="0"/>
-    <w:lsdException w:name="Colorful Shading Accent 1" w:semiHidden="0" w:uiPriority="71" w:unhideWhenUsed="0"/>
-    <w:lsdException w:name="Colorful List Accent 1" w:semiHidden="0" w:uiPriority="72" w:unhideWhenUsed="0"/>
-    <w:lsdException w:name="Colorful Grid Accent 1" w:semiHidden="0" w:uiPriority="73" w:unhideWhenUsed="0"/>
-    <w:lsdException w:name="Light Shading Accent 2" w:semiHidden="0" w:uiPriority="60" w:unhideWhenUsed="0"/>
-    <w:lsdException w:name="Light List Accent 2" w:semiHidden="0" w:uiPriority="61" w:unhideWhenUsed="0"/>
-    <w:lsdException w:name="Light Grid Accent 2" w:semiHidden="0" w:uiPriority="62" w:unhideWhenUsed="0"/>
-    <w:lsdException w:name="Medium Shading 1 Accent 2" w:semiHidden="0" w:uiPriority="63" w:unhideWhenUsed="0"/>
-    <w:lsdException w:name="Medium Shading 2 Accent 2" w:semiHidden="0" w:uiPriority="64" w:unhideWhenUsed="0"/>
-    <w:lsdException w:name="Medium List 1 Accent 2" w:semiHidden="0" w:uiPriority="65" w:unhideWhenUsed="0"/>
-    <w:lsdException w:name="Medium List 2 Accent 2" w:semiHidden="0" w:uiPriority="66" w:unhideWhenUsed="0"/>
-    <w:lsdException w:name="Medium Grid 1 Accent 2" w:semiHidden="0" w:uiPriority="67" w:unhideWhenUsed="0"/>
-    <w:lsdException w:name="Medium Grid 2 Accent 2" w:semiHidden="0" w:uiPriority="68" w:unhideWhenUsed="0"/>
-    <w:lsdException w:name="Medium Grid 3 Accent 2" w:semiHidden="0" w:uiPriority="69" w:unhideWhenUsed="0"/>
-    <w:lsdException w:name="Dark List Accent 2" w:semiHidden="0" w:uiPriority="70" w:unhideWhenUsed="0"/>
-    <w:lsdException w:name="Colorful Shading Accent 2" w:semiHidden="0" w:uiPriority="71" w:unhideWhenUsed="0"/>
-    <w:lsdException w:name="Colorful List Accent 2" w:semiHidden="0" w:uiPriority="72" w:unhideWhenUsed="0"/>
-    <w:lsdException w:name="Colorful Grid Accent 2" w:semiHidden="0" w:uiPriority="73" w:unhideWhenUsed="0"/>
-    <w:lsdException w:name="Light Shading Accent 3" w:semiHidden="0" w:uiPriority="60" w:unhideWhenUsed="0"/>
-    <w:lsdException w:name="Light List Accent 3" w:semiHidden="0" w:uiPriority="61" w:unhideWhenUsed="0"/>
-    <w:lsdException w:name="Light Grid Accent 3" w:semiHidden="0" w:uiPriority="62" w:unhideWhenUsed="0"/>
-    <w:lsdException w:name="Medium Shading 1 Accent 3" w:semiHidden="0" w:uiPriority="63" w:unhideWhenUsed="0"/>
-    <w:lsdException w:name="Medium Shading 2 Accent 3" w:semiHidden="0" w:uiPriority="64" w:unhideWhenUsed="0"/>
-    <w:lsdException w:name="Medium List 1 Accent 3" w:semiHidden="0" w:uiPriority="65" w:unhideWhenUsed="0"/>
-    <w:lsdException w:name="Medium List 2 Accent 3" w:semiHidden="0" w:uiPriority="66" w:unhideWhenUsed="0"/>
-    <w:lsdException w:name="Medium Grid 1 Accent 3" w:semiHidden="0" w:uiPriority="67" w:unhideWhenUsed="0"/>
-    <w:lsdException w:name="Medium Grid 2 Accent 3" w:semiHidden="0" w:uiPriority="68" w:unhideWhenUsed="0"/>
-    <w:lsdException w:name="Medium Grid 3 Accent 3" w:semiHidden="0" w:uiPriority="69" w:unhideWhenUsed="0"/>
-    <w:lsdException w:name="Dark List Accent 3" w:semiHidden="0" w:uiPriority="70" w:unhideWhenUsed="0"/>
-    <w:lsdException w:name="Colorful Shading Accent 3" w:semiHidden="0" w:uiPriority="71" w:unhideWhenUsed="0"/>
-    <w:lsdException w:name="Colorful List Accent 3" w:semiHidden="0" w:uiPriority="72" w:unhideWhenUsed="0"/>
-    <w:lsdException w:name="Colorful Grid Accent 3" w:semiHidden="0" w:uiPriority="73" w:unhideWhenUsed="0"/>
-    <w:lsdException w:name="Light Shading Accent 4" w:semiHidden="0" w:uiPriority="60" w:unhideWhenUsed="0"/>
-    <w:lsdException w:name="Light List Accent 4" w:semiHidden="0" w:uiPriority="61" w:unhideWhenUsed="0"/>
-    <w:lsdException w:name="Light Grid Accent 4" w:semiHidden="0" w:uiPriority="62" w:unhideWhenUsed="0"/>
-    <w:lsdException w:name="Medium Shading 1 Accent 4" w:semiHidden="0" w:uiPriority="63" w:unhideWhenUsed="0"/>
-    <w:lsdException w:name="Medium Shading 2 Accent 4" w:semiHidden="0" w:uiPriority="64" w:unhideWhenUsed="0"/>
-    <w:lsdException w:name="Medium List 1 Accent 4" w:semiHidden="0" w:uiPriority="65" w:unhideWhenUsed="0"/>
-    <w:lsdException w:name="Medium List 2 Accent 4" w:semiHidden="0" w:uiPriority="66" w:unhideWhenUsed="0"/>
-    <w:lsdException w:name="Medium Grid 1 Accent 4" w:semiHidden="0" w:uiPriority="67" w:unhideWhenUsed="0"/>
-    <w:lsdException w:name="Medium Grid 2 Accent 4" w:semiHidden="0" w:uiPriority="68" w:unhideWhenUsed="0"/>
-    <w:lsdException w:name="Medium Grid 3 Accent 4" w:semiHidden="0" w:uiPriority="69" w:unhideWhenUsed="0"/>
-    <w:lsdException w:name="Dark List Accent 4" w:semiHidden="0" w:uiPriority="70" w:unhideWhenUsed="0"/>
-    <w:lsdException w:name="Colorful Shading Accent 4" w:semiHidden="0" w:uiPriority="71" w:unhideWhenUsed="0"/>
-    <w:lsdException w:name="Colorful List Accent 4" w:semiHidden="0" w:uiPriority="72" w:unhideWhenUsed="0"/>
-    <w:lsdException w:name="Colorful Grid Accent 4" w:semiHidden="0" w:uiPriority="73" w:unhideWhenUsed="0"/>
-    <w:lsdException w:name="Light Shading Accent 5" w:semiHidden="0" w:uiPriority="60" w:unhideWhenUsed="0"/>
-    <w:lsdException w:name="Light List Accent 5" w:semiHidden="0" w:uiPriority="61" w:unhideWhenUsed="0"/>
-    <w:lsdException w:name="Light Grid Accent 5" w:semiHidden="0" w:uiPriority="62" w:unhideWhenUsed="0"/>
-    <w:lsdException w:name="Medium Shading 1 Accent 5" w:semiHidden="0" w:uiPriority="63" w:unhideWhenUsed="0"/>
-    <w:lsdException w:name="Medium Shading 2 Accent 5" w:semiHidden="0" w:uiPriority="64" w:unhideWhenUsed="0"/>
-    <w:lsdException w:name="Medium List 1 Accent 5" w:semiHidden="0" w:uiPriority="65" w:unhideWhenUsed="0"/>
-    <w:lsdException w:name="Medium List 2 Accent 5" w:semiHidden="0" w:uiPriority="66" w:unhideWhenUsed="0"/>
-    <w:lsdException w:name="Medium Grid 1 Accent 5" w:semiHidden="0" w:uiPriority="67" w:unhideWhenUsed="0"/>
-    <w:lsdException w:name="Medium Grid 2 Accent 5" w:semiHidden="0" w:uiPriority="68" w:unhideWhenUsed="0"/>
-    <w:lsdException w:name="Medium Grid 3 Accent 5" w:semiHidden="0" w:uiPriority="69" w:unhideWhenUsed="0"/>
-    <w:lsdException w:name="Dark List Accent 5" w:semiHidden="0" w:uiPriority="70" w:unhideWhenUsed="0"/>
-    <w:lsdException w:name="Colorful Shading Accent 5" w:semiHidden="0" w:uiPriority="71" w:unhideWhenUsed="0"/>
-    <w:lsdException w:name="Colorful List Accent 5" w:semiHidden="0" w:uiPriority="72" w:unhideWhenUsed="0"/>
-    <w:lsdException w:name="Colorful Grid Accent 5" w:semiHidden="0" w:uiPriority="73" w:unhideWhenUsed="0"/>
-    <w:lsdException w:name="Light Shading Accent 6" w:semiHidden="0" w:uiPriority="60" w:unhideWhenUsed="0"/>
-    <w:lsdException w:name="Light List Accent 6" w:semiHidden="0" w:uiPriority="61" w:unhideWhenUsed="0"/>
-    <w:lsdException w:name="Light Grid Accent 6" w:semiHidden="0" w:uiPriority="62" w:unhideWhenUsed="0"/>
-    <w:lsdException w:name="Medium Shading 1 Accent 6" w:semiHidden="0" w:uiPriority="63" w:unhideWhenUsed="0"/>
-    <w:lsdException w:name="Medium Shading 2 Accent 6" w:semiHidden="0" w:uiPriority="64" w:unhideWhenUsed="0"/>
-    <w:lsdException w:name="Medium List 1 Accent 6" w:semiHidden="0" w:uiPriority="65" w:unhideWhenUsed="0"/>
-    <w:lsdException w:name="Medium List 2 Accent 6" w:semiHidden="0" w:uiPriority="66" w:unhideWhenUsed="0"/>
-    <w:lsdException w:name="Medium Grid 1 Accent 6" w:semiHidden="0" w:uiPriority="67" w:unhideWhenUsed="0"/>
-    <w:lsdException w:name="Medium Grid 2 Accent 6" w:semiHidden="0" w:uiPriority="68" w:unhideWhenUsed="0"/>
-    <w:lsdException w:name="Medium Grid 3 Accent 6" w:semiHidden="0" w:uiPriority="69" w:unhideWhenUsed="0"/>
-    <w:lsdException w:name="Dark List Accent 6" w:semiHidden="0" w:uiPriority="70" w:unhideWhenUsed="0"/>
-    <w:lsdException w:name="Colorful Shading Accent 6" w:semiHidden="0" w:uiPriority="71" w:unhideWhenUsed="0"/>
-    <w:lsdException w:name="Colorful List Accent 6" w:semiHidden="0" w:uiPriority="72" w:unhideWhenUsed="0"/>
-    <w:lsdException w:name="Colorful Grid Accent 6" w:semiHidden="0" w:uiPriority="73" w:unhideWhenUsed="0"/>
-    <w:lsdException w:name="Subtle Emphasis" w:semiHidden="0" w:uiPriority="19" w:unhideWhenUsed="0" w:qFormat="1"/>
-    <w:lsdException w:name="Intense Emphasis" w:semiHidden="0" w:uiPriority="21" w:unhideWhenUsed="0" w:qFormat="1"/>
-    <w:lsdException w:name="Subtle Reference" w:semiHidden="0" w:uiPriority="31" w:unhideWhenUsed="0" w:qFormat="1"/>
-    <w:lsdException w:name="Intense Reference" w:semiHidden="0" w:uiPriority="32" w:unhideWhenUsed="0" w:qFormat="1"/>
-    <w:lsdException w:name="Book Title" w:semiHidden="0" w:uiPriority="33" w:unhideWhenUsed="0" w:qFormat="1"/>
-    <w:lsdException w:name="Bibliography" w:uiPriority="37"/>
-    <w:lsdException w:name="TOC Heading" w:uiPriority="39" w:qFormat="1"/>
+  <w:latentStyles w:defLockedState="0" w:defUIPriority="99" w:defSemiHidden="0" w:defUnhideWhenUsed="0" w:defQFormat="0" w:count="371">
+    <w:lsdException w:name="Normal" w:uiPriority="0" w:qFormat="1"/>
+    <w:lsdException w:name="heading 1" w:uiPriority="9" w:qFormat="1"/>
+    <w:lsdException w:name="heading 2" w:semiHidden="1" w:uiPriority="9" w:unhideWhenUsed="1" w:qFormat="1"/>
+    <w:lsdException w:name="heading 3" w:semiHidden="1" w:uiPriority="9" w:unhideWhenUsed="1" w:qFormat="1"/>
+    <w:lsdException w:name="heading 4" w:semiHidden="1" w:uiPriority="9" w:unhideWhenUsed="1" w:qFormat="1"/>
+    <w:lsdException w:name="heading 5" w:semiHidden="1" w:uiPriority="9" w:unhideWhenUsed="1" w:qFormat="1"/>
+    <w:lsdException w:name="heading 6" w:semiHidden="1" w:uiPriority="9" w:unhideWhenUsed="1" w:qFormat="1"/>
+    <w:lsdException w:name="heading 7" w:semiHidden="1" w:uiPriority="9" w:unhideWhenUsed="1" w:qFormat="1"/>
+    <w:lsdException w:name="heading 8" w:semiHidden="1" w:uiPriority="9" w:unhideWhenUsed="1" w:qFormat="1"/>
+    <w:lsdException w:name="heading 9" w:semiHidden="1" w:uiPriority="9" w:unhideWhenUsed="1" w:qFormat="1"/>
+    <w:lsdException w:name="index 1" w:semiHidden="1" w:unhideWhenUsed="1"/>
+    <w:lsdException w:name="index 2" w:semiHidden="1" w:unhideWhenUsed="1"/>
+    <w:lsdException w:name="index 3" w:semiHidden="1" w:unhideWhenUsed="1"/>
+    <w:lsdException w:name="index 4" w:semiHidden="1" w:unhideWhenUsed="1"/>
+    <w:lsdException w:name="index 5" w:semiHidden="1" w:unhideWhenUsed="1"/>
+    <w:lsdException w:name="index 6" w:semiHidden="1" w:unhideWhenUsed="1"/>
+    <w:lsdException w:name="index 7" w:semiHidden="1" w:unhideWhenUsed="1"/>
+    <w:lsdException w:name="index 8" w:semiHidden="1" w:unhideWhenUsed="1"/>
+    <w:lsdException w:name="index 9" w:semiHidden="1" w:unhideWhenUsed="1"/>
+    <w:lsdException w:name="toc 1" w:semiHidden="1" w:uiPriority="39" w:unhideWhenUsed="1"/>
+    <w:lsdException w:name="toc 2" w:semiHidden="1" w:uiPriority="39" w:unhideWhenUsed="1"/>
+    <w:lsdException w:name="toc 3" w:semiHidden="1" w:uiPriority="39" w:unhideWhenUsed="1"/>
+    <w:lsdException w:name="toc 4" w:semiHidden="1" w:uiPriority="39" w:unhideWhenUsed="1"/>
+    <w:lsdException w:name="toc 5" w:semiHidden="1" w:uiPriority="39" w:unhideWhenUsed="1"/>
+    <w:lsdException w:name="toc 6" w:semiHidden="1" w:uiPriority="39" w:unhideWhenUsed="1"/>
+    <w:lsdException w:name="toc 7" w:semiHidden="1" w:uiPriority="39" w:unhideWhenUsed="1"/>
+    <w:lsdException w:name="toc 8" w:semiHidden="1" w:uiPriority="39" w:unhideWhenUsed="1"/>
+    <w:lsdException w:name="toc 9" w:semiHidden="1" w:uiPriority="39" w:unhideWhenUsed="1"/>
+    <w:lsdException w:name="Normal Indent" w:semiHidden="1" w:unhideWhenUsed="1"/>
+    <w:lsdException w:name="footnote text" w:semiHidden="1" w:unhideWhenUsed="1"/>
+    <w:lsdException w:name="annotation text" w:semiHidden="1" w:unhideWhenUsed="1"/>
+    <w:lsdException w:name="header" w:semiHidden="1" w:unhideWhenUsed="1"/>
+    <w:lsdException w:name="footer" w:semiHidden="1" w:unhideWhenUsed="1"/>
+    <w:lsdException w:name="index heading" w:semiHidden="1" w:unhideWhenUsed="1"/>
+    <w:lsdException w:name="caption" w:semiHidden="1" w:uiPriority="35" w:unhideWhenUsed="1" w:qFormat="1"/>
+    <w:lsdException w:name="table of figures" w:semiHidden="1" w:unhideWhenUsed="1"/>
+    <w:lsdException w:name="envelope address" w:semiHidden="1" w:unhideWhenUsed="1"/>
+    <w:lsdException w:name="envelope return" w:semiHidden="1" w:unhideWhenUsed="1"/>
+    <w:lsdException w:name="footnote reference" w:semiHidden="1" w:unhideWhenUsed="1"/>
+    <w:lsdException w:name="annotation reference" w:semiHidden="1" w:unhideWhenUsed="1"/>
+    <w:lsdException w:name="line number" w:semiHidden="1" w:unhideWhenUsed="1"/>
+    <w:lsdException w:name="page number" w:semiHidden="1" w:unhideWhenUsed="1"/>
+    <w:lsdException w:name="endnote reference" w:semiHidden="1" w:unhideWhenUsed="1"/>
+    <w:lsdException w:name="endnote text" w:semiHidden="1" w:unhideWhenUsed="1"/>
+    <w:lsdException w:name="table of authorities" w:semiHidden="1" w:unhideWhenUsed="1"/>
+    <w:lsdException w:name="macro" w:semiHidden="1" w:unhideWhenUsed="1"/>
+    <w:lsdException w:name="toa heading" w:semiHidden="1" w:unhideWhenUsed="1"/>
+    <w:lsdException w:name="List" w:semiHidden="1" w:unhideWhenUsed="1"/>
+    <w:lsdException w:name="List Bullet" w:semiHidden="1" w:unhideWhenUsed="1"/>
+    <w:lsdException w:name="List Number" w:semiHidden="1" w:unhideWhenUsed="1"/>
+    <w:lsdException w:name="List 2" w:semiHidden="1" w:unhideWhenUsed="1"/>
+    <w:lsdException w:name="List 3" w:semiHidden="1" w:unhideWhenUsed="1"/>
+    <w:lsdException w:name="List 4" w:semiHidden="1" w:unhideWhenUsed="1"/>
+    <w:lsdException w:name="List 5" w:semiHidden="1" w:unhideWhenUsed="1"/>
+    <w:lsdException w:name="List Bullet 2" w:semiHidden="1" w:unhideWhenUsed="1"/>
+    <w:lsdException w:name="List Bullet 3" w:semiHidden="1" w:unhideWhenUsed="1"/>
+    <w:lsdException w:name="List Bullet 4" w:semiHidden="1" w:unhideWhenUsed="1"/>
+    <w:lsdException w:name="List Bullet 5" w:semiHidden="1" w:unhideWhenUsed="1"/>
+    <w:lsdException w:name="List Number 2" w:semiHidden="1" w:unhideWhenUsed="1"/>
+    <w:lsdException w:name="List Number 3" w:semiHidden="1" w:unhideWhenUsed="1"/>
+    <w:lsdException w:name="List Number 4" w:semiHidden="1" w:unhideWhenUsed="1"/>
+    <w:lsdException w:name="List Number 5" w:semiHidden="1" w:unhideWhenUsed="1"/>
+    <w:lsdException w:name="Title" w:uiPriority="10" w:qFormat="1"/>
+    <w:lsdException w:name="Closing" w:semiHidden="1" w:unhideWhenUsed="1"/>
+    <w:lsdException w:name="Signature" w:semiHidden="1" w:unhideWhenUsed="1"/>
+    <w:lsdException w:name="Default Paragraph Font" w:semiHidden="1" w:uiPriority="1" w:unhideWhenUsed="1"/>
+    <w:lsdException w:name="Body Text" w:semiHidden="1" w:unhideWhenUsed="1"/>
+    <w:lsdException w:name="Body Text Indent" w:semiHidden="1" w:unhideWhenUsed="1"/>
+    <w:lsdException w:name="List Continue" w:semiHidden="1" w:unhideWhenUsed="1"/>
+    <w:lsdException w:name="List Continue 2" w:semiHidden="1" w:unhideWhenUsed="1"/>
+    <w:lsdException w:name="List Continue 3" w:semiHidden="1" w:unhideWhenUsed="1"/>
+    <w:lsdException w:name="List Continue 4" w:semiHidden="1" w:unhideWhenUsed="1"/>
+    <w:lsdException w:name="List Continue 5" w:semiHidden="1" w:unhideWhenUsed="1"/>
+    <w:lsdException w:name="Message Header" w:semiHidden="1" w:unhideWhenUsed="1"/>
+    <w:lsdException w:name="Subtitle" w:uiPriority="11" w:qFormat="1"/>
+    <w:lsdException w:name="Salutation" w:semiHidden="1" w:unhideWhenUsed="1"/>
+    <w:lsdException w:name="Date" w:semiHidden="1" w:unhideWhenUsed="1"/>
+    <w:lsdException w:name="Body Text First Indent" w:semiHidden="1" w:unhideWhenUsed="1"/>
+    <w:lsdException w:name="Body Text First Indent 2" w:semiHidden="1" w:unhideWhenUsed="1"/>
+    <w:lsdException w:name="Note Heading" w:semiHidden="1" w:unhideWhenUsed="1"/>
+    <w:lsdException w:name="Body Text 2" w:semiHidden="1" w:unhideWhenUsed="1"/>
+    <w:lsdException w:name="Body Text 3" w:semiHidden="1" w:unhideWhenUsed="1"/>
+    <w:lsdException w:name="Body Text Indent 2" w:semiHidden="1" w:unhideWhenUsed="1"/>
+    <w:lsdException w:name="Body Text Indent 3" w:semiHidden="1" w:unhideWhenUsed="1"/>
+    <w:lsdException w:name="Block Text" w:semiHidden="1" w:unhideWhenUsed="1"/>
+    <w:lsdException w:name="Hyperlink" w:semiHidden="1" w:unhideWhenUsed="1"/>
+    <w:lsdException w:name="FollowedHyperlink" w:semiHidden="1" w:unhideWhenUsed="1"/>
+    <w:lsdException w:name="Strong" w:uiPriority="22" w:qFormat="1"/>
+    <w:lsdException w:name="Emphasis" w:uiPriority="20" w:qFormat="1"/>
+    <w:lsdException w:name="Document Map" w:semiHidden="1" w:unhideWhenUsed="1"/>
+    <w:lsdException w:name="Plain Text" w:semiHidden="1" w:unhideWhenUsed="1"/>
+    <w:lsdException w:name="E-mail Signature" w:semiHidden="1" w:unhideWhenUsed="1"/>
+    <w:lsdException w:name="HTML Top of Form" w:semiHidden="1" w:unhideWhenUsed="1"/>
+    <w:lsdException w:name="HTML Bottom of Form" w:semiHidden="1" w:unhideWhenUsed="1"/>
+    <w:lsdException w:name="Normal (Web)" w:semiHidden="1" w:unhideWhenUsed="1"/>
+    <w:lsdException w:name="HTML Acronym" w:semiHidden="1" w:unhideWhenUsed="1"/>
+    <w:lsdException w:name="HTML Address" w:semiHidden="1" w:unhideWhenUsed="1"/>
+    <w:lsdException w:name="HTML Cite" w:semiHidden="1" w:unhideWhenUsed="1"/>
+    <w:lsdException w:name="HTML Code" w:semiHidden="1" w:unhideWhenUsed="1"/>
+    <w:lsdException w:name="HTML Definition" w:semiHidden="1" w:unhideWhenUsed="1"/>
+    <w:lsdException w:name="HTML Keyboard" w:semiHidden="1" w:unhideWhenUsed="1"/>
+    <w:lsdException w:name="HTML Preformatted" w:semiHidden="1" w:unhideWhenUsed="1"/>
+    <w:lsdException w:name="HTML Sample" w:semiHidden="1" w:unhideWhenUsed="1"/>
+    <w:lsdException w:name="HTML Typewriter" w:semiHidden="1" w:unhideWhenUsed="1"/>
+    <w:lsdException w:name="HTML Variable" w:semiHidden="1" w:unhideWhenUsed="1"/>
+    <w:lsdException w:name="Normal Table" w:semiHidden="1" w:unhideWhenUsed="1"/>
+    <w:lsdException w:name="annotation subject" w:semiHidden="1" w:unhideWhenUsed="1"/>
+    <w:lsdException w:name="No List" w:semiHidden="1" w:unhideWhenUsed="1"/>
+    <w:lsdException w:name="Outline List 1" w:semiHidden="1" w:unhideWhenUsed="1"/>
+    <w:lsdException w:name="Outline List 2" w:semiHidden="1" w:unhideWhenUsed="1"/>
+    <w:lsdException w:name="Outline List 3" w:semiHidden="1" w:unhideWhenUsed="1"/>
+    <w:lsdException w:name="Table Simple 1" w:semiHidden="1" w:unhideWhenUsed="1"/>
+    <w:lsdException w:name="Table Simple 2" w:semiHidden="1" w:unhideWhenUsed="1"/>
+    <w:lsdException w:name="Table Simple 3" w:semiHidden="1" w:unhideWhenUsed="1"/>
+    <w:lsdException w:name="Table Classic 1" w:semiHidden="1" w:unhideWhenUsed="1"/>
+    <w:lsdException w:name="Table Classic 2" w:semiHidden="1" w:unhideWhenUsed="1"/>
+    <w:lsdException w:name="Table Classic 3" w:semiHidden="1" w:unhideWhenUsed="1"/>
+    <w:lsdException w:name="Table Classic 4" w:semiHidden="1" w:unhideWhenUsed="1"/>
+    <w:lsdException w:name="Table Colorful 1" w:semiHidden="1" w:unhideWhenUsed="1"/>
+    <w:lsdException w:name="Table Colorful 2" w:semiHidden="1" w:unhideWhenUsed="1"/>
+    <w:lsdException w:name="Table Colorful 3" w:semiHidden="1" w:unhideWhenUsed="1"/>
+    <w:lsdException w:name="Table Columns 1" w:semiHidden="1" w:unhideWhenUsed="1"/>
+    <w:lsdException w:name="Table Columns 2" w:semiHidden="1" w:unhideWhenUsed="1"/>
+    <w:lsdException w:name="Table Columns 3" w:semiHidden="1" w:unhideWhenUsed="1"/>
+    <w:lsdException w:name="Table Columns 4" w:semiHidden="1" w:unhideWhenUsed="1"/>
+    <w:lsdException w:name="Table Columns 5" w:semiHidden="1" w:unhideWhenUsed="1"/>
+    <w:lsdException w:name="Table Grid 1" w:semiHidden="1" w:unhideWhenUsed="1"/>
+    <w:lsdException w:name="Table Grid 2" w:semiHidden="1" w:unhideWhenUsed="1"/>
+    <w:lsdException w:name="Table Grid 3" w:semiHidden="1" w:unhideWhenUsed="1"/>
+    <w:lsdException w:name="Table Grid 4" w:semiHidden="1" w:unhideWhenUsed="1"/>
+    <w:lsdException w:name="Table Grid 5" w:semiHidden="1" w:unhideWhenUsed="1"/>
+    <w:lsdException w:name="Table Grid 6" w:semiHidden="1" w:unhideWhenUsed="1"/>
+    <w:lsdException w:name="Table Grid 7" w:semiHidden="1" w:unhideWhenUsed="1"/>
+    <w:lsdException w:name="Table Grid 8" w:semiHidden="1" w:unhideWhenUsed="1"/>
+    <w:lsdException w:name="Table List 1" w:semiHidden="1" w:unhideWhenUsed="1"/>
+    <w:lsdException w:name="Table List 2" w:semiHidden="1" w:unhideWhenUsed="1"/>
+    <w:lsdException w:name="Table List 3" w:semiHidden="1" w:unhideWhenUsed="1"/>
+    <w:lsdException w:name="Table List 4" w:semiHidden="1" w:unhideWhenUsed="1"/>
+    <w:lsdException w:name="Table List 5" w:semiHidden="1" w:unhideWhenUsed="1"/>
+    <w:lsdException w:name="Table List 6" w:semiHidden="1" w:unhideWhenUsed="1"/>
+    <w:lsdException w:name="Table List 7" w:semiHidden="1" w:unhideWhenUsed="1"/>
+    <w:lsdException w:name="Table List 8" w:semiHidden="1" w:unhideWhenUsed="1"/>
+    <w:lsdException w:name="Table 3D effects 1" w:semiHidden="1" w:unhideWhenUsed="1"/>
+    <w:lsdException w:name="Table 3D effects 2" w:semiHidden="1" w:unhideWhenUsed="1"/>
+    <w:lsdException w:name="Table 3D effects 3" w:semiHidden="1" w:unhideWhenUsed="1"/>
+    <w:lsdException w:name="Table Contemporary" w:semiHidden="1" w:unhideWhenUsed="1"/>
+    <w:lsdException w:name="Table Elegant" w:semiHidden="1" w:unhideWhenUsed="1"/>
+    <w:lsdException w:name="Table Professional" w:semiHidden="1" w:unhideWhenUsed="1"/>
+    <w:lsdException w:name="Table Subtle 1" w:semiHidden="1" w:unhideWhenUsed="1"/>
+    <w:lsdException w:name="Table Subtle 2" w:semiHidden="1" w:unhideWhenUsed="1"/>
+    <w:lsdException w:name="Table Web 1" w:semiHidden="1" w:unhideWhenUsed="1"/>
+    <w:lsdException w:name="Table Web 2" w:semiHidden="1" w:unhideWhenUsed="1"/>
+    <w:lsdException w:name="Table Web 3" w:semiHidden="1" w:unhideWhenUsed="1"/>
+    <w:lsdException w:name="Balloon Text" w:semiHidden="1" w:unhideWhenUsed="1"/>
+    <w:lsdException w:name="Table Grid" w:uiPriority="59"/>
+    <w:lsdException w:name="Table Theme" w:semiHidden="1" w:unhideWhenUsed="1"/>
+    <w:lsdException w:name="Placeholder Text" w:semiHidden="1"/>
+    <w:lsdException w:name="No Spacing" w:uiPriority="1" w:qFormat="1"/>
+    <w:lsdException w:name="Light Shading" w:uiPriority="60"/>
+    <w:lsdException w:name="Light List" w:uiPriority="61"/>
+    <w:lsdException w:name="Light Grid" w:uiPriority="62"/>
+    <w:lsdException w:name="Medium Shading 1" w:uiPriority="63"/>
+    <w:lsdException w:name="Medium Shading 2" w:uiPriority="64"/>
+    <w:lsdException w:name="Medium List 1" w:uiPriority="65"/>
+    <w:lsdException w:name="Medium List 2" w:uiPriority="66"/>
+    <w:lsdException w:name="Medium Grid 1" w:uiPriority="67"/>
+    <w:lsdException w:name="Medium Grid 2" w:uiPriority="68"/>
+    <w:lsdException w:name="Medium Grid 3" w:uiPriority="69"/>
+    <w:lsdException w:name="Dark List" w:uiPriority="70"/>
+    <w:lsdException w:name="Colorful Shading" w:uiPriority="71"/>
+    <w:lsdException w:name="Colorful List" w:uiPriority="72"/>
+    <w:lsdException w:name="Colorful Grid" w:uiPriority="73"/>
+    <w:lsdException w:name="Light Shading Accent 1" w:uiPriority="60"/>
+    <w:lsdException w:name="Light List Accent 1" w:uiPriority="61"/>
+    <w:lsdException w:name="Light Grid Accent 1" w:uiPriority="62"/>
+    <w:lsdException w:name="Medium Shading 1 Accent 1" w:uiPriority="63"/>
+    <w:lsdException w:name="Medium Shading 2 Accent 1" w:uiPriority="64"/>
+    <w:lsdException w:name="Medium List 1 Accent 1" w:uiPriority="65"/>
+    <w:lsdException w:name="Revision" w:semiHidden="1"/>
+    <w:lsdException w:name="List Paragraph" w:uiPriority="34" w:qFormat="1"/>
+    <w:lsdException w:name="Quote" w:uiPriority="29" w:qFormat="1"/>
+    <w:lsdException w:name="Intense Quote" w:uiPriority="30" w:qFormat="1"/>
+    <w:lsdException w:name="Medium List 2 Accent 1" w:uiPriority="66"/>
+    <w:lsdException w:name="Medium Grid 1 Accent 1" w:uiPriority="67"/>
+    <w:lsdException w:name="Medium Grid 2 Accent 1" w:uiPriority="68"/>
+    <w:lsdException w:name="Medium Grid 3 Accent 1" w:uiPriority="69"/>
+    <w:lsdException w:name="Dark List Accent 1" w:uiPriority="70"/>
+    <w:lsdException w:name="Colorful Shading Accent 1" w:uiPriority="71"/>
+    <w:lsdException w:name="Colorful List Accent 1" w:uiPriority="72"/>
+    <w:lsdException w:name="Colorful Grid Accent 1" w:uiPriority="73"/>
+    <w:lsdException w:name="Light Shading Accent 2" w:uiPriority="60"/>
+    <w:lsdException w:name="Light List Accent 2" w:uiPriority="61"/>
+    <w:lsdException w:name="Light Grid Accent 2" w:uiPriority="62"/>
+    <w:lsdException w:name="Medium Shading 1 Accent 2" w:uiPriority="63"/>
+    <w:lsdException w:name="Medium Shading 2 Accent 2" w:uiPriority="64"/>
+    <w:lsdException w:name="Medium List 1 Accent 2" w:uiPriority="65"/>
+    <w:lsdException w:name="Medium List 2 Accent 2" w:uiPriority="66"/>
+    <w:lsdException w:name="Medium Grid 1 Accent 2" w:uiPriority="67"/>
+    <w:lsdException w:name="Medium Grid 2 Accent 2" w:uiPriority="68"/>
+    <w:lsdException w:name="Medium Grid 3 Accent 2" w:uiPriority="69"/>
+    <w:lsdException w:name="Dark List Accent 2" w:uiPriority="70"/>
+    <w:lsdException w:name="Colorful Shading Accent 2" w:uiPriority="71"/>
+    <w:lsdException w:name="Colorful List Accent 2" w:uiPriority="72"/>
+    <w:lsdException w:name="Colorful Grid Accent 2" w:uiPriority="73"/>
+    <w:lsdException w:name="Light Shading Accent 3" w:uiPriority="60"/>
+    <w:lsdException w:name="Light List Accent 3" w:uiPriority="61"/>
+    <w:lsdException w:name="Light Grid Accent 3" w:uiPriority="62"/>
+    <w:lsdException w:name="Medium Shading 1 Accent 3" w:uiPriority="63"/>
+    <w:lsdException w:name="Medium Shading 2 Accent 3" w:uiPriority="64"/>
+    <w:lsdException w:name="Medium List 1 Accent 3" w:uiPriority="65"/>
+    <w:lsdException w:name="Medium List 2 Accent 3" w:uiPriority="66"/>
+    <w:lsdException w:name="Medium Grid 1 Accent 3" w:uiPriority="67"/>
+    <w:lsdException w:name="Medium Grid 2 Accent 3" w:uiPriority="68"/>
+    <w:lsdException w:name="Medium Grid 3 Accent 3" w:uiPriority="69"/>
+    <w:lsdException w:name="Dark List Accent 3" w:uiPriority="70"/>
+    <w:lsdException w:name="Colorful Shading Accent 3" w:uiPriority="71"/>
+    <w:lsdException w:name="Colorful List Accent 3" w:uiPriority="72"/>
+    <w:lsdException w:name="Colorful Grid Accent 3" w:uiPriority="73"/>
+    <w:lsdException w:name="Light Shading Accent 4" w:uiPriority="60"/>
+    <w:lsdException w:name="Light List Accent 4" w:uiPriority="61"/>
+    <w:lsdException w:name="Light Grid Accent 4" w:uiPriority="62"/>
+    <w:lsdException w:name="Medium Shading 1 Accent 4" w:uiPriority="63"/>
+    <w:lsdException w:name="Medium Shading 2 Accent 4" w:uiPriority="64"/>
+    <w:lsdException w:name="Medium List 1 Accent 4" w:uiPriority="65"/>
+    <w:lsdException w:name="Medium List 2 Accent 4" w:uiPriority="66"/>
+    <w:lsdException w:name="Medium Grid 1 Accent 4" w:uiPriority="67"/>
+    <w:lsdException w:name="Medium Grid 2 Accent 4" w:uiPriority="68"/>
+    <w:lsdException w:name="Medium Grid 3 Accent 4" w:uiPriority="69"/>
+    <w:lsdException w:name="Dark List Accent 4" w:uiPriority="70"/>
+    <w:lsdException w:name="Colorful Shading Accent 4" w:uiPriority="71"/>
+    <w:lsdException w:name="Colorful List Accent 4" w:uiPriority="72"/>
+    <w:lsdException w:name="Colorful Grid Accent 4" w:uiPriority="73"/>
+    <w:lsdException w:name="Light Shading Accent 5" w:uiPriority="60"/>
+    <w:lsdException w:name="Light List Accent 5" w:uiPriority="61"/>
+    <w:lsdException w:name="Light Grid Accent 5" w:uiPriority="62"/>
+    <w:lsdException w:name="Medium Shading 1 Accent 5" w:uiPriority="63"/>
+    <w:lsdException w:name="Medium Shading 2 Accent 5" w:uiPriority="64"/>
+    <w:lsdException w:name="Medium List 1 Accent 5" w:uiPriority="65"/>
+    <w:lsdException w:name="Medium List 2 Accent 5" w:uiPriority="66"/>
+    <w:lsdException w:name="Medium Grid 1 Accent 5" w:uiPriority="67"/>
+    <w:lsdException w:name="Medium Grid 2 Accent 5" w:uiPriority="68"/>
+    <w:lsdException w:name="Medium Grid 3 Accent 5" w:uiPriority="69"/>
+    <w:lsdException w:name="Dark List Accent 5" w:uiPriority="70"/>
+    <w:lsdException w:name="Colorful Shading Accent 5" w:uiPriority="71"/>
+    <w:lsdException w:name="Colorful List Accent 5" w:uiPriority="72"/>
+    <w:lsdException w:name="Colorful Grid Accent 5" w:uiPriority="73"/>
+    <w:lsdException w:name="Light Shading Accent 6" w:uiPriority="60"/>
+    <w:lsdException w:name="Light List Accent 6" w:uiPriority="61"/>
+    <w:lsdException w:name="Light Grid Accent 6" w:uiPriority="62"/>
+    <w:lsdException w:name="Medium Shading 1 Accent 6" w:uiPriority="63"/>
+    <w:lsdException w:name="Medium Shading 2 Accent 6" w:uiPriority="64"/>
+    <w:lsdException w:name="Medium List 1 Accent 6" w:uiPriority="65"/>
+    <w:lsdException w:name="Medium List 2 Accent 6" w:uiPriority="66"/>
+    <w:lsdException w:name="Medium Grid 1 Accent 6" w:uiPriority="67"/>
+    <w:lsdException w:name="Medium Grid 2 Accent 6" w:uiPriority="68"/>
+    <w:lsdException w:name="Medium Grid 3 Accent 6" w:uiPriority="69"/>
+    <w:lsdException w:name="Dark List Accent 6" w:uiPriority="70"/>
+    <w:lsdException w:name="Colorful Shading Accent 6" w:uiPriority="71"/>
+    <w:lsdException w:name="Colorful List Accent 6" w:uiPriority="72"/>
+    <w:lsdException w:name="Colorful Grid Accent 6" w:uiPriority="73"/>
+    <w:lsdException w:name="Subtle Emphasis" w:uiPriority="19" w:qFormat="1"/>
+    <w:lsdException w:name="Intense Emphasis" w:uiPriority="21" w:qFormat="1"/>
+    <w:lsdException w:name="Subtle Reference" w:uiPriority="31" w:qFormat="1"/>
+    <w:lsdException w:name="Intense Reference" w:uiPriority="32" w:qFormat="1"/>
+    <w:lsdException w:name="Book Title" w:uiPriority="33" w:qFormat="1"/>
+    <w:lsdException w:name="Bibliography" w:semiHidden="1" w:uiPriority="37" w:unhideWhenUsed="1"/>
+    <w:lsdException w:name="TOC Heading" w:semiHidden="1" w:uiPriority="39" w:unhideWhenUsed="1" w:qFormat="1"/>
+    <w:lsdException w:name="Plain Table 1" w:uiPriority="41"/>
+    <w:lsdException w:name="Plain Table 2" w:uiPriority="42"/>
+    <w:lsdException w:name="Plain Table 3" w:uiPriority="43"/>
+    <w:lsdException w:name="Plain Table 4" w:uiPriority="44"/>
+    <w:lsdException w:name="Plain Table 5" w:uiPriority="45"/>
+    <w:lsdException w:name="Grid Table Light" w:uiPriority="40"/>
+    <w:lsdException w:name="Grid Table 1 Light" w:uiPriority="46"/>
+    <w:lsdException w:name="Grid Table 2" w:uiPriority="47"/>
+    <w:lsdException w:name="Grid Table 3" w:uiPriority="48"/>
+    <w:lsdException w:name="Grid Table 4" w:uiPriority="49"/>
+    <w:lsdException w:name="Grid Table 5 Dark" w:uiPriority="50"/>
+    <w:lsdException w:name="Grid Table 6 Colorful" w:uiPriority="51"/>
+    <w:lsdException w:name="Grid Table 7 Colorful" w:uiPriority="52"/>
+    <w:lsdException w:name="Grid Table 1 Light Accent 1" w:uiPriority="46"/>
+    <w:lsdException w:name="Grid Table 2 Accent 1" w:uiPriority="47"/>
+    <w:lsdException w:name="Grid Table 3 Accent 1" w:uiPriority="48"/>
+    <w:lsdException w:name="Grid Table 4 Accent 1" w:uiPriority="49"/>
+    <w:lsdException w:name="Grid Table 5 Dark Accent 1" w:uiPriority="50"/>
+    <w:lsdException w:name="Grid Table 6 Colorful Accent 1" w:uiPriority="51"/>
+    <w:lsdException w:name="Grid Table 7 Colorful Accent 1" w:uiPriority="52"/>
+    <w:lsdException w:name="Grid Table 1 Light Accent 2" w:uiPriority="46"/>
+    <w:lsdException w:name="Grid Table 2 Accent 2" w:uiPriority="47"/>
+    <w:lsdException w:name="Grid Table 3 Accent 2" w:uiPriority="48"/>
+    <w:lsdException w:name="Grid Table 4 Accent 2" w:uiPriority="49"/>
+    <w:lsdException w:name="Grid Table 5 Dark Accent 2" w:uiPriority="50"/>
+    <w:lsdException w:name="Grid Table 6 Colorful Accent 2" w:uiPriority="51"/>
+    <w:lsdException w:name="Grid Table 7 Colorful Accent 2" w:uiPriority="52"/>
+    <w:lsdException w:name="Grid Table 1 Light Accent 3" w:uiPriority="46"/>
+    <w:lsdException w:name="Grid Table 2 Accent 3" w:uiPriority="47"/>
+    <w:lsdException w:name="Grid Table 3 Accent 3" w:uiPriority="48"/>
+    <w:lsdException w:name="Grid Table 4 Accent 3" w:uiPriority="49"/>
+    <w:lsdException w:name="Grid Table 5 Dark Accent 3" w:uiPriority="50"/>
+    <w:lsdException w:name="Grid Table 6 Colorful Accent 3" w:uiPriority="51"/>
+    <w:lsdException w:name="Grid Table 7 Colorful Accent 3" w:uiPriority="52"/>
+    <w:lsdException w:name="Grid Table 1 Light Accent 4" w:uiPriority="46"/>
+    <w:lsdException w:name="Grid Table 2 Accent 4" w:uiPriority="47"/>
+    <w:lsdException w:name="Grid Table 3 Accent 4" w:uiPriority="48"/>
+    <w:lsdException w:name="Grid Table 4 Accent 4" w:uiPriority="49"/>
+    <w:lsdException w:name="Grid Table 5 Dark Accent 4" w:uiPriority="50"/>
+    <w:lsdException w:name="Grid Table 6 Colorful Accent 4" w:uiPriority="51"/>
+    <w:lsdException w:name="Grid Table 7 Colorful Accent 4" w:uiPriority="52"/>
+    <w:lsdException w:name="Grid Table 1 Light Accent 5" w:uiPriority="46"/>
+    <w:lsdException w:name="Grid Table 2 Accent 5" w:uiPriority="47"/>
+    <w:lsdException w:name="Grid Table 3 Accent 5" w:uiPriority="48"/>
+    <w:lsdException w:name="Grid Table 4 Accent 5" w:uiPriority="49"/>
+    <w:lsdException w:name="Grid Table 5 Dark Accent 5" w:uiPriority="50"/>
+    <w:lsdException w:name="Grid Table 6 Colorful Accent 5" w:uiPriority="51"/>
+    <w:lsdException w:name="Grid Table 7 Colorful Accent 5" w:uiPriority="52"/>
+    <w:lsdException w:name="Grid Table 1 Light Accent 6" w:uiPriority="46"/>
+    <w:lsdException w:name="Grid Table 2 Accent 6" w:uiPriority="47"/>
+    <w:lsdException w:name="Grid Table 3 Accent 6" w:uiPriority="48"/>
+    <w:lsdException w:name="Grid Table 4 Accent 6" w:uiPriority="49"/>
+    <w:lsdException w:name="Grid Table 5 Dark Accent 6" w:uiPriority="50"/>
+    <w:lsdException w:name="Grid Table 6 Colorful Accent 6" w:uiPriority="51"/>
+    <w:lsdException w:name="Grid Table 7 Colorful Accent 6" w:uiPriority="52"/>
+    <w:lsdException w:name="List Table 1 Light" w:uiPriority="46"/>
+    <w:lsdException w:name="List Table 2" w:uiPriority="47"/>
+    <w:lsdException w:name="List Table 3" w:uiPriority="48"/>
+    <w:lsdException w:name="List Table 4" w:uiPriority="49"/>
+    <w:lsdException w:name="List Table 5 Dark" w:uiPriority="50"/>
+    <w:lsdException w:name="List Table 6 Colorful" w:uiPriority="51"/>
+    <w:lsdException w:name="List Table 7 Colorful" w:uiPriority="52"/>
+    <w:lsdException w:name="List Table 1 Light Accent 1" w:uiPriority="46"/>
+    <w:lsdException w:name="List Table 2 Accent 1" w:uiPriority="47"/>
+    <w:lsdException w:name="List Table 3 Accent 1" w:uiPriority="48"/>
+    <w:lsdException w:name="List Table 4 Accent 1" w:uiPriority="49"/>
+    <w:lsdException w:name="List Table 5 Dark Accent 1" w:uiPriority="50"/>
+    <w:lsdException w:name="List Table 6 Colorful Accent 1" w:uiPriority="51"/>
+    <w:lsdException w:name="List Table 7 Colorful Accent 1" w:uiPriority="52"/>
+    <w:lsdException w:name="List Table 1 Light Accent 2" w:uiPriority="46"/>
+    <w:lsdException w:name="List Table 2 Accent 2" w:uiPriority="47"/>
+    <w:lsdException w:name="List Table 3 Accent 2" w:uiPriority="48"/>
+    <w:lsdException w:name="List Table 4 Accent 2" w:uiPriority="49"/>
+    <w:lsdException w:name="List Table 5 Dark Accent 2" w:uiPriority="50"/>
+    <w:lsdException w:name="List Table 6 Colorful Accent 2" w:uiPriority="51"/>
+    <w:lsdException w:name="List Table 7 Colorful Accent 2" w:uiPriority="52"/>
+    <w:lsdException w:name="List Table 1 Light Accent 3" w:uiPriority="46"/>
+    <w:lsdException w:name="List Table 2 Accent 3" w:uiPriority="47"/>
+    <w:lsdException w:name="List Table 3 Accent 3" w:uiPriority="48"/>
+    <w:lsdException w:name="List Table 4 Accent 3" w:uiPriority="49"/>
+    <w:lsdException w:name="List Table 5 Dark Accent 3" w:uiPriority="50"/>
+    <w:lsdException w:name="List Table 6 Colorful Accent 3" w:uiPriority="51"/>
+    <w:lsdException w:name="List Table 7 Colorful Accent 3" w:uiPriority="52"/>
+    <w:lsdException w:name="List Table 1 Light Accent 4" w:uiPriority="46"/>
+    <w:lsdException w:name="List Table 2 Accent 4" w:uiPriority="47"/>
+    <w:lsdException w:name="List Table 3 Accent 4" w:uiPriority="48"/>
+    <w:lsdException w:name="List Table 4 Accent 4" w:uiPriority="49"/>
+    <w:lsdException w:name="List Table 5 Dark Accent 4" w:uiPriority="50"/>
+    <w:lsdException w:name="List Table 6 Colorful Accent 4" w:uiPriority="51"/>
+    <w:lsdException w:name="List Table 7 Colorful Accent 4" w:uiPriority="52"/>
+    <w:lsdException w:name="List Table 1 Light Accent 5" w:uiPriority="46"/>
+    <w:lsdException w:name="List Table 2 Accent 5" w:uiPriority="47"/>
+    <w:lsdException w:name="List Table 3 Accent 5" w:uiPriority="48"/>
+    <w:lsdException w:name="List Table 4 Accent 5" w:uiPriority="49"/>
+    <w:lsdException w:name="List Table 5 Dark Accent 5" w:uiPriority="50"/>
+    <w:lsdException w:name="List Table 6 Colorful Accent 5" w:uiPriority="51"/>
+    <w:lsdException w:name="List Table 7 Colorful Accent 5" w:uiPriority="52"/>
+    <w:lsdException w:name="List Table 1 Light Accent 6" w:uiPriority="46"/>
+    <w:lsdException w:name="List Table 2 Accent 6" w:uiPriority="47"/>
+    <w:lsdException w:name="List Table 3 Accent 6" w:uiPriority="48"/>
+    <w:lsdException w:name="List Table 4 Accent 6" w:uiPriority="49"/>
+    <w:lsdException w:name="List Table 5 Dark Accent 6" w:uiPriority="50"/>
+    <w:lsdException w:name="List Table 6 Colorful Accent 6" w:uiPriority="51"/>
+    <w:lsdException w:name="List Table 7 Colorful Accent 6" w:uiPriority="52"/>
   </w:latentStyles>
   <w:style w:type="paragraph" w:default="1" w:styleId="Normal">
     <w:name w:val="Normal"/>
@@ -7255,7 +6623,7 @@
 </file>
 
 <file path=customXml/itemProps1.xml><?xml version="1.0" encoding="utf-8"?>
-<ds:datastoreItem xmlns:ds="http://schemas.openxmlformats.org/officeDocument/2006/customXml" ds:itemID="{E18CE67B-9224-47BC-A685-E9951A6FBF03}">
+<ds:datastoreItem xmlns:ds="http://schemas.openxmlformats.org/officeDocument/2006/customXml" ds:itemID="{29C0F1E9-1145-4E82-B635-88F232DE42ED}">
   <ds:schemaRefs>
     <ds:schemaRef ds:uri="http://schemas.openxmlformats.org/officeDocument/2006/bibliography"/>
   </ds:schemaRefs>

</xml_diff>